<commit_message>
make extraction from 2nd txt
</commit_message>
<xml_diff>
--- a/multifaceted_template.docx
+++ b/multifaceted_template.docx
@@ -44,7 +44,29 @@
           <w:sz w:val="36"/>
           <w:szCs w:val="36"/>
         </w:rPr>
-        <w:t>Северо-Западный НПЦ «АрхиМет»</w:t>
+        <w:t>Северо-Западный НПЦ «</w:t>
+      </w:r>
+      <w:proofErr w:type="spellStart"/>
+      <w:r>
+        <w:rPr>
+          <w:rFonts w:ascii="Times New Roman" w:hAnsi="Times New Roman"/>
+          <w:b/>
+          <w:bCs/>
+          <w:sz w:val="36"/>
+          <w:szCs w:val="36"/>
+        </w:rPr>
+        <w:t>АрхиМет</w:t>
+      </w:r>
+      <w:proofErr w:type="spellEnd"/>
+      <w:r>
+        <w:rPr>
+          <w:rFonts w:ascii="Times New Roman" w:hAnsi="Times New Roman"/>
+          <w:b/>
+          <w:bCs/>
+          <w:sz w:val="36"/>
+          <w:szCs w:val="36"/>
+        </w:rPr>
+        <w:t>»</w:t>
       </w:r>
     </w:p>
     <w:p>
@@ -307,6 +329,7 @@
           <w:sz w:val="20"/>
         </w:rPr>
       </w:pPr>
+      <w:proofErr w:type="spellStart"/>
       <w:r>
         <w:rPr>
           <w:b/>
@@ -314,7 +337,17 @@
           <w:sz w:val="21"/>
           <w:szCs w:val="21"/>
         </w:rPr>
-        <w:t>Экз №___</w:t>
+        <w:t>Экз</w:t>
+      </w:r>
+      <w:proofErr w:type="spellEnd"/>
+      <w:r>
+        <w:rPr>
+          <w:b/>
+          <w:bCs/>
+          <w:sz w:val="21"/>
+          <w:szCs w:val="21"/>
+        </w:rPr>
+        <w:t xml:space="preserve"> №___</w:t>
       </w:r>
     </w:p>
     <w:p>
@@ -364,7 +397,25 @@
                 <w:szCs w:val="24"/>
                 <w:lang w:val="en-US"/>
               </w:rPr>
-              <w:t>{{ project_name }}</w:t>
+              <w:t xml:space="preserve">{{ </w:t>
+            </w:r>
+            <w:proofErr w:type="spellStart"/>
+            <w:r>
+              <w:rPr>
+                <w:b/>
+                <w:szCs w:val="24"/>
+                <w:lang w:val="en-US"/>
+              </w:rPr>
+              <w:t>project_name</w:t>
+            </w:r>
+            <w:proofErr w:type="spellEnd"/>
+            <w:r>
+              <w:rPr>
+                <w:b/>
+                <w:szCs w:val="24"/>
+                <w:lang w:val="en-US"/>
+              </w:rPr>
+              <w:t xml:space="preserve"> }}</w:t>
             </w:r>
           </w:p>
         </w:tc>
@@ -503,7 +554,29 @@
                 <w:szCs w:val="40"/>
                 <w:lang w:val="en-US"/>
               </w:rPr>
-              <w:t>{{ project_code }}</w:t>
+              <w:t xml:space="preserve">{{ </w:t>
+            </w:r>
+            <w:proofErr w:type="spellStart"/>
+            <w:r>
+              <w:rPr>
+                <w:b/>
+                <w:color w:val="000000"/>
+                <w:sz w:val="40"/>
+                <w:szCs w:val="40"/>
+                <w:lang w:val="en-US"/>
+              </w:rPr>
+              <w:t>project_code</w:t>
+            </w:r>
+            <w:proofErr w:type="spellEnd"/>
+            <w:r>
+              <w:rPr>
+                <w:b/>
+                <w:color w:val="000000"/>
+                <w:sz w:val="40"/>
+                <w:szCs w:val="40"/>
+                <w:lang w:val="en-US"/>
+              </w:rPr>
+              <w:t xml:space="preserve"> }}</w:t>
             </w:r>
           </w:p>
           <w:p>
@@ -805,7 +878,25 @@
                 <w:kern w:val="32"/>
                 <w:szCs w:val="24"/>
               </w:rPr>
-              <w:t xml:space="preserve"> Родчихин С.В.</w:t>
+              <w:t xml:space="preserve"> </w:t>
+            </w:r>
+            <w:proofErr w:type="spellStart"/>
+            <w:r>
+              <w:rPr>
+                <w:spacing w:val="20"/>
+                <w:kern w:val="32"/>
+                <w:szCs w:val="24"/>
+              </w:rPr>
+              <w:t>Родчихин</w:t>
+            </w:r>
+            <w:proofErr w:type="spellEnd"/>
+            <w:r>
+              <w:rPr>
+                <w:spacing w:val="20"/>
+                <w:kern w:val="32"/>
+                <w:szCs w:val="24"/>
+              </w:rPr>
+              <w:t xml:space="preserve"> С.В.</w:t>
             </w:r>
             <w:r>
               <w:t xml:space="preserve"> </w:t>
@@ -3431,8 +3522,13 @@
               <w:jc w:val="left"/>
             </w:pPr>
             <w:r>
-              <w:t>Нормы технологического проектирования воздушных линий электропередачи напряжением 35-750 кВ</w:t>
-            </w:r>
+              <w:t xml:space="preserve">Нормы технологического проектирования воздушных линий электропередачи напряжением 35-750 </w:t>
+            </w:r>
+            <w:proofErr w:type="spellStart"/>
+            <w:r>
+              <w:t>кВ</w:t>
+            </w:r>
+            <w:proofErr w:type="spellEnd"/>
           </w:p>
         </w:tc>
       </w:tr>
@@ -3473,8 +3569,13 @@
               <w:jc w:val="left"/>
             </w:pPr>
             <w:r>
-              <w:t>Руководство по проектированию многогранных опор и фундаментов к ним для ВЛ напряжением 110-500 кВ</w:t>
-            </w:r>
+              <w:t xml:space="preserve">Руководство по проектированию многогранных опор и фундаментов к ним для ВЛ напряжением 110-500 </w:t>
+            </w:r>
+            <w:proofErr w:type="spellStart"/>
+            <w:r>
+              <w:t>кВ</w:t>
+            </w:r>
+            <w:proofErr w:type="spellEnd"/>
           </w:p>
         </w:tc>
       </w:tr>
@@ -3746,7 +3847,23 @@
                 <w:rFonts w:eastAsia="MS Mincho"/>
                 <w:szCs w:val="24"/>
               </w:rPr>
-              <w:t xml:space="preserve">над поверхностью земли (Wо), </w:t>
+              <w:t>над поверхностью земли (</w:t>
+            </w:r>
+            <w:proofErr w:type="spellStart"/>
+            <w:r>
+              <w:rPr>
+                <w:rFonts w:eastAsia="MS Mincho"/>
+                <w:szCs w:val="24"/>
+              </w:rPr>
+              <w:t>Wо</w:t>
+            </w:r>
+            <w:proofErr w:type="spellEnd"/>
+            <w:r>
+              <w:rPr>
+                <w:rFonts w:eastAsia="MS Mincho"/>
+                <w:szCs w:val="24"/>
+              </w:rPr>
+              <w:t xml:space="preserve">), </w:t>
             </w:r>
             <w:r>
               <w:rPr>
@@ -3783,7 +3900,25 @@
                 <w:szCs w:val="24"/>
                 <w:lang w:val="en-US"/>
               </w:rPr>
-              <w:t>{{ wind_region }}</w:t>
+              <w:t xml:space="preserve">{{ </w:t>
+            </w:r>
+            <w:proofErr w:type="spellStart"/>
+            <w:r>
+              <w:rPr>
+                <w:rFonts w:eastAsia="MS Mincho"/>
+                <w:szCs w:val="24"/>
+                <w:lang w:val="en-US"/>
+              </w:rPr>
+              <w:t>wind_region</w:t>
+            </w:r>
+            <w:proofErr w:type="spellEnd"/>
+            <w:r>
+              <w:rPr>
+                <w:rFonts w:eastAsia="MS Mincho"/>
+                <w:szCs w:val="24"/>
+                <w:lang w:val="en-US"/>
+              </w:rPr>
+              <w:t xml:space="preserve"> }}</w:t>
             </w:r>
           </w:p>
           <w:p>
@@ -3812,7 +3947,25 @@
                 <w:szCs w:val="24"/>
                 <w:lang w:val="en-US"/>
               </w:rPr>
-              <w:t>{{ wind_pressure }}</w:t>
+              <w:t xml:space="preserve">{{ </w:t>
+            </w:r>
+            <w:proofErr w:type="spellStart"/>
+            <w:r>
+              <w:rPr>
+                <w:rFonts w:eastAsia="MS Mincho"/>
+                <w:szCs w:val="24"/>
+                <w:lang w:val="en-US"/>
+              </w:rPr>
+              <w:t>wind_pressure</w:t>
+            </w:r>
+            <w:proofErr w:type="spellEnd"/>
+            <w:r>
+              <w:rPr>
+                <w:rFonts w:eastAsia="MS Mincho"/>
+                <w:szCs w:val="24"/>
+                <w:lang w:val="en-US"/>
+              </w:rPr>
+              <w:t xml:space="preserve"> }}</w:t>
             </w:r>
           </w:p>
         </w:tc>
@@ -4018,7 +4171,25 @@
                 <w:szCs w:val="24"/>
                 <w:lang w:val="en-US"/>
               </w:rPr>
-              <w:t>{{ ice_region }}</w:t>
+              <w:t xml:space="preserve">{{ </w:t>
+            </w:r>
+            <w:proofErr w:type="spellStart"/>
+            <w:r>
+              <w:rPr>
+                <w:rFonts w:eastAsia="MS Mincho"/>
+                <w:szCs w:val="24"/>
+                <w:lang w:val="en-US"/>
+              </w:rPr>
+              <w:t>ice_region</w:t>
+            </w:r>
+            <w:proofErr w:type="spellEnd"/>
+            <w:r>
+              <w:rPr>
+                <w:rFonts w:eastAsia="MS Mincho"/>
+                <w:szCs w:val="24"/>
+                <w:lang w:val="en-US"/>
+              </w:rPr>
+              <w:t xml:space="preserve"> }}</w:t>
             </w:r>
           </w:p>
           <w:p>
@@ -4038,7 +4209,25 @@
                 <w:szCs w:val="24"/>
                 <w:lang w:val="en-US"/>
               </w:rPr>
-              <w:t>{{ ice_thickness }}</w:t>
+              <w:t xml:space="preserve">{{ </w:t>
+            </w:r>
+            <w:proofErr w:type="spellStart"/>
+            <w:r>
+              <w:rPr>
+                <w:rFonts w:eastAsia="MS Mincho"/>
+                <w:szCs w:val="24"/>
+                <w:lang w:val="en-US"/>
+              </w:rPr>
+              <w:t>ice_thickness</w:t>
+            </w:r>
+            <w:proofErr w:type="spellEnd"/>
+            <w:r>
+              <w:rPr>
+                <w:rFonts w:eastAsia="MS Mincho"/>
+                <w:szCs w:val="24"/>
+                <w:lang w:val="en-US"/>
+              </w:rPr>
+              <w:t xml:space="preserve"> }}</w:t>
             </w:r>
           </w:p>
         </w:tc>
@@ -4137,7 +4326,25 @@
                 <w:szCs w:val="24"/>
                 <w:lang w:val="en-US"/>
               </w:rPr>
-              <w:t>{{ ice_wind_pressure }}</w:t>
+              <w:t xml:space="preserve">{{ </w:t>
+            </w:r>
+            <w:proofErr w:type="spellStart"/>
+            <w:r>
+              <w:rPr>
+                <w:rFonts w:eastAsia="MS Mincho"/>
+                <w:szCs w:val="24"/>
+                <w:lang w:val="en-US"/>
+              </w:rPr>
+              <w:t>ice_wind_pressure</w:t>
+            </w:r>
+            <w:proofErr w:type="spellEnd"/>
+            <w:r>
+              <w:rPr>
+                <w:rFonts w:eastAsia="MS Mincho"/>
+                <w:szCs w:val="24"/>
+                <w:lang w:val="en-US"/>
+              </w:rPr>
+              <w:t xml:space="preserve"> }}</w:t>
             </w:r>
           </w:p>
         </w:tc>
@@ -4333,7 +4540,25 @@
                 <w:szCs w:val="24"/>
                 <w:lang w:val="en-US"/>
               </w:rPr>
-              <w:t>{{ year_average_temp }}</w:t>
+              <w:t xml:space="preserve">{{ </w:t>
+            </w:r>
+            <w:proofErr w:type="spellStart"/>
+            <w:r>
+              <w:rPr>
+                <w:rFonts w:eastAsia="MS Mincho"/>
+                <w:szCs w:val="24"/>
+                <w:lang w:val="en-US"/>
+              </w:rPr>
+              <w:t>year_average_temp</w:t>
+            </w:r>
+            <w:proofErr w:type="spellEnd"/>
+            <w:r>
+              <w:rPr>
+                <w:rFonts w:eastAsia="MS Mincho"/>
+                <w:szCs w:val="24"/>
+                <w:lang w:val="en-US"/>
+              </w:rPr>
+              <w:t xml:space="preserve"> }}</w:t>
             </w:r>
           </w:p>
           <w:p>
@@ -4352,7 +4577,25 @@
                 <w:szCs w:val="24"/>
                 <w:lang w:val="en-US"/>
               </w:rPr>
-              <w:t>{{ min_temp }}</w:t>
+              <w:t xml:space="preserve">{{ </w:t>
+            </w:r>
+            <w:proofErr w:type="spellStart"/>
+            <w:r>
+              <w:rPr>
+                <w:rFonts w:eastAsia="MS Mincho"/>
+                <w:szCs w:val="24"/>
+                <w:lang w:val="en-US"/>
+              </w:rPr>
+              <w:t>min_temp</w:t>
+            </w:r>
+            <w:proofErr w:type="spellEnd"/>
+            <w:r>
+              <w:rPr>
+                <w:rFonts w:eastAsia="MS Mincho"/>
+                <w:szCs w:val="24"/>
+                <w:lang w:val="en-US"/>
+              </w:rPr>
+              <w:t xml:space="preserve"> }}</w:t>
             </w:r>
           </w:p>
           <w:p>
@@ -4371,7 +4614,25 @@
                 <w:szCs w:val="24"/>
                 <w:lang w:val="en-US"/>
               </w:rPr>
-              <w:t>{{ wind_temp }}</w:t>
+              <w:t xml:space="preserve">{{ </w:t>
+            </w:r>
+            <w:proofErr w:type="spellStart"/>
+            <w:r>
+              <w:rPr>
+                <w:rFonts w:eastAsia="MS Mincho"/>
+                <w:szCs w:val="24"/>
+                <w:lang w:val="en-US"/>
+              </w:rPr>
+              <w:t>wind_temp</w:t>
+            </w:r>
+            <w:proofErr w:type="spellEnd"/>
+            <w:r>
+              <w:rPr>
+                <w:rFonts w:eastAsia="MS Mincho"/>
+                <w:szCs w:val="24"/>
+                <w:lang w:val="en-US"/>
+              </w:rPr>
+              <w:t xml:space="preserve"> }}</w:t>
             </w:r>
           </w:p>
           <w:p>
@@ -4390,7 +4651,25 @@
                 <w:szCs w:val="24"/>
                 <w:lang w:val="en-US"/>
               </w:rPr>
-              <w:t>{{ ice_temp }}</w:t>
+              <w:t xml:space="preserve">{{ </w:t>
+            </w:r>
+            <w:proofErr w:type="spellStart"/>
+            <w:r>
+              <w:rPr>
+                <w:rFonts w:eastAsia="MS Mincho"/>
+                <w:szCs w:val="24"/>
+                <w:lang w:val="en-US"/>
+              </w:rPr>
+              <w:t>ice_temp</w:t>
+            </w:r>
+            <w:proofErr w:type="spellEnd"/>
+            <w:r>
+              <w:rPr>
+                <w:rFonts w:eastAsia="MS Mincho"/>
+                <w:szCs w:val="24"/>
+                <w:lang w:val="en-US"/>
+              </w:rPr>
+              <w:t xml:space="preserve"> }}</w:t>
             </w:r>
           </w:p>
           <w:p>
@@ -4417,7 +4696,25 @@
                 <w:szCs w:val="24"/>
                 <w:lang w:val="en-US"/>
               </w:rPr>
-              <w:t>{{ max_temp }}</w:t>
+              <w:t xml:space="preserve">{{ </w:t>
+            </w:r>
+            <w:proofErr w:type="spellStart"/>
+            <w:r>
+              <w:rPr>
+                <w:rFonts w:eastAsia="MS Mincho"/>
+                <w:szCs w:val="24"/>
+                <w:lang w:val="en-US"/>
+              </w:rPr>
+              <w:t>max_temp</w:t>
+            </w:r>
+            <w:proofErr w:type="spellEnd"/>
+            <w:r>
+              <w:rPr>
+                <w:rFonts w:eastAsia="MS Mincho"/>
+                <w:szCs w:val="24"/>
+                <w:lang w:val="en-US"/>
+              </w:rPr>
+              <w:t xml:space="preserve"> }}</w:t>
             </w:r>
           </w:p>
         </w:tc>
@@ -4565,7 +4862,25 @@
                 <w:szCs w:val="24"/>
                 <w:lang w:val="en-US"/>
               </w:rPr>
-              <w:t>{{ wind_reg_coef }}</w:t>
+              <w:t xml:space="preserve">{{ </w:t>
+            </w:r>
+            <w:proofErr w:type="spellStart"/>
+            <w:r>
+              <w:rPr>
+                <w:rFonts w:eastAsia="MS Mincho"/>
+                <w:szCs w:val="24"/>
+                <w:lang w:val="en-US"/>
+              </w:rPr>
+              <w:t>wind_reg_coef</w:t>
+            </w:r>
+            <w:proofErr w:type="spellEnd"/>
+            <w:r>
+              <w:rPr>
+                <w:rFonts w:eastAsia="MS Mincho"/>
+                <w:szCs w:val="24"/>
+                <w:lang w:val="en-US"/>
+              </w:rPr>
+              <w:t xml:space="preserve"> }}</w:t>
             </w:r>
           </w:p>
           <w:p>
@@ -4584,7 +4899,25 @@
                 <w:szCs w:val="24"/>
                 <w:lang w:val="en-US"/>
               </w:rPr>
-              <w:t>{{ ice_reg_coef }}</w:t>
+              <w:t xml:space="preserve">{{ </w:t>
+            </w:r>
+            <w:proofErr w:type="spellStart"/>
+            <w:r>
+              <w:rPr>
+                <w:rFonts w:eastAsia="MS Mincho"/>
+                <w:szCs w:val="24"/>
+                <w:lang w:val="en-US"/>
+              </w:rPr>
+              <w:t>ice_reg_coef</w:t>
+            </w:r>
+            <w:proofErr w:type="spellEnd"/>
+            <w:r>
+              <w:rPr>
+                <w:rFonts w:eastAsia="MS Mincho"/>
+                <w:szCs w:val="24"/>
+                <w:lang w:val="en-US"/>
+              </w:rPr>
+              <w:t xml:space="preserve"> }}</w:t>
             </w:r>
           </w:p>
         </w:tc>
@@ -4668,7 +5001,25 @@
                 <w:szCs w:val="24"/>
                 <w:lang w:val="en-US"/>
               </w:rPr>
-              <w:t>{{ wire_hesitation }}</w:t>
+              <w:t xml:space="preserve">{{ </w:t>
+            </w:r>
+            <w:proofErr w:type="spellStart"/>
+            <w:r>
+              <w:rPr>
+                <w:rFonts w:eastAsia="MS Mincho"/>
+                <w:szCs w:val="24"/>
+                <w:lang w:val="en-US"/>
+              </w:rPr>
+              <w:t>wire_hesitation</w:t>
+            </w:r>
+            <w:proofErr w:type="spellEnd"/>
+            <w:r>
+              <w:rPr>
+                <w:rFonts w:eastAsia="MS Mincho"/>
+                <w:szCs w:val="24"/>
+                <w:lang w:val="en-US"/>
+              </w:rPr>
+              <w:t xml:space="preserve"> }}</w:t>
             </w:r>
           </w:p>
         </w:tc>
@@ -5146,8 +5497,16 @@
         <w:rPr>
           <w:szCs w:val="24"/>
         </w:rPr>
-        <w:t xml:space="preserve"> кВ</w:t>
-      </w:r>
+        <w:t xml:space="preserve"> </w:t>
+      </w:r>
+      <w:proofErr w:type="spellStart"/>
+      <w:r>
+        <w:rPr>
+          <w:szCs w:val="24"/>
+        </w:rPr>
+        <w:t>кВ</w:t>
+      </w:r>
+      <w:proofErr w:type="spellEnd"/>
       <w:r>
         <w:rPr>
           <w:szCs w:val="24"/>
@@ -5414,6 +5773,7 @@
         </w:rPr>
         <w:t>_</w:t>
       </w:r>
+      <w:proofErr w:type="spellStart"/>
       <w:r>
         <w:rPr>
           <w:szCs w:val="24"/>
@@ -5421,6 +5781,7 @@
         </w:rPr>
         <w:t>tencion</w:t>
       </w:r>
+      <w:proofErr w:type="spellEnd"/>
       <w:r>
         <w:rPr>
           <w:szCs w:val="24"/>
@@ -5614,6 +5975,7 @@
         </w:rPr>
         <w:t>_</w:t>
       </w:r>
+      <w:proofErr w:type="spellStart"/>
       <w:r>
         <w:rPr>
           <w:rFonts w:ascii="ISOCPEUR" w:hAnsi="ISOCPEUR"/>
@@ -5622,6 +5984,7 @@
         </w:rPr>
         <w:t>coef</w:t>
       </w:r>
+      <w:proofErr w:type="spellEnd"/>
       <w:r>
         <w:rPr>
           <w:rFonts w:ascii="ISOCPEUR" w:hAnsi="ISOCPEUR"/>
@@ -5707,6 +6070,7 @@
         </w:rPr>
         <w:t>_</w:t>
       </w:r>
+      <w:proofErr w:type="spellStart"/>
       <w:r>
         <w:rPr>
           <w:rFonts w:ascii="ISOCPEUR" w:hAnsi="ISOCPEUR"/>
@@ -5715,6 +6079,7 @@
         </w:rPr>
         <w:t>coef</w:t>
       </w:r>
+      <w:proofErr w:type="spellEnd"/>
       <w:r>
         <w:rPr>
           <w:rFonts w:ascii="ISOCPEUR" w:hAnsi="ISOCPEUR"/>
@@ -5785,6 +6150,7 @@
         </w:rPr>
         <w:t>_</w:t>
       </w:r>
+      <w:proofErr w:type="spellStart"/>
       <w:r>
         <w:rPr>
           <w:rFonts w:ascii="ISOCPEUR" w:hAnsi="ISOCPEUR"/>
@@ -5793,6 +6159,7 @@
         </w:rPr>
         <w:t>coef</w:t>
       </w:r>
+      <w:proofErr w:type="spellEnd"/>
       <w:r>
         <w:rPr>
           <w:rFonts w:ascii="ISOCPEUR" w:hAnsi="ISOCPEUR"/>
@@ -5877,6 +6244,7 @@
         </w:rPr>
         <w:t>_</w:t>
       </w:r>
+      <w:proofErr w:type="spellStart"/>
       <w:r>
         <w:rPr>
           <w:rFonts w:ascii="ISOCPEUR" w:hAnsi="ISOCPEUR"/>
@@ -5885,6 +6253,7 @@
         </w:rPr>
         <w:t>coef</w:t>
       </w:r>
+      <w:proofErr w:type="spellEnd"/>
       <w:r>
         <w:rPr>
           <w:rFonts w:ascii="ISOCPEUR" w:hAnsi="ISOCPEUR"/>
@@ -5955,6 +6324,7 @@
         </w:rPr>
         <w:t>_</w:t>
       </w:r>
+      <w:proofErr w:type="spellStart"/>
       <w:r>
         <w:rPr>
           <w:rFonts w:ascii="ISOCPEUR" w:hAnsi="ISOCPEUR"/>
@@ -5963,6 +6333,7 @@
         </w:rPr>
         <w:t>coef</w:t>
       </w:r>
+      <w:proofErr w:type="spellEnd"/>
       <w:r>
         <w:rPr>
           <w:rFonts w:ascii="ISOCPEUR" w:hAnsi="ISOCPEUR"/>
@@ -6003,7 +6374,23 @@
           <w:rFonts w:ascii="ISOCPEUR" w:hAnsi="ISOCPEUR"/>
           <w:snapToGrid w:val="0"/>
         </w:rPr>
-        <w:t>сочетаний при расчете тяжения проводов:</w:t>
+        <w:t xml:space="preserve">сочетаний при расчете </w:t>
+      </w:r>
+      <w:proofErr w:type="spellStart"/>
+      <w:r>
+        <w:rPr>
+          <w:rFonts w:ascii="ISOCPEUR" w:hAnsi="ISOCPEUR"/>
+          <w:snapToGrid w:val="0"/>
+        </w:rPr>
+        <w:t>тяжения</w:t>
+      </w:r>
+      <w:proofErr w:type="spellEnd"/>
+      <w:r>
+        <w:rPr>
+          <w:rFonts w:ascii="ISOCPEUR" w:hAnsi="ISOCPEUR"/>
+          <w:snapToGrid w:val="0"/>
+        </w:rPr>
+        <w:t xml:space="preserve"> проводов:</w:t>
       </w:r>
       <w:r>
         <w:rPr>
@@ -6241,7 +6628,23 @@
           <w:rFonts w:ascii="ISOCPEUR" w:hAnsi="ISOCPEUR"/>
           <w:snapToGrid w:val="0"/>
         </w:rPr>
-        <w:t>надежности при расчете тяжения проводов:</w:t>
+        <w:t xml:space="preserve">надежности при расчете </w:t>
+      </w:r>
+      <w:proofErr w:type="spellStart"/>
+      <w:r>
+        <w:rPr>
+          <w:rFonts w:ascii="ISOCPEUR" w:hAnsi="ISOCPEUR"/>
+          <w:snapToGrid w:val="0"/>
+        </w:rPr>
+        <w:t>тяжения</w:t>
+      </w:r>
+      <w:proofErr w:type="spellEnd"/>
+      <w:r>
+        <w:rPr>
+          <w:rFonts w:ascii="ISOCPEUR" w:hAnsi="ISOCPEUR"/>
+          <w:snapToGrid w:val="0"/>
+        </w:rPr>
+        <w:t xml:space="preserve"> проводов:</w:t>
       </w:r>
       <w:r>
         <w:rPr>
@@ -6265,7 +6668,15 @@
     </w:p>
     <w:p>
       <w:r>
-        <w:t>собственный вес проводов, тросов, строительных конструкций, гирлянд изоляторов, линейной арматуры; тяжение проводов и тросов при среднегодовой температуре и отсутствии ветра и гололеда; воздействие предварительного напряжения конструкций, а также нагрузки от давления воды на фундаменты в руслах рек.</w:t>
+        <w:t xml:space="preserve">собственный вес проводов, тросов, строительных конструкций, гирлянд изоляторов, линейной арматуры; </w:t>
+      </w:r>
+      <w:proofErr w:type="spellStart"/>
+      <w:r>
+        <w:t>тяжение</w:t>
+      </w:r>
+      <w:proofErr w:type="spellEnd"/>
+      <w:r>
+        <w:t xml:space="preserve"> проводов и тросов при среднегодовой температуре и отсутствии ветра и гололеда; воздействие предварительного напряжения конструкций, а также нагрузки от давления воды на фундаменты в руслах рек.</w:t>
       </w:r>
     </w:p>
     <w:p>
@@ -6285,7 +6696,15 @@
     </w:p>
     <w:p>
       <w:r>
-        <w:t>давление ветра на провода, тросы и опоры - свободные от гололеда и покрытые гололедом; вес отложений гололеда на проводах, тросах, опорах; тяжение проводов и тросов сверх их значений при среднегодовой температуре; нагрузки от давления воды на опоры и фундаменты в поймах рек и от давления льда; нагрузки, возникающие при изготовлении и перевозке конструкций, а также при монтаже строительных конструкций, проводов и тросов.</w:t>
+        <w:t xml:space="preserve">давление ветра на провода, тросы и опоры - свободные от гололеда и покрытые гололедом; вес отложений гололеда на проводах, тросах, опорах; </w:t>
+      </w:r>
+      <w:proofErr w:type="spellStart"/>
+      <w:r>
+        <w:t>тяжение</w:t>
+      </w:r>
+      <w:proofErr w:type="spellEnd"/>
+      <w:r>
+        <w:t xml:space="preserve"> проводов и тросов сверх их значений при среднегодовой температуре; нагрузки от давления воды на опоры и фундаменты в поймах рек и от давления льда; нагрузки, возникающие при изготовлении и перевозке конструкций, а также при монтаже строительных конструкций, проводов и тросов.</w:t>
       </w:r>
     </w:p>
     <w:p>
@@ -6964,7 +7383,21 @@
         <w:rPr>
           <w:lang w:val="en-US"/>
         </w:rPr>
-        <w:t>{{ pole_code }}</w:t>
+        <w:t xml:space="preserve">{{ </w:t>
+      </w:r>
+      <w:proofErr w:type="spellStart"/>
+      <w:r>
+        <w:rPr>
+          <w:lang w:val="en-US"/>
+        </w:rPr>
+        <w:t>pole_code</w:t>
+      </w:r>
+      <w:proofErr w:type="spellEnd"/>
+      <w:r>
+        <w:rPr>
+          <w:lang w:val="en-US"/>
+        </w:rPr>
+        <w:t xml:space="preserve"> }}</w:t>
       </w:r>
     </w:p>
     <w:p>
@@ -7118,7 +7551,10 @@
         <w:t xml:space="preserve"> </w:t>
       </w:r>
       <w:r>
-        <w:t xml:space="preserve">снизу вверх: </w:t>
+        <w:t>сверху вниз</w:t>
+      </w:r>
+      <w:r>
+        <w:t xml:space="preserve">: </w:t>
       </w:r>
       <w:r>
         <w:t xml:space="preserve">{{ </w:t>
@@ -7145,7 +7581,19 @@
         <w:t>length</w:t>
       </w:r>
       <w:r>
+        <w:rPr>
+          <w:lang w:val="en-US"/>
+        </w:rPr>
+        <w:t xml:space="preserve"> </w:t>
+      </w:r>
+      <w:r>
         <w:t>}}</w:t>
+      </w:r>
+      <w:r>
+        <w:t xml:space="preserve"> </w:t>
+      </w:r>
+      <w:r>
+        <w:t>м</w:t>
       </w:r>
       <w:r>
         <w:t xml:space="preserve">. </w:t>
@@ -7304,6 +7752,12 @@
         <w:t xml:space="preserve"> }}</w:t>
       </w:r>
       <w:r>
+        <w:t xml:space="preserve"> </w:t>
+      </w:r>
+      <w:r>
+        <w:t>м</w:t>
+      </w:r>
+      <w:r>
         <w:t xml:space="preserve"> от </w:t>
       </w:r>
       <w:r>
@@ -7529,14 +7983,22 @@
         <w:rPr>
           <w:lang w:val="en-US"/>
         </w:rPr>
-        <w:t>{{ if_</w:t>
-      </w:r>
+        <w:t xml:space="preserve">{{ </w:t>
+      </w:r>
+      <w:proofErr w:type="spellStart"/>
       <w:r>
         <w:rPr>
           <w:lang w:val="en-US"/>
         </w:rPr>
+        <w:t>if_</w:t>
+      </w:r>
+      <w:r>
+        <w:rPr>
+          <w:lang w:val="en-US"/>
+        </w:rPr>
         <w:t>mont_schema</w:t>
       </w:r>
+      <w:proofErr w:type="spellEnd"/>
       <w:r>
         <w:rPr>
           <w:lang w:val="en-US"/>
@@ -7727,12 +8189,21 @@
                 <w:highlight w:val="yellow"/>
               </w:rPr>
             </w:pPr>
+            <w:proofErr w:type="spellStart"/>
             <w:r>
               <w:rPr>
                 <w:highlight w:val="yellow"/>
                 <w:lang w:val="en-US"/>
               </w:rPr>
-              <w:t>Wx=Wy</w:t>
+              <w:t>Wx</w:t>
+            </w:r>
+            <w:proofErr w:type="spellEnd"/>
+            <w:r>
+              <w:rPr>
+                <w:highlight w:val="yellow"/>
+                <w:lang w:val="en-US"/>
+              </w:rPr>
+              <w:t>=Wy</w:t>
             </w:r>
             <w:r>
               <w:rPr>
@@ -7823,12 +8294,21 @@
                 <w:highlight w:val="yellow"/>
               </w:rPr>
             </w:pPr>
+            <w:proofErr w:type="spellStart"/>
             <w:r>
               <w:rPr>
                 <w:highlight w:val="yellow"/>
                 <w:lang w:val="en-US"/>
               </w:rPr>
-              <w:t>Wx=Wy</w:t>
+              <w:t>Wx</w:t>
+            </w:r>
+            <w:proofErr w:type="spellEnd"/>
+            <w:r>
+              <w:rPr>
+                <w:highlight w:val="yellow"/>
+                <w:lang w:val="en-US"/>
+              </w:rPr>
+              <w:t>=Wy</w:t>
             </w:r>
             <w:r>
               <w:rPr>
@@ -7919,12 +8399,21 @@
                 <w:highlight w:val="yellow"/>
               </w:rPr>
             </w:pPr>
+            <w:proofErr w:type="spellStart"/>
             <w:r>
               <w:rPr>
                 <w:highlight w:val="yellow"/>
                 <w:lang w:val="en-US"/>
               </w:rPr>
-              <w:t>Wx=Wy</w:t>
+              <w:t>Wx</w:t>
+            </w:r>
+            <w:proofErr w:type="spellEnd"/>
+            <w:r>
+              <w:rPr>
+                <w:highlight w:val="yellow"/>
+                <w:lang w:val="en-US"/>
+              </w:rPr>
+              <w:t>=Wy</w:t>
             </w:r>
             <w:r>
               <w:rPr>
@@ -8015,12 +8504,21 @@
                 <w:highlight w:val="yellow"/>
               </w:rPr>
             </w:pPr>
+            <w:proofErr w:type="spellStart"/>
             <w:r>
               <w:rPr>
                 <w:highlight w:val="yellow"/>
                 <w:lang w:val="en-US"/>
               </w:rPr>
-              <w:t>Wx=Wy</w:t>
+              <w:t>Wx</w:t>
+            </w:r>
+            <w:proofErr w:type="spellEnd"/>
+            <w:r>
+              <w:rPr>
+                <w:highlight w:val="yellow"/>
+                <w:lang w:val="en-US"/>
+              </w:rPr>
+              <w:t>=Wy</w:t>
             </w:r>
             <w:r>
               <w:rPr>
@@ -8111,12 +8609,21 @@
                 <w:highlight w:val="yellow"/>
               </w:rPr>
             </w:pPr>
+            <w:proofErr w:type="spellStart"/>
             <w:r>
               <w:rPr>
                 <w:highlight w:val="yellow"/>
                 <w:lang w:val="en-US"/>
               </w:rPr>
-              <w:t>Wx=Wy</w:t>
+              <w:t>Wx</w:t>
+            </w:r>
+            <w:proofErr w:type="spellEnd"/>
+            <w:r>
+              <w:rPr>
+                <w:highlight w:val="yellow"/>
+                <w:lang w:val="en-US"/>
+              </w:rPr>
+              <w:t>=Wy</w:t>
             </w:r>
             <w:r>
               <w:rPr>
@@ -8207,12 +8714,21 @@
                 <w:highlight w:val="yellow"/>
               </w:rPr>
             </w:pPr>
+            <w:proofErr w:type="spellStart"/>
             <w:r>
               <w:rPr>
                 <w:highlight w:val="yellow"/>
                 <w:lang w:val="en-US"/>
               </w:rPr>
-              <w:t>Wx=Wy</w:t>
+              <w:t>Wx</w:t>
+            </w:r>
+            <w:proofErr w:type="spellEnd"/>
+            <w:r>
+              <w:rPr>
+                <w:highlight w:val="yellow"/>
+                <w:lang w:val="en-US"/>
+              </w:rPr>
+              <w:t>=Wy</w:t>
             </w:r>
             <w:r>
               <w:rPr>
@@ -8303,13 +8819,31 @@
                 <w:highlight w:val="yellow"/>
               </w:rPr>
             </w:pPr>
+            <w:proofErr w:type="spellStart"/>
             <w:r>
               <w:rPr>
                 <w:highlight w:val="yellow"/>
                 <w:lang w:val="en-US"/>
               </w:rPr>
-              <w:t>Ix=Iy</w:t>
-            </w:r>
+              <w:t>Ix</w:t>
+            </w:r>
+            <w:proofErr w:type="spellEnd"/>
+            <w:r>
+              <w:rPr>
+                <w:highlight w:val="yellow"/>
+                <w:lang w:val="en-US"/>
+              </w:rPr>
+              <w:t>=</w:t>
+            </w:r>
+            <w:proofErr w:type="spellStart"/>
+            <w:r>
+              <w:rPr>
+                <w:highlight w:val="yellow"/>
+                <w:lang w:val="en-US"/>
+              </w:rPr>
+              <w:t>Iy</w:t>
+            </w:r>
+            <w:proofErr w:type="spellEnd"/>
             <w:r>
               <w:rPr>
                 <w:highlight w:val="yellow"/>
@@ -8399,13 +8933,31 @@
                 <w:highlight w:val="yellow"/>
               </w:rPr>
             </w:pPr>
+            <w:proofErr w:type="spellStart"/>
             <w:r>
               <w:rPr>
                 <w:highlight w:val="yellow"/>
                 <w:lang w:val="en-US"/>
               </w:rPr>
-              <w:t>Ix=Iy</w:t>
-            </w:r>
+              <w:t>Ix</w:t>
+            </w:r>
+            <w:proofErr w:type="spellEnd"/>
+            <w:r>
+              <w:rPr>
+                <w:highlight w:val="yellow"/>
+                <w:lang w:val="en-US"/>
+              </w:rPr>
+              <w:t>=</w:t>
+            </w:r>
+            <w:proofErr w:type="spellStart"/>
+            <w:r>
+              <w:rPr>
+                <w:highlight w:val="yellow"/>
+                <w:lang w:val="en-US"/>
+              </w:rPr>
+              <w:t>Iy</w:t>
+            </w:r>
+            <w:proofErr w:type="spellEnd"/>
             <w:r>
               <w:rPr>
                 <w:highlight w:val="yellow"/>
@@ -8495,13 +9047,31 @@
                 <w:highlight w:val="yellow"/>
               </w:rPr>
             </w:pPr>
+            <w:proofErr w:type="spellStart"/>
             <w:r>
               <w:rPr>
                 <w:highlight w:val="yellow"/>
                 <w:lang w:val="en-US"/>
               </w:rPr>
-              <w:t>Ix=Iy</w:t>
-            </w:r>
+              <w:t>Ix</w:t>
+            </w:r>
+            <w:proofErr w:type="spellEnd"/>
+            <w:r>
+              <w:rPr>
+                <w:highlight w:val="yellow"/>
+                <w:lang w:val="en-US"/>
+              </w:rPr>
+              <w:t>=</w:t>
+            </w:r>
+            <w:proofErr w:type="spellStart"/>
+            <w:r>
+              <w:rPr>
+                <w:highlight w:val="yellow"/>
+                <w:lang w:val="en-US"/>
+              </w:rPr>
+              <w:t>Iy</w:t>
+            </w:r>
+            <w:proofErr w:type="spellEnd"/>
             <w:r>
               <w:rPr>
                 <w:highlight w:val="yellow"/>
@@ -8591,13 +9161,31 @@
                 <w:highlight w:val="yellow"/>
               </w:rPr>
             </w:pPr>
+            <w:proofErr w:type="spellStart"/>
             <w:r>
               <w:rPr>
                 <w:highlight w:val="yellow"/>
                 <w:lang w:val="en-US"/>
               </w:rPr>
-              <w:t>Ix=Iy</w:t>
-            </w:r>
+              <w:t>Ix</w:t>
+            </w:r>
+            <w:proofErr w:type="spellEnd"/>
+            <w:r>
+              <w:rPr>
+                <w:highlight w:val="yellow"/>
+                <w:lang w:val="en-US"/>
+              </w:rPr>
+              <w:t>=</w:t>
+            </w:r>
+            <w:proofErr w:type="spellStart"/>
+            <w:r>
+              <w:rPr>
+                <w:highlight w:val="yellow"/>
+                <w:lang w:val="en-US"/>
+              </w:rPr>
+              <w:t>Iy</w:t>
+            </w:r>
+            <w:proofErr w:type="spellEnd"/>
             <w:r>
               <w:rPr>
                 <w:highlight w:val="yellow"/>
@@ -8687,13 +9275,31 @@
                 <w:highlight w:val="yellow"/>
               </w:rPr>
             </w:pPr>
+            <w:proofErr w:type="spellStart"/>
             <w:r>
               <w:rPr>
                 <w:highlight w:val="yellow"/>
                 <w:lang w:val="en-US"/>
               </w:rPr>
-              <w:t>Ix=Iy</w:t>
-            </w:r>
+              <w:t>Ix</w:t>
+            </w:r>
+            <w:proofErr w:type="spellEnd"/>
+            <w:r>
+              <w:rPr>
+                <w:highlight w:val="yellow"/>
+                <w:lang w:val="en-US"/>
+              </w:rPr>
+              <w:t>=</w:t>
+            </w:r>
+            <w:proofErr w:type="spellStart"/>
+            <w:r>
+              <w:rPr>
+                <w:highlight w:val="yellow"/>
+                <w:lang w:val="en-US"/>
+              </w:rPr>
+              <w:t>Iy</w:t>
+            </w:r>
+            <w:proofErr w:type="spellEnd"/>
             <w:r>
               <w:rPr>
                 <w:highlight w:val="yellow"/>
@@ -8783,13 +9389,31 @@
                 <w:highlight w:val="yellow"/>
               </w:rPr>
             </w:pPr>
+            <w:proofErr w:type="spellStart"/>
             <w:r>
               <w:rPr>
                 <w:highlight w:val="yellow"/>
                 <w:lang w:val="en-US"/>
               </w:rPr>
-              <w:t>Ix=Iy</w:t>
-            </w:r>
+              <w:t>Ix</w:t>
+            </w:r>
+            <w:proofErr w:type="spellEnd"/>
+            <w:r>
+              <w:rPr>
+                <w:highlight w:val="yellow"/>
+                <w:lang w:val="en-US"/>
+              </w:rPr>
+              <w:t>=</w:t>
+            </w:r>
+            <w:proofErr w:type="spellStart"/>
+            <w:r>
+              <w:rPr>
+                <w:highlight w:val="yellow"/>
+                <w:lang w:val="en-US"/>
+              </w:rPr>
+              <w:t>Iy</w:t>
+            </w:r>
+            <w:proofErr w:type="spellEnd"/>
             <w:r>
               <w:rPr>
                 <w:highlight w:val="yellow"/>
@@ -8907,7 +9531,21 @@
         <w:rPr>
           <w:lang w:val="en-US"/>
         </w:rPr>
-        <w:t>{{ pole_code }}</w:t>
+        <w:t xml:space="preserve">{{ </w:t>
+      </w:r>
+      <w:proofErr w:type="spellStart"/>
+      <w:r>
+        <w:rPr>
+          <w:lang w:val="en-US"/>
+        </w:rPr>
+        <w:t>pole_code</w:t>
+      </w:r>
+      <w:proofErr w:type="spellEnd"/>
+      <w:r>
+        <w:rPr>
+          <w:lang w:val="en-US"/>
+        </w:rPr>
+        <w:t xml:space="preserve"> }}</w:t>
       </w:r>
     </w:p>
     <w:p>
@@ -8996,7 +9634,15 @@
     </w:p>
     <w:p>
       <w:r>
-        <w:t>3. Расчеты несущей способности элементов по первой (по прочности и устойчивости) и второй (по деформативности) группам предельн</w:t>
+        <w:t xml:space="preserve">3. Расчеты несущей способности элементов по первой (по прочности и устойчивости) и второй (по </w:t>
+      </w:r>
+      <w:proofErr w:type="spellStart"/>
+      <w:r>
+        <w:t>деформативности</w:t>
+      </w:r>
+      <w:proofErr w:type="spellEnd"/>
+      <w:r>
+        <w:t>) группам предельн</w:t>
       </w:r>
       <w:r>
         <w:t>ых состояний. Опора рассчитана в специализированном программном комплексе.</w:t>
@@ -9004,7 +9650,15 @@
     </w:p>
     <w:p>
       <w:r>
-        <w:t>4. Расчет нагрузок на фундаменты опор по всем вариантам загружений по первой и второй группе предельных состояний</w:t>
+        <w:t xml:space="preserve">4. Расчет нагрузок на фундаменты опор по всем вариантам </w:t>
+      </w:r>
+      <w:proofErr w:type="spellStart"/>
+      <w:r>
+        <w:t>загружений</w:t>
+      </w:r>
+      <w:proofErr w:type="spellEnd"/>
+      <w:r>
+        <w:t xml:space="preserve"> по первой и второй группе предельных состояний</w:t>
       </w:r>
       <w:r>
         <w:t>.</w:t>
@@ -9047,7 +9701,39 @@
           <w:szCs w:val="24"/>
           <w:lang w:val="en-US"/>
         </w:rPr>
-        <w:t>{ %p for load_case in loads_case_dict %}</w:t>
+        <w:t xml:space="preserve">{ %p for </w:t>
+      </w:r>
+      <w:proofErr w:type="spellStart"/>
+      <w:r>
+        <w:rPr>
+          <w:szCs w:val="24"/>
+          <w:lang w:val="en-US"/>
+        </w:rPr>
+        <w:t>load_case</w:t>
+      </w:r>
+      <w:proofErr w:type="spellEnd"/>
+      <w:r>
+        <w:rPr>
+          <w:szCs w:val="24"/>
+          <w:lang w:val="en-US"/>
+        </w:rPr>
+        <w:t xml:space="preserve"> in </w:t>
+      </w:r>
+      <w:proofErr w:type="spellStart"/>
+      <w:r>
+        <w:rPr>
+          <w:szCs w:val="24"/>
+          <w:lang w:val="en-US"/>
+        </w:rPr>
+        <w:t>loads_case_dict</w:t>
+      </w:r>
+      <w:proofErr w:type="spellEnd"/>
+      <w:r>
+        <w:rPr>
+          <w:szCs w:val="24"/>
+          <w:lang w:val="en-US"/>
+        </w:rPr>
+        <w:t xml:space="preserve"> %}</w:t>
       </w:r>
     </w:p>
     <w:p>
@@ -9078,7 +9764,47 @@
           <w:szCs w:val="24"/>
           <w:lang w:val="en-US"/>
         </w:rPr>
-        <w:t>{{ loads_case_dict[load_case] }}</w:t>
+        <w:t xml:space="preserve">{{ </w:t>
+      </w:r>
+      <w:proofErr w:type="spellStart"/>
+      <w:r>
+        <w:rPr>
+          <w:rFonts w:ascii="ISOCPEUR" w:hAnsi="ISOCPEUR"/>
+          <w:sz w:val="24"/>
+          <w:szCs w:val="24"/>
+          <w:lang w:val="en-US"/>
+        </w:rPr>
+        <w:t>loads_case_dict</w:t>
+      </w:r>
+      <w:proofErr w:type="spellEnd"/>
+      <w:r>
+        <w:rPr>
+          <w:rFonts w:ascii="ISOCPEUR" w:hAnsi="ISOCPEUR"/>
+          <w:sz w:val="24"/>
+          <w:szCs w:val="24"/>
+          <w:lang w:val="en-US"/>
+        </w:rPr>
+        <w:t>[</w:t>
+      </w:r>
+      <w:proofErr w:type="spellStart"/>
+      <w:r>
+        <w:rPr>
+          <w:rFonts w:ascii="ISOCPEUR" w:hAnsi="ISOCPEUR"/>
+          <w:sz w:val="24"/>
+          <w:szCs w:val="24"/>
+          <w:lang w:val="en-US"/>
+        </w:rPr>
+        <w:t>load_case</w:t>
+      </w:r>
+      <w:proofErr w:type="spellEnd"/>
+      <w:r>
+        <w:rPr>
+          <w:rFonts w:ascii="ISOCPEUR" w:hAnsi="ISOCPEUR"/>
+          <w:sz w:val="24"/>
+          <w:szCs w:val="24"/>
+          <w:lang w:val="en-US"/>
+        </w:rPr>
+        <w:t>] }}</w:t>
       </w:r>
     </w:p>
     <w:p>
@@ -9097,12 +9823,14 @@
       <w:r>
         <w:t xml:space="preserve"> </w:t>
       </w:r>
+      <w:proofErr w:type="spellStart"/>
       <w:r>
         <w:rPr>
           <w:lang w:val="en-US"/>
         </w:rPr>
         <w:t>endfor</w:t>
       </w:r>
+      <w:proofErr w:type="spellEnd"/>
       <w:r>
         <w:t xml:space="preserve"> %}</w:t>
       </w:r>
@@ -9114,12 +9842,36 @@
     </w:p>
     <w:p>
       <w:r>
-        <w:t>Опоры должны рассчитываться в нормальном режиме по первой и второй группам предельных состояний на сочетания условий, указанных в 2.5.71 пп. 4, 5, 6 и в 2.5.73 пп. 1, 2, 3 ПУЭ-7.</w:t>
+        <w:t xml:space="preserve">Опоры должны рассчитываться в нормальном режиме по первой и второй группам предельных состояний на сочетания условий, указанных в 2.5.71 </w:t>
+      </w:r>
+      <w:proofErr w:type="spellStart"/>
+      <w:r>
+        <w:t>пп</w:t>
+      </w:r>
+      <w:proofErr w:type="spellEnd"/>
+      <w:r>
+        <w:t xml:space="preserve">. 4, 5, 6 и в 2.5.73 </w:t>
+      </w:r>
+      <w:proofErr w:type="spellStart"/>
+      <w:r>
+        <w:t>пп</w:t>
+      </w:r>
+      <w:proofErr w:type="spellEnd"/>
+      <w:r>
+        <w:t>. 1, 2, 3 ПУЭ-7.</w:t>
       </w:r>
     </w:p>
     <w:p>
       <w:r>
-        <w:t>Опоры анкерного типа опоры должны рассчитываться также на условия 2.5.71 п. 2 ПУЭ-7, если тяжение проводов или тросов в этом режиме больше, чем в режиме наибольших нагрузок.</w:t>
+        <w:t xml:space="preserve">Опоры анкерного типа опоры должны рассчитываться также на условия 2.5.71 п. 2 ПУЭ-7, если </w:t>
+      </w:r>
+      <w:proofErr w:type="spellStart"/>
+      <w:r>
+        <w:t>тяжение</w:t>
+      </w:r>
+      <w:proofErr w:type="spellEnd"/>
+      <w:r>
+        <w:t xml:space="preserve"> проводов или тросов в этом режиме больше, чем в режиме наибольших нагрузок.</w:t>
       </w:r>
     </w:p>
     <w:p>
@@ -9242,7 +9994,43 @@
                 <w:lang w:val="en-US"/>
               </w:rPr>
               <w:lastRenderedPageBreak/>
-              <w:t>{%tr for load_case in load_pic_dict %}</w:t>
+              <w:t xml:space="preserve">{%tr for </w:t>
+            </w:r>
+            <w:proofErr w:type="spellStart"/>
+            <w:r>
+              <w:rPr>
+                <w:sz w:val="28"/>
+                <w:szCs w:val="28"/>
+                <w:lang w:val="en-US"/>
+              </w:rPr>
+              <w:t>load_case</w:t>
+            </w:r>
+            <w:proofErr w:type="spellEnd"/>
+            <w:r>
+              <w:rPr>
+                <w:sz w:val="28"/>
+                <w:szCs w:val="28"/>
+                <w:lang w:val="en-US"/>
+              </w:rPr>
+              <w:t xml:space="preserve"> in </w:t>
+            </w:r>
+            <w:proofErr w:type="spellStart"/>
+            <w:r>
+              <w:rPr>
+                <w:sz w:val="28"/>
+                <w:szCs w:val="28"/>
+                <w:lang w:val="en-US"/>
+              </w:rPr>
+              <w:t>load_pic_dict</w:t>
+            </w:r>
+            <w:proofErr w:type="spellEnd"/>
+            <w:r>
+              <w:rPr>
+                <w:sz w:val="28"/>
+                <w:szCs w:val="28"/>
+                <w:lang w:val="en-US"/>
+              </w:rPr>
+              <w:t xml:space="preserve"> %}</w:t>
             </w:r>
           </w:p>
         </w:tc>
@@ -9270,7 +10058,39 @@
                 <w:szCs w:val="22"/>
                 <w:lang w:val="en-US"/>
               </w:rPr>
-              <w:t>{{ load_pic_dict[load_case][0] }}</w:t>
+              <w:t xml:space="preserve">{{ </w:t>
+            </w:r>
+            <w:proofErr w:type="spellStart"/>
+            <w:r>
+              <w:rPr>
+                <w:szCs w:val="22"/>
+                <w:lang w:val="en-US"/>
+              </w:rPr>
+              <w:t>load_pic_dict</w:t>
+            </w:r>
+            <w:proofErr w:type="spellEnd"/>
+            <w:r>
+              <w:rPr>
+                <w:szCs w:val="22"/>
+                <w:lang w:val="en-US"/>
+              </w:rPr>
+              <w:t>[</w:t>
+            </w:r>
+            <w:proofErr w:type="spellStart"/>
+            <w:r>
+              <w:rPr>
+                <w:szCs w:val="22"/>
+                <w:lang w:val="en-US"/>
+              </w:rPr>
+              <w:t>load_case</w:t>
+            </w:r>
+            <w:proofErr w:type="spellEnd"/>
+            <w:r>
+              <w:rPr>
+                <w:szCs w:val="22"/>
+                <w:lang w:val="en-US"/>
+              </w:rPr>
+              <w:t>][0] }}</w:t>
             </w:r>
           </w:p>
         </w:tc>
@@ -9296,7 +10116,39 @@
                 <w:szCs w:val="22"/>
                 <w:lang w:val="en-US"/>
               </w:rPr>
-              <w:t>{{ load_pic_dict[load_case][2] }}</w:t>
+              <w:t xml:space="preserve">{{ </w:t>
+            </w:r>
+            <w:proofErr w:type="spellStart"/>
+            <w:r>
+              <w:rPr>
+                <w:szCs w:val="22"/>
+                <w:lang w:val="en-US"/>
+              </w:rPr>
+              <w:t>load_pic_dict</w:t>
+            </w:r>
+            <w:proofErr w:type="spellEnd"/>
+            <w:r>
+              <w:rPr>
+                <w:szCs w:val="22"/>
+                <w:lang w:val="en-US"/>
+              </w:rPr>
+              <w:t>[</w:t>
+            </w:r>
+            <w:proofErr w:type="spellStart"/>
+            <w:r>
+              <w:rPr>
+                <w:szCs w:val="22"/>
+                <w:lang w:val="en-US"/>
+              </w:rPr>
+              <w:t>load_case</w:t>
+            </w:r>
+            <w:proofErr w:type="spellEnd"/>
+            <w:r>
+              <w:rPr>
+                <w:szCs w:val="22"/>
+                <w:lang w:val="en-US"/>
+              </w:rPr>
+              <w:t>][2] }}</w:t>
             </w:r>
           </w:p>
         </w:tc>
@@ -9324,7 +10176,39 @@
                 <w:szCs w:val="22"/>
                 <w:lang w:val="en-US"/>
               </w:rPr>
-              <w:t>{{ load_pic_dict[load_case][1] }}</w:t>
+              <w:t xml:space="preserve">{{ </w:t>
+            </w:r>
+            <w:proofErr w:type="spellStart"/>
+            <w:r>
+              <w:rPr>
+                <w:szCs w:val="22"/>
+                <w:lang w:val="en-US"/>
+              </w:rPr>
+              <w:t>load_pic_dict</w:t>
+            </w:r>
+            <w:proofErr w:type="spellEnd"/>
+            <w:r>
+              <w:rPr>
+                <w:szCs w:val="22"/>
+                <w:lang w:val="en-US"/>
+              </w:rPr>
+              <w:t>[</w:t>
+            </w:r>
+            <w:proofErr w:type="spellStart"/>
+            <w:r>
+              <w:rPr>
+                <w:szCs w:val="22"/>
+                <w:lang w:val="en-US"/>
+              </w:rPr>
+              <w:t>load_case</w:t>
+            </w:r>
+            <w:proofErr w:type="spellEnd"/>
+            <w:r>
+              <w:rPr>
+                <w:szCs w:val="22"/>
+                <w:lang w:val="en-US"/>
+              </w:rPr>
+              <w:t>][1] }}</w:t>
             </w:r>
           </w:p>
         </w:tc>
@@ -9350,7 +10234,39 @@
                 <w:szCs w:val="22"/>
                 <w:lang w:val="en-US"/>
               </w:rPr>
-              <w:t>{{ load_pic_dict[load_case][3] }}</w:t>
+              <w:t xml:space="preserve">{{ </w:t>
+            </w:r>
+            <w:proofErr w:type="spellStart"/>
+            <w:r>
+              <w:rPr>
+                <w:szCs w:val="22"/>
+                <w:lang w:val="en-US"/>
+              </w:rPr>
+              <w:t>load_pic_dict</w:t>
+            </w:r>
+            <w:proofErr w:type="spellEnd"/>
+            <w:r>
+              <w:rPr>
+                <w:szCs w:val="22"/>
+                <w:lang w:val="en-US"/>
+              </w:rPr>
+              <w:t>[</w:t>
+            </w:r>
+            <w:proofErr w:type="spellStart"/>
+            <w:r>
+              <w:rPr>
+                <w:szCs w:val="22"/>
+                <w:lang w:val="en-US"/>
+              </w:rPr>
+              <w:t>load_case</w:t>
+            </w:r>
+            <w:proofErr w:type="spellEnd"/>
+            <w:r>
+              <w:rPr>
+                <w:szCs w:val="22"/>
+                <w:lang w:val="en-US"/>
+              </w:rPr>
+              <w:t>][3] }}</w:t>
             </w:r>
           </w:p>
         </w:tc>
@@ -9379,7 +10295,23 @@
                 <w:szCs w:val="22"/>
                 <w:lang w:val="en-US"/>
               </w:rPr>
-              <w:t>{%tr endfor %}</w:t>
+              <w:t xml:space="preserve">{%tr </w:t>
+            </w:r>
+            <w:proofErr w:type="spellStart"/>
+            <w:r>
+              <w:rPr>
+                <w:szCs w:val="22"/>
+                <w:lang w:val="en-US"/>
+              </w:rPr>
+              <w:t>endfor</w:t>
+            </w:r>
+            <w:proofErr w:type="spellEnd"/>
+            <w:r>
+              <w:rPr>
+                <w:szCs w:val="22"/>
+                <w:lang w:val="en-US"/>
+              </w:rPr>
+              <w:t xml:space="preserve"> %}</w:t>
             </w:r>
           </w:p>
         </w:tc>
@@ -9561,6 +10493,7 @@
         </w:rPr>
         <w:t xml:space="preserve"> (</w:t>
       </w:r>
+      <w:proofErr w:type="spellStart"/>
       <w:r>
         <w:rPr>
           <w:rFonts w:eastAsia="TimesNewRomanPSMT"/>
@@ -9568,6 +10501,7 @@
         </w:rPr>
         <w:t>i</w:t>
       </w:r>
+      <w:proofErr w:type="spellEnd"/>
       <w:r>
         <w:rPr>
           <w:rFonts w:eastAsia="TimesNewRomanPSMT"/>
@@ -9587,6 +10521,7 @@
         </w:rPr>
         <w:t xml:space="preserve">). Моменты инерции участков </w:t>
       </w:r>
+      <w:proofErr w:type="spellStart"/>
       <w:r>
         <w:rPr>
           <w:rFonts w:eastAsia="TimesNewRomanPSMT"/>
@@ -9602,12 +10537,14 @@
         </w:rPr>
         <w:t>i</w:t>
       </w:r>
+      <w:proofErr w:type="spellEnd"/>
       <w:r>
         <w:rPr>
           <w:rFonts w:eastAsia="TimesNewRomanPSMT"/>
         </w:rPr>
         <w:t xml:space="preserve"> постоянны, весовые нагрузки </w:t>
       </w:r>
+      <w:proofErr w:type="spellStart"/>
       <w:r>
         <w:rPr>
           <w:rFonts w:eastAsia="TimesNewRomanPSMT"/>
@@ -9623,6 +10560,7 @@
         </w:rPr>
         <w:t>k</w:t>
       </w:r>
+      <w:proofErr w:type="spellEnd"/>
       <w:r>
         <w:rPr>
           <w:rFonts w:eastAsia="TimesNewRomanPSMT"/>
@@ -10725,7 +11663,25 @@
                 <w:szCs w:val="18"/>
                 <w:lang w:val="en-US"/>
               </w:rPr>
-              <w:t>{%tr element for element in element_usage_dict %}</w:t>
+              <w:t xml:space="preserve">{%tr element for element in </w:t>
+            </w:r>
+            <w:proofErr w:type="spellStart"/>
+            <w:r>
+              <w:rPr>
+                <w:sz w:val="22"/>
+                <w:szCs w:val="18"/>
+                <w:lang w:val="en-US"/>
+              </w:rPr>
+              <w:t>element_usage_dict</w:t>
+            </w:r>
+            <w:proofErr w:type="spellEnd"/>
+            <w:r>
+              <w:rPr>
+                <w:sz w:val="22"/>
+                <w:szCs w:val="18"/>
+                <w:lang w:val="en-US"/>
+              </w:rPr>
+              <w:t xml:space="preserve"> %}</w:t>
             </w:r>
           </w:p>
         </w:tc>
@@ -12296,8 +13252,16 @@
               <w:rPr>
                 <w:szCs w:val="24"/>
               </w:rPr>
-              <w:t>Изгибающий момент, М, кНм</w:t>
-            </w:r>
+              <w:t xml:space="preserve">Изгибающий момент, М, </w:t>
+            </w:r>
+            <w:proofErr w:type="spellStart"/>
+            <w:r>
+              <w:rPr>
+                <w:szCs w:val="24"/>
+              </w:rPr>
+              <w:t>кНм</w:t>
+            </w:r>
+            <w:proofErr w:type="spellEnd"/>
           </w:p>
         </w:tc>
         <w:tc>
@@ -12521,6 +13485,7 @@
         </w:rPr>
         <w:t xml:space="preserve">. Нормативное сопротивление растяжению болтов 8.8 </w:t>
       </w:r>
+      <w:proofErr w:type="spellStart"/>
       <w:r>
         <w:rPr>
           <w:rFonts w:ascii="ISOCPEUR" w:hAnsi="ISOCPEUR"/>
@@ -12542,6 +13507,7 @@
         </w:rPr>
         <w:t>bh</w:t>
       </w:r>
+      <w:proofErr w:type="spellEnd"/>
       <w:r>
         <w:rPr>
           <w:rFonts w:ascii="ISOCPEUR" w:hAnsi="ISOCPEUR"/>
@@ -13426,6 +14392,7 @@
         </w:rPr>
         <w:t xml:space="preserve"> – расстояние от оси сечения опоры до центра </w:t>
       </w:r>
+      <w:proofErr w:type="spellStart"/>
       <w:r>
         <w:rPr>
           <w:rFonts w:ascii="ISOCPEUR" w:hAnsi="ISOCPEUR"/>
@@ -13436,6 +14403,7 @@
         </w:rPr>
         <w:t>i</w:t>
       </w:r>
+      <w:proofErr w:type="spellEnd"/>
       <w:r>
         <w:rPr>
           <w:rFonts w:ascii="ISOCPEUR" w:hAnsi="ISOCPEUR"/>
@@ -13874,6 +14842,7 @@
         </w:rPr>
         <w:t xml:space="preserve">. Нормативное сопротивление срезу болтов 8.8 </w:t>
       </w:r>
+      <w:proofErr w:type="spellStart"/>
       <w:r>
         <w:rPr>
           <w:rFonts w:ascii="ISOCPEUR" w:hAnsi="ISOCPEUR"/>
@@ -13895,6 +14864,7 @@
         </w:rPr>
         <w:t>bs</w:t>
       </w:r>
+      <w:proofErr w:type="spellEnd"/>
       <w:r>
         <w:rPr>
           <w:rFonts w:ascii="ISOCPEUR" w:hAnsi="ISOCPEUR"/>
@@ -13968,6 +14938,7 @@
           <w:szCs w:val="24"/>
         </w:rPr>
       </w:pPr>
+      <w:proofErr w:type="spellStart"/>
       <w:r>
         <w:rPr>
           <w:rFonts w:ascii="ISOCPEUR" w:hAnsi="ISOCPEUR"/>
@@ -13989,6 +14960,7 @@
         </w:rPr>
         <w:t>bs</w:t>
       </w:r>
+      <w:proofErr w:type="spellEnd"/>
       <w:r>
         <w:rPr>
           <w:rFonts w:ascii="ISOCPEUR" w:hAnsi="ISOCPEUR"/>
@@ -13998,6 +14970,7 @@
         </w:rPr>
         <w:t>=</w:t>
       </w:r>
+      <w:proofErr w:type="spellStart"/>
       <w:r>
         <w:rPr>
           <w:rFonts w:ascii="ISOCPEUR" w:hAnsi="ISOCPEUR"/>
@@ -14019,6 +14992,7 @@
         </w:rPr>
         <w:t>bs</w:t>
       </w:r>
+      <w:proofErr w:type="spellEnd"/>
       <m:oMath>
         <m:r>
           <w:rPr>
@@ -14192,6 +15166,7 @@
           <w:szCs w:val="24"/>
         </w:rPr>
       </w:pPr>
+      <w:proofErr w:type="spellStart"/>
       <w:r>
         <w:rPr>
           <w:rFonts w:ascii="ISOCPEUR" w:hAnsi="ISOCPEUR"/>
@@ -14213,6 +15188,7 @@
         </w:rPr>
         <w:t>bs</w:t>
       </w:r>
+      <w:proofErr w:type="spellEnd"/>
       <w:r>
         <w:rPr>
           <w:rFonts w:ascii="ISOCPEUR" w:hAnsi="ISOCPEUR"/>
@@ -14318,6 +15294,7 @@
           <w:szCs w:val="24"/>
         </w:rPr>
       </w:pPr>
+      <w:proofErr w:type="spellStart"/>
       <w:r>
         <w:rPr>
           <w:rFonts w:ascii="ISOCPEUR" w:hAnsi="ISOCPEUR" w:cstheme="minorHAnsi"/>
@@ -14339,6 +15316,7 @@
         </w:rPr>
         <w:t>b</w:t>
       </w:r>
+      <w:proofErr w:type="spellEnd"/>
       <w:r>
         <w:rPr>
           <w:rFonts w:ascii="ISOCPEUR" w:hAnsi="ISOCPEUR" w:cstheme="minorHAnsi"/>
@@ -14378,6 +15356,7 @@
           <w:szCs w:val="24"/>
         </w:rPr>
       </w:pPr>
+      <w:proofErr w:type="spellStart"/>
       <w:r>
         <w:rPr>
           <w:rFonts w:ascii="ISOCPEUR" w:hAnsi="ISOCPEUR" w:cstheme="minorHAnsi"/>
@@ -14399,6 +15378,7 @@
         </w:rPr>
         <w:t>c</w:t>
       </w:r>
+      <w:proofErr w:type="spellEnd"/>
       <w:r>
         <w:rPr>
           <w:rFonts w:ascii="ISOCPEUR" w:hAnsi="ISOCPEUR" w:cstheme="minorHAnsi"/>
@@ -14576,6 +15556,7 @@
         </w:rPr>
         <w:t xml:space="preserve"> </w:t>
       </w:r>
+      <w:proofErr w:type="spellStart"/>
       <w:r>
         <w:rPr>
           <w:rFonts w:ascii="ISOCPEUR" w:hAnsi="ISOCPEUR"/>
@@ -14597,6 +15578,7 @@
         </w:rPr>
         <w:t>bs</w:t>
       </w:r>
+      <w:proofErr w:type="spellEnd"/>
     </w:p>
     <w:p>
       <w:pPr>
@@ -14642,6 +15624,7 @@
           <w:szCs w:val="24"/>
         </w:rPr>
       </w:pPr>
+      <w:proofErr w:type="spellStart"/>
       <w:r>
         <w:rPr>
           <w:rFonts w:ascii="ISOCPEUR" w:hAnsi="ISOCPEUR"/>
@@ -14663,6 +15646,7 @@
         </w:rPr>
         <w:t>bp</w:t>
       </w:r>
+      <w:proofErr w:type="spellEnd"/>
       <w:r>
         <w:rPr>
           <w:rFonts w:ascii="ISOCPEUR" w:hAnsi="ISOCPEUR"/>
@@ -14672,6 +15656,7 @@
         </w:rPr>
         <w:t>=</w:t>
       </w:r>
+      <w:proofErr w:type="spellStart"/>
       <w:r>
         <w:rPr>
           <w:rFonts w:ascii="ISOCPEUR" w:hAnsi="ISOCPEUR"/>
@@ -14693,6 +15678,7 @@
         </w:rPr>
         <w:t>bp</w:t>
       </w:r>
+      <w:proofErr w:type="spellEnd"/>
       <m:oMath>
         <m:r>
           <w:rPr>
@@ -14762,6 +15748,7 @@
         </w:rPr>
         <w:t>ϒ</w:t>
       </w:r>
+      <w:proofErr w:type="spellStart"/>
       <w:r>
         <w:rPr>
           <w:rFonts w:ascii="ISOCPEUR" w:hAnsi="ISOCPEUR" w:cstheme="minorHAnsi"/>
@@ -14773,6 +15760,7 @@
         </w:rPr>
         <w:t>b</w:t>
       </w:r>
+      <w:proofErr w:type="spellEnd"/>
       <m:oMath>
         <m:r>
           <w:rPr>
@@ -14864,6 +15852,7 @@
           <w:szCs w:val="24"/>
         </w:rPr>
       </w:pPr>
+      <w:proofErr w:type="spellStart"/>
       <w:r>
         <w:rPr>
           <w:rFonts w:ascii="ISOCPEUR" w:hAnsi="ISOCPEUR"/>
@@ -14885,6 +15874,7 @@
         </w:rPr>
         <w:t>bp</w:t>
       </w:r>
+      <w:proofErr w:type="spellEnd"/>
       <m:oMath>
         <m:r>
           <w:rPr>
@@ -14916,6 +15906,7 @@
           <w:szCs w:val="24"/>
         </w:rPr>
       </w:pPr>
+      <w:proofErr w:type="spellStart"/>
       <w:r>
         <w:rPr>
           <w:rFonts w:ascii="ISOCPEUR" w:hAnsi="ISOCPEUR"/>
@@ -14937,6 +15928,7 @@
         </w:rPr>
         <w:t>b</w:t>
       </w:r>
+      <w:proofErr w:type="spellEnd"/>
       <w:r>
         <w:rPr>
           <w:rFonts w:ascii="ISOCPEUR" w:hAnsi="ISOCPEUR"/>
@@ -15008,6 +16000,7 @@
           <w:szCs w:val="24"/>
         </w:rPr>
       </w:pPr>
+      <w:proofErr w:type="spellStart"/>
       <w:r>
         <w:rPr>
           <w:rFonts w:ascii="ISOCPEUR" w:hAnsi="ISOCPEUR" w:cstheme="minorHAnsi"/>
@@ -15029,6 +16022,7 @@
         </w:rPr>
         <w:t>b</w:t>
       </w:r>
+      <w:proofErr w:type="spellEnd"/>
       <w:r>
         <w:rPr>
           <w:rFonts w:ascii="ISOCPEUR" w:hAnsi="ISOCPEUR" w:cstheme="minorHAnsi"/>
@@ -15068,6 +16062,7 @@
           <w:szCs w:val="24"/>
         </w:rPr>
       </w:pPr>
+      <w:proofErr w:type="spellStart"/>
       <w:r>
         <w:rPr>
           <w:rFonts w:ascii="ISOCPEUR" w:hAnsi="ISOCPEUR" w:cstheme="minorHAnsi"/>
@@ -15089,6 +16084,7 @@
         </w:rPr>
         <w:t>c</w:t>
       </w:r>
+      <w:proofErr w:type="spellEnd"/>
       <w:r>
         <w:rPr>
           <w:rFonts w:ascii="ISOCPEUR" w:hAnsi="ISOCPEUR" w:cstheme="minorHAnsi"/>
@@ -15190,6 +16186,7 @@
         </w:rPr>
         <w:t xml:space="preserve"> </w:t>
       </w:r>
+      <w:proofErr w:type="spellStart"/>
       <w:r>
         <w:rPr>
           <w:rFonts w:ascii="ISOCPEUR" w:hAnsi="ISOCPEUR"/>
@@ -15211,6 +16208,7 @@
         </w:rPr>
         <w:t>bp</w:t>
       </w:r>
+      <w:proofErr w:type="spellEnd"/>
     </w:p>
     <w:p>
       <w:pPr>
@@ -15352,7 +16350,27 @@
           <w:sz w:val="24"/>
           <w:szCs w:val="24"/>
         </w:rPr>
-        <w:t xml:space="preserve">Во многих случаях возникает необходимость выполнять расчеты с учетом развития пластических деформаций. При таком подходе появляется возможность использовать резервы несущей способности фланцевых соединений за счет допущения развития пластических деформаций во фланце, а также в сечениях соединяемых элементов в околофланцевой зоне. </w:t>
+        <w:t>Во многих случаях возникает необходимость выполнять расчеты с учетом развития пластических деформаций. При таком подходе появляется возможность использовать резервы несущей способности фланцевых соединений за счет допущения развития пластических деформаций во фланце, а также в сечениях соединяемых элементов в </w:t>
+      </w:r>
+      <w:proofErr w:type="spellStart"/>
+      <w:r>
+        <w:rPr>
+          <w:rFonts w:ascii="ISOCPEUR" w:hAnsi="ISOCPEUR"/>
+          <w:bCs/>
+          <w:sz w:val="24"/>
+          <w:szCs w:val="24"/>
+        </w:rPr>
+        <w:t>околофланцевой</w:t>
+      </w:r>
+      <w:proofErr w:type="spellEnd"/>
+      <w:r>
+        <w:rPr>
+          <w:rFonts w:ascii="ISOCPEUR" w:hAnsi="ISOCPEUR"/>
+          <w:bCs/>
+          <w:sz w:val="24"/>
+          <w:szCs w:val="24"/>
+        </w:rPr>
+        <w:t xml:space="preserve"> зоне. </w:t>
       </w:r>
     </w:p>
     <w:p>
@@ -15473,7 +16491,47 @@
           <w:sz w:val="24"/>
           <w:szCs w:val="24"/>
         </w:rPr>
-        <w:t>асчет фланца выполнен в программном комплексе Кристалл Scad Structure для сектора приходящегося на один болт наружной зоны. Сектор представляет собой жестко-закрепленный сварной несимметричный двутавр, верхняя полка которого представляет собой фланец, нижняя – пластину для равномерного распределения усилий на стенку сваи, а стенка-косынку.</w:t>
+        <w:t xml:space="preserve">асчет фланца выполнен в программном комплексе Кристалл </w:t>
+      </w:r>
+      <w:proofErr w:type="spellStart"/>
+      <w:r>
+        <w:rPr>
+          <w:rFonts w:ascii="ISOCPEUR" w:hAnsi="ISOCPEUR"/>
+          <w:bCs/>
+          <w:sz w:val="24"/>
+          <w:szCs w:val="24"/>
+        </w:rPr>
+        <w:t>Scad</w:t>
+      </w:r>
+      <w:proofErr w:type="spellEnd"/>
+      <w:r>
+        <w:rPr>
+          <w:rFonts w:ascii="ISOCPEUR" w:hAnsi="ISOCPEUR"/>
+          <w:bCs/>
+          <w:sz w:val="24"/>
+          <w:szCs w:val="24"/>
+        </w:rPr>
+        <w:t xml:space="preserve"> </w:t>
+      </w:r>
+      <w:proofErr w:type="spellStart"/>
+      <w:r>
+        <w:rPr>
+          <w:rFonts w:ascii="ISOCPEUR" w:hAnsi="ISOCPEUR"/>
+          <w:bCs/>
+          <w:sz w:val="24"/>
+          <w:szCs w:val="24"/>
+        </w:rPr>
+        <w:t>Structure</w:t>
+      </w:r>
+      <w:proofErr w:type="spellEnd"/>
+      <w:r>
+        <w:rPr>
+          <w:rFonts w:ascii="ISOCPEUR" w:hAnsi="ISOCPEUR"/>
+          <w:bCs/>
+          <w:sz w:val="24"/>
+          <w:szCs w:val="24"/>
+        </w:rPr>
+        <w:t xml:space="preserve"> для сектора приходящегося на один болт наружной зоны. Сектор представляет собой жестко-закрепленный сварной несимметричный двутавр, верхняя полка которого представляет собой фланец, нижняя – пластину для равномерного распределения усилий на стенку сваи, а стенка-косынку.</w:t>
       </w:r>
     </w:p>
     <w:p>
@@ -15897,12 +16955,21 @@
           <w:szCs w:val="24"/>
         </w:rPr>
       </w:pPr>
+      <w:proofErr w:type="spellStart"/>
       <w:r>
         <w:rPr>
           <w:rFonts w:cs="Arial"/>
           <w:szCs w:val="24"/>
         </w:rPr>
-        <w:t>Загружение 1 - постоянное</w:t>
+        <w:t>Загружение</w:t>
+      </w:r>
+      <w:proofErr w:type="spellEnd"/>
+      <w:r>
+        <w:rPr>
+          <w:rFonts w:cs="Arial"/>
+          <w:szCs w:val="24"/>
+        </w:rPr>
+        <w:t xml:space="preserve"> 1 - постоянное</w:t>
       </w:r>
     </w:p>
     <w:p>
@@ -16345,13 +17412,22 @@
                 <w:szCs w:val="24"/>
               </w:rPr>
             </w:pPr>
+            <w:proofErr w:type="spellStart"/>
             <w:r>
               <w:rPr>
                 <w:rFonts w:cs="Arial"/>
                 <w:szCs w:val="24"/>
               </w:rPr>
               <w:lastRenderedPageBreak/>
-              <w:t>Загружение 1 - постоянное</w:t>
+              <w:t>Загружение</w:t>
+            </w:r>
+            <w:proofErr w:type="spellEnd"/>
+            <w:r>
+              <w:rPr>
+                <w:rFonts w:cs="Arial"/>
+                <w:szCs w:val="24"/>
+              </w:rPr>
+              <w:t xml:space="preserve"> 1 - постоянное</w:t>
             </w:r>
           </w:p>
           <w:p>
@@ -16373,7 +17449,23 @@
                 <w:rFonts w:cs="Arial"/>
                 <w:szCs w:val="24"/>
               </w:rPr>
-              <w:t>Коэффициент надeжности по нагрузке: 1,1</w:t>
+              <w:t xml:space="preserve">Коэффициент </w:t>
+            </w:r>
+            <w:proofErr w:type="spellStart"/>
+            <w:r>
+              <w:rPr>
+                <w:rFonts w:cs="Arial"/>
+                <w:szCs w:val="24"/>
+              </w:rPr>
+              <w:t>надeжности</w:t>
+            </w:r>
+            <w:proofErr w:type="spellEnd"/>
+            <w:r>
+              <w:rPr>
+                <w:rFonts w:cs="Arial"/>
+                <w:szCs w:val="24"/>
+              </w:rPr>
+              <w:t xml:space="preserve"> по нагрузке: 1,1</w:t>
             </w:r>
           </w:p>
         </w:tc>
@@ -16721,12 +17813,21 @@
                 <w:szCs w:val="24"/>
               </w:rPr>
             </w:pPr>
+            <w:proofErr w:type="spellStart"/>
             <w:r>
               <w:rPr>
                 <w:rFonts w:cs="Arial"/>
                 <w:szCs w:val="24"/>
               </w:rPr>
-              <w:t>Mmax по значениям расчетных нагрузок</w:t>
+              <w:t>Mmax</w:t>
+            </w:r>
+            <w:proofErr w:type="spellEnd"/>
+            <w:r>
+              <w:rPr>
+                <w:rFonts w:cs="Arial"/>
+                <w:szCs w:val="24"/>
+              </w:rPr>
+              <w:t xml:space="preserve"> по значениям расчетных нагрузок</w:t>
             </w:r>
           </w:p>
         </w:tc>
@@ -16971,12 +18072,21 @@
                 <w:szCs w:val="24"/>
               </w:rPr>
             </w:pPr>
+            <w:proofErr w:type="spellStart"/>
             <w:r>
               <w:rPr>
                 <w:rFonts w:cs="Arial"/>
                 <w:szCs w:val="24"/>
               </w:rPr>
-              <w:t>Mmin по значениям расчетных нагрузок</w:t>
+              <w:t>Mmin</w:t>
+            </w:r>
+            <w:proofErr w:type="spellEnd"/>
+            <w:r>
+              <w:rPr>
+                <w:rFonts w:cs="Arial"/>
+                <w:szCs w:val="24"/>
+              </w:rPr>
+              <w:t xml:space="preserve"> по значениям расчетных нагрузок</w:t>
             </w:r>
           </w:p>
         </w:tc>
@@ -17221,13 +18331,22 @@
                 <w:szCs w:val="24"/>
               </w:rPr>
             </w:pPr>
+            <w:proofErr w:type="spellStart"/>
             <w:r>
               <w:rPr>
                 <w:rFonts w:cs="Arial"/>
                 <w:szCs w:val="24"/>
               </w:rPr>
               <w:lastRenderedPageBreak/>
-              <w:t>Qmax по значениям расчетных нагрузок</w:t>
+              <w:t>Qmax</w:t>
+            </w:r>
+            <w:proofErr w:type="spellEnd"/>
+            <w:r>
+              <w:rPr>
+                <w:rFonts w:cs="Arial"/>
+                <w:szCs w:val="24"/>
+              </w:rPr>
+              <w:t xml:space="preserve"> по значениям расчетных нагрузок</w:t>
             </w:r>
           </w:p>
         </w:tc>
@@ -17472,12 +18591,21 @@
                 <w:szCs w:val="24"/>
               </w:rPr>
             </w:pPr>
+            <w:proofErr w:type="spellStart"/>
             <w:r>
               <w:rPr>
                 <w:rFonts w:cs="Arial"/>
                 <w:szCs w:val="24"/>
               </w:rPr>
-              <w:t>Qmin по значениям расчетных нагрузок</w:t>
+              <w:t>Qmin</w:t>
+            </w:r>
+            <w:proofErr w:type="spellEnd"/>
+            <w:r>
+              <w:rPr>
+                <w:rFonts w:cs="Arial"/>
+                <w:szCs w:val="24"/>
+              </w:rPr>
+              <w:t xml:space="preserve"> по значениям расчетных нагрузок</w:t>
             </w:r>
           </w:p>
         </w:tc>
@@ -17722,13 +18850,22 @@
                 <w:szCs w:val="24"/>
               </w:rPr>
             </w:pPr>
+            <w:proofErr w:type="spellStart"/>
             <w:r>
               <w:rPr>
                 <w:rFonts w:cs="Arial"/>
                 <w:szCs w:val="24"/>
               </w:rPr>
               <w:lastRenderedPageBreak/>
-              <w:t>Mmax по значениям нормативных нагрузок</w:t>
+              <w:t>Mmax</w:t>
+            </w:r>
+            <w:proofErr w:type="spellEnd"/>
+            <w:r>
+              <w:rPr>
+                <w:rFonts w:cs="Arial"/>
+                <w:szCs w:val="24"/>
+              </w:rPr>
+              <w:t xml:space="preserve"> по значениям нормативных нагрузок</w:t>
             </w:r>
           </w:p>
         </w:tc>
@@ -17973,12 +19110,21 @@
                 <w:szCs w:val="24"/>
               </w:rPr>
             </w:pPr>
+            <w:proofErr w:type="spellStart"/>
             <w:r>
               <w:rPr>
                 <w:rFonts w:cs="Arial"/>
                 <w:szCs w:val="24"/>
               </w:rPr>
-              <w:t>Mmin по значениям нормативных нагрузок</w:t>
+              <w:t>Mmin</w:t>
+            </w:r>
+            <w:proofErr w:type="spellEnd"/>
+            <w:r>
+              <w:rPr>
+                <w:rFonts w:cs="Arial"/>
+                <w:szCs w:val="24"/>
+              </w:rPr>
+              <w:t xml:space="preserve"> по значениям нормативных нагрузок</w:t>
             </w:r>
           </w:p>
         </w:tc>
@@ -18223,13 +19369,22 @@
                 <w:szCs w:val="24"/>
               </w:rPr>
             </w:pPr>
+            <w:proofErr w:type="spellStart"/>
             <w:r>
               <w:rPr>
                 <w:rFonts w:cs="Arial"/>
                 <w:szCs w:val="24"/>
               </w:rPr>
               <w:lastRenderedPageBreak/>
-              <w:t>Qmax по значениям нормативных нагрузок</w:t>
+              <w:t>Qmax</w:t>
+            </w:r>
+            <w:proofErr w:type="spellEnd"/>
+            <w:r>
+              <w:rPr>
+                <w:rFonts w:cs="Arial"/>
+                <w:szCs w:val="24"/>
+              </w:rPr>
+              <w:t xml:space="preserve"> по значениям нормативных нагрузок</w:t>
             </w:r>
           </w:p>
         </w:tc>
@@ -18474,12 +19629,21 @@
                 <w:szCs w:val="24"/>
               </w:rPr>
             </w:pPr>
+            <w:proofErr w:type="spellStart"/>
             <w:r>
               <w:rPr>
                 <w:rFonts w:cs="Arial"/>
                 <w:szCs w:val="24"/>
               </w:rPr>
-              <w:t>Qmin по значениям нормативных нагрузок</w:t>
+              <w:t>Qmin</w:t>
+            </w:r>
+            <w:proofErr w:type="spellEnd"/>
+            <w:r>
+              <w:rPr>
+                <w:rFonts w:cs="Arial"/>
+                <w:szCs w:val="24"/>
+              </w:rPr>
+              <w:t xml:space="preserve"> по значениям нормативных нагрузок</w:t>
             </w:r>
           </w:p>
         </w:tc>
@@ -19023,16 +20187,25 @@
                 <w:rFonts w:cs="Arial"/>
                 <w:szCs w:val="24"/>
               </w:rPr>
-              <w:t>по критерию M</w:t>
-            </w:r>
+              <w:t xml:space="preserve">по критерию </w:t>
+            </w:r>
+            <w:proofErr w:type="spellStart"/>
             <w:r>
               <w:rPr>
                 <w:rFonts w:cs="Arial"/>
                 <w:szCs w:val="24"/>
+              </w:rPr>
+              <w:t>M</w:t>
+            </w:r>
+            <w:r>
+              <w:rPr>
+                <w:rFonts w:cs="Arial"/>
+                <w:szCs w:val="24"/>
                 <w:vertAlign w:val="subscript"/>
               </w:rPr>
               <w:t>max</w:t>
             </w:r>
+            <w:proofErr w:type="spellEnd"/>
           </w:p>
         </w:tc>
         <w:tc>
@@ -19138,16 +20311,25 @@
                 <w:rFonts w:cs="Arial"/>
                 <w:szCs w:val="24"/>
               </w:rPr>
-              <w:t>по критерию M</w:t>
-            </w:r>
+              <w:t xml:space="preserve">по критерию </w:t>
+            </w:r>
+            <w:proofErr w:type="spellStart"/>
             <w:r>
               <w:rPr>
                 <w:rFonts w:cs="Arial"/>
                 <w:szCs w:val="24"/>
+              </w:rPr>
+              <w:t>M</w:t>
+            </w:r>
+            <w:r>
+              <w:rPr>
+                <w:rFonts w:cs="Arial"/>
+                <w:szCs w:val="24"/>
                 <w:vertAlign w:val="subscript"/>
               </w:rPr>
               <w:t>min</w:t>
             </w:r>
+            <w:proofErr w:type="spellEnd"/>
           </w:p>
         </w:tc>
         <w:tc>
@@ -19253,16 +20435,25 @@
                 <w:rFonts w:cs="Arial"/>
                 <w:szCs w:val="24"/>
               </w:rPr>
-              <w:t>по критерию Q</w:t>
-            </w:r>
+              <w:t xml:space="preserve">по критерию </w:t>
+            </w:r>
+            <w:proofErr w:type="spellStart"/>
             <w:r>
               <w:rPr>
                 <w:rFonts w:cs="Arial"/>
                 <w:szCs w:val="24"/>
+              </w:rPr>
+              <w:t>Q</w:t>
+            </w:r>
+            <w:r>
+              <w:rPr>
+                <w:rFonts w:cs="Arial"/>
+                <w:szCs w:val="24"/>
                 <w:vertAlign w:val="subscript"/>
               </w:rPr>
               <w:t>max</w:t>
             </w:r>
+            <w:proofErr w:type="spellEnd"/>
           </w:p>
         </w:tc>
         <w:tc>
@@ -19368,16 +20559,25 @@
                 <w:rFonts w:cs="Arial"/>
                 <w:szCs w:val="24"/>
               </w:rPr>
-              <w:t>по критерию Q</w:t>
-            </w:r>
+              <w:t xml:space="preserve">по критерию </w:t>
+            </w:r>
+            <w:proofErr w:type="spellStart"/>
             <w:r>
               <w:rPr>
                 <w:rFonts w:cs="Arial"/>
                 <w:szCs w:val="24"/>
+              </w:rPr>
+              <w:t>Q</w:t>
+            </w:r>
+            <w:r>
+              <w:rPr>
+                <w:rFonts w:cs="Arial"/>
+                <w:szCs w:val="24"/>
                 <w:vertAlign w:val="subscript"/>
               </w:rPr>
               <w:t>min</w:t>
             </w:r>
+            <w:proofErr w:type="spellEnd"/>
           </w:p>
         </w:tc>
         <w:tc>
@@ -20093,7 +21293,15 @@
         <w:t>110</w:t>
       </w:r>
       <w:r>
-        <w:t xml:space="preserve"> кВ </w:t>
+        <w:t xml:space="preserve"> </w:t>
+      </w:r>
+      <w:proofErr w:type="spellStart"/>
+      <w:r>
+        <w:t>кВ</w:t>
+      </w:r>
+      <w:proofErr w:type="spellEnd"/>
+      <w:r>
+        <w:t xml:space="preserve"> </w:t>
       </w:r>
       <w:r>
         <w:t>«</w:t>
@@ -20962,7 +22170,29 @@
               <w:szCs w:val="32"/>
               <w:lang w:val="en-US"/>
             </w:rPr>
-            <w:t>{{ project_code }}</w:t>
+            <w:t xml:space="preserve">{{ </w:t>
+          </w:r>
+          <w:proofErr w:type="spellStart"/>
+          <w:r>
+            <w:rPr>
+              <w:rFonts w:cs="Arial"/>
+              <w:iCs/>
+              <w:sz w:val="32"/>
+              <w:szCs w:val="32"/>
+              <w:lang w:val="en-US"/>
+            </w:rPr>
+            <w:t>project_code</w:t>
+          </w:r>
+          <w:proofErr w:type="spellEnd"/>
+          <w:r>
+            <w:rPr>
+              <w:rFonts w:cs="Arial"/>
+              <w:iCs/>
+              <w:sz w:val="32"/>
+              <w:szCs w:val="32"/>
+              <w:lang w:val="en-US"/>
+            </w:rPr>
+            <w:t xml:space="preserve"> }}</w:t>
           </w:r>
           <w:r>
             <w:rPr>
@@ -21187,6 +22417,7 @@
               <w:sz w:val="18"/>
             </w:rPr>
           </w:pPr>
+          <w:proofErr w:type="spellStart"/>
           <w:r>
             <w:rPr>
               <w:rFonts w:cs="Arial"/>
@@ -21195,6 +22426,7 @@
             </w:rPr>
             <w:t>Кол.уч</w:t>
           </w:r>
+          <w:proofErr w:type="spellEnd"/>
         </w:p>
       </w:tc>
       <w:tc>
@@ -21667,13 +22899,23 @@
               <w:sz w:val="18"/>
             </w:rPr>
           </w:pPr>
+          <w:proofErr w:type="spellStart"/>
           <w:r>
             <w:rPr>
               <w:rFonts w:cs="Arial"/>
               <w:spacing w:val="-6"/>
               <w:sz w:val="18"/>
             </w:rPr>
-            <w:t>Разраб.</w:t>
+            <w:t>Разраб</w:t>
+          </w:r>
+          <w:proofErr w:type="spellEnd"/>
+          <w:r>
+            <w:rPr>
+              <w:rFonts w:cs="Arial"/>
+              <w:spacing w:val="-6"/>
+              <w:sz w:val="18"/>
+            </w:rPr>
+            <w:t>.</w:t>
           </w:r>
         </w:p>
       </w:tc>
@@ -21948,6 +23190,7 @@
               <w:sz w:val="18"/>
             </w:rPr>
           </w:pPr>
+          <w:proofErr w:type="spellStart"/>
           <w:r>
             <w:rPr>
               <w:rFonts w:cs="Arial"/>
@@ -21956,6 +23199,7 @@
             </w:rPr>
             <w:t>Родчихин</w:t>
           </w:r>
+          <w:proofErr w:type="spellEnd"/>
         </w:p>
       </w:tc>
       <w:tc>
@@ -22132,7 +23376,39 @@
               <w:rFonts w:cs="Arial"/>
               <w:szCs w:val="24"/>
             </w:rPr>
-            <w:t>ООО «СевЗап НПЦ Архимет»</w:t>
+            <w:t>ООО «</w:t>
+          </w:r>
+          <w:proofErr w:type="spellStart"/>
+          <w:r>
+            <w:rPr>
+              <w:rFonts w:cs="Arial"/>
+              <w:szCs w:val="24"/>
+            </w:rPr>
+            <w:t>СевЗап</w:t>
+          </w:r>
+          <w:proofErr w:type="spellEnd"/>
+          <w:r>
+            <w:rPr>
+              <w:rFonts w:cs="Arial"/>
+              <w:szCs w:val="24"/>
+            </w:rPr>
+            <w:t xml:space="preserve"> НПЦ </w:t>
+          </w:r>
+          <w:proofErr w:type="spellStart"/>
+          <w:r>
+            <w:rPr>
+              <w:rFonts w:cs="Arial"/>
+              <w:szCs w:val="24"/>
+            </w:rPr>
+            <w:t>Архимет</w:t>
+          </w:r>
+          <w:proofErr w:type="spellEnd"/>
+          <w:r>
+            <w:rPr>
+              <w:rFonts w:cs="Arial"/>
+              <w:szCs w:val="24"/>
+            </w:rPr>
+            <w:t>»</w:t>
           </w:r>
         </w:p>
       </w:tc>
@@ -22194,6 +23470,7 @@
               <w:sz w:val="18"/>
             </w:rPr>
           </w:pPr>
+          <w:proofErr w:type="spellStart"/>
           <w:r>
             <w:rPr>
               <w:rFonts w:cs="Arial"/>
@@ -22202,6 +23479,7 @@
             </w:rPr>
             <w:t>Родчихин</w:t>
           </w:r>
+          <w:proofErr w:type="spellEnd"/>
         </w:p>
       </w:tc>
       <w:tc>
@@ -23215,7 +24493,29 @@
               <w:szCs w:val="32"/>
               <w:lang w:val="en-US"/>
             </w:rPr>
-            <w:t>{{ project_code }}</w:t>
+            <w:t xml:space="preserve">{{ </w:t>
+          </w:r>
+          <w:proofErr w:type="spellStart"/>
+          <w:r>
+            <w:rPr>
+              <w:rFonts w:cs="Arial"/>
+              <w:iCs/>
+              <w:sz w:val="32"/>
+              <w:szCs w:val="32"/>
+              <w:lang w:val="en-US"/>
+            </w:rPr>
+            <w:t>project_code</w:t>
+          </w:r>
+          <w:proofErr w:type="spellEnd"/>
+          <w:r>
+            <w:rPr>
+              <w:rFonts w:cs="Arial"/>
+              <w:iCs/>
+              <w:sz w:val="32"/>
+              <w:szCs w:val="32"/>
+              <w:lang w:val="en-US"/>
+            </w:rPr>
+            <w:t xml:space="preserve"> }}</w:t>
           </w:r>
           <w:r>
             <w:rPr>
@@ -23468,6 +24768,7 @@
               <w:sz w:val="20"/>
             </w:rPr>
           </w:pPr>
+          <w:proofErr w:type="spellStart"/>
           <w:r>
             <w:rPr>
               <w:spacing w:val="-10"/>
@@ -23475,6 +24776,7 @@
             </w:rPr>
             <w:t>Кол.уч</w:t>
           </w:r>
+          <w:proofErr w:type="spellEnd"/>
         </w:p>
       </w:tc>
       <w:tc>
@@ -23663,13 +24965,23 @@
                               <w:szCs w:val="16"/>
                             </w:rPr>
                           </w:pPr>
+                          <w:proofErr w:type="spellStart"/>
                           <w:r>
                             <w:rPr>
                               <w:rFonts w:ascii="ISOCPEUR" w:hAnsi="ISOCPEUR"/>
                               <w:sz w:val="16"/>
                               <w:szCs w:val="16"/>
                             </w:rPr>
-                            <w:t>Взам.инв.№</w:t>
+                            <w:t>Взам.инв</w:t>
+                          </w:r>
+                          <w:proofErr w:type="spellEnd"/>
+                          <w:r>
+                            <w:rPr>
+                              <w:rFonts w:ascii="ISOCPEUR" w:hAnsi="ISOCPEUR"/>
+                              <w:sz w:val="16"/>
+                              <w:szCs w:val="16"/>
+                            </w:rPr>
+                            <w:t>.№</w:t>
                           </w:r>
                         </w:p>
                       </w:txbxContent>
@@ -23715,13 +25027,23 @@
                         <w:szCs w:val="16"/>
                       </w:rPr>
                     </w:pPr>
+                    <w:proofErr w:type="spellStart"/>
                     <w:r>
                       <w:rPr>
                         <w:rFonts w:ascii="ISOCPEUR" w:hAnsi="ISOCPEUR"/>
                         <w:sz w:val="16"/>
                         <w:szCs w:val="16"/>
                       </w:rPr>
-                      <w:t>Взам.инв.№</w:t>
+                      <w:t>Взам.инв</w:t>
+                    </w:r>
+                    <w:proofErr w:type="spellEnd"/>
+                    <w:r>
+                      <w:rPr>
+                        <w:rFonts w:ascii="ISOCPEUR" w:hAnsi="ISOCPEUR"/>
+                        <w:sz w:val="16"/>
+                        <w:szCs w:val="16"/>
+                      </w:rPr>
+                      <w:t>.№</w:t>
                     </w:r>
                   </w:p>
                 </w:txbxContent>
@@ -24608,13 +25930,23 @@
                               <w:szCs w:val="16"/>
                             </w:rPr>
                           </w:pPr>
+                          <w:proofErr w:type="spellStart"/>
                           <w:r>
                             <w:rPr>
                               <w:rFonts w:ascii="ISOCPEUR" w:hAnsi="ISOCPEUR"/>
                               <w:sz w:val="16"/>
                               <w:szCs w:val="16"/>
                             </w:rPr>
-                            <w:t>Взам.инв.№</w:t>
+                            <w:t>Взам.инв</w:t>
+                          </w:r>
+                          <w:proofErr w:type="spellEnd"/>
+                          <w:r>
+                            <w:rPr>
+                              <w:rFonts w:ascii="ISOCPEUR" w:hAnsi="ISOCPEUR"/>
+                              <w:sz w:val="16"/>
+                              <w:szCs w:val="16"/>
+                            </w:rPr>
+                            <w:t>.№</w:t>
                           </w:r>
                         </w:p>
                       </w:txbxContent>
@@ -24660,13 +25992,23 @@
                         <w:szCs w:val="16"/>
                       </w:rPr>
                     </w:pPr>
+                    <w:proofErr w:type="spellStart"/>
                     <w:r>
                       <w:rPr>
                         <w:rFonts w:ascii="ISOCPEUR" w:hAnsi="ISOCPEUR"/>
                         <w:sz w:val="16"/>
                         <w:szCs w:val="16"/>
                       </w:rPr>
-                      <w:t>Взам.инв.№</w:t>
+                      <w:t>Взам.инв</w:t>
+                    </w:r>
+                    <w:proofErr w:type="spellEnd"/>
+                    <w:r>
+                      <w:rPr>
+                        <w:rFonts w:ascii="ISOCPEUR" w:hAnsi="ISOCPEUR"/>
+                        <w:sz w:val="16"/>
+                        <w:szCs w:val="16"/>
+                      </w:rPr>
+                      <w:t>.№</w:t>
                     </w:r>
                   </w:p>
                 </w:txbxContent>
@@ -26401,7 +27743,7 @@
         <v:path o:extrusionok="f" gradientshapeok="t" o:connecttype="rect"/>
         <o:lock v:ext="edit" aspectratio="t"/>
       </v:shapetype>
-      <v:shape id="_x0000_i1034" type="#_x0000_t75" style="width:30.75pt;height:17.25pt" o:bullet="t">
+      <v:shape id="_x0000_i1041" type="#_x0000_t75" style="width:30.75pt;height:17.25pt" o:bullet="t">
         <v:imagedata r:id="rId1" o:title=""/>
       </v:shape>
     </w:pict>

</xml_diff>

<commit_message>
add fixes to template and params
</commit_message>
<xml_diff>
--- a/multifaceted_template.docx
+++ b/multifaceted_template.docx
@@ -5080,34 +5080,7 @@
         <w:t xml:space="preserve">При расчете ВЛ и их элементов учитываются климатические условия - ветровое давление, толщина стенки гололеда, температура воздуха, интенсивность грозовой деятельности, пляска проводов </w:t>
       </w:r>
       <w:r>
-        <w:t xml:space="preserve">{{ </w:t>
-      </w:r>
-      <w:r>
-        <w:rPr>
-          <w:lang w:val="en-US"/>
-        </w:rPr>
-        <w:t>if</w:t>
-      </w:r>
-      <w:r>
-        <w:t>_</w:t>
-      </w:r>
-      <w:r>
-        <w:rPr>
-          <w:lang w:val="en-US"/>
-        </w:rPr>
-        <w:t>ground</w:t>
-      </w:r>
-      <w:r>
-        <w:t>_</w:t>
-      </w:r>
-      <w:r>
-        <w:rPr>
-          <w:lang w:val="en-US"/>
-        </w:rPr>
-        <w:t>wire</w:t>
-      </w:r>
-      <w:r>
-        <w:t xml:space="preserve"> }}</w:t>
+        <w:t>и тросов</w:t>
       </w:r>
       <w:r>
         <w:t>, вибрация</w:t>
@@ -5160,8 +5133,6 @@
         <w:t xml:space="preserve"> приведен в Приложении А.</w:t>
       </w:r>
     </w:p>
-    <w:p/>
-    <w:p/>
     <w:p>
       <w:pPr>
         <w:pStyle w:val="2"/>
@@ -5298,46 +5269,46 @@
         <w:t>if</w:t>
       </w:r>
       <w:r>
+        <w:t>_</w:t>
+      </w:r>
+      <w:r>
+        <w:rPr>
+          <w:lang w:val="en-US"/>
+        </w:rPr>
+        <w:t>ground</w:t>
+      </w:r>
+      <w:r>
+        <w:t>_</w:t>
+      </w:r>
+      <w:r>
+        <w:rPr>
+          <w:lang w:val="en-US"/>
+        </w:rPr>
+        <w:t>wire</w:t>
+      </w:r>
+      <w:r>
+        <w:t>_</w:t>
+      </w:r>
+      <w:r>
+        <w:rPr>
+          <w:lang w:val="en-US"/>
+        </w:rPr>
+        <w:t>and</w:t>
+      </w:r>
+      <w:r>
+        <w:t>_</w:t>
+      </w:r>
+      <w:r>
+        <w:rPr>
+          <w:lang w:val="en-US"/>
+        </w:rPr>
+        <w:t>quantity</w:t>
+      </w:r>
+      <w:r>
+        <w:t xml:space="preserve"> }}</w:t>
+      </w:r>
+      <w:r>
         <w:t xml:space="preserve"> </w:t>
-      </w:r>
-      <w:r>
-        <w:rPr>
-          <w:lang w:val="en-US"/>
-        </w:rPr>
-        <w:t>ground</w:t>
-      </w:r>
-      <w:r>
-        <w:t>_</w:t>
-      </w:r>
-      <w:r>
-        <w:rPr>
-          <w:lang w:val="en-US"/>
-        </w:rPr>
-        <w:t>wire</w:t>
-      </w:r>
-      <w:r>
-        <w:t>_</w:t>
-      </w:r>
-      <w:r>
-        <w:rPr>
-          <w:lang w:val="en-US"/>
-        </w:rPr>
-        <w:t>and</w:t>
-      </w:r>
-      <w:r>
-        <w:t>_</w:t>
-      </w:r>
-      <w:r>
-        <w:rPr>
-          <w:lang w:val="en-US"/>
-        </w:rPr>
-        <w:t>quantity</w:t>
-      </w:r>
-      <w:r>
-        <w:t xml:space="preserve"> }}</w:t>
-      </w:r>
-      <w:r>
-        <w:t xml:space="preserve">. </w:t>
       </w:r>
     </w:p>
     <w:p>
@@ -7581,9 +7552,6 @@
         <w:t>length</w:t>
       </w:r>
       <w:r>
-        <w:rPr>
-          <w:lang w:val="en-US"/>
-        </w:rPr>
         <w:t xml:space="preserve"> </w:t>
       </w:r>
       <w:r>
@@ -9684,13 +9652,7 @@
     </w:p>
     <w:p>
       <w:pPr>
-        <w:tabs>
-          <w:tab w:val="left" w:pos="1134"/>
-        </w:tabs>
-        <w:autoSpaceDE w:val="0"/>
-        <w:autoSpaceDN w:val="0"/>
-        <w:adjustRightInd w:val="0"/>
-        <w:ind w:left="1701" w:right="282" w:hanging="1417"/>
+        <w:ind w:firstLine="0"/>
         <w:rPr>
           <w:szCs w:val="24"/>
           <w:lang w:val="en-US"/>
@@ -9701,7 +9663,14 @@
           <w:szCs w:val="24"/>
           <w:lang w:val="en-US"/>
         </w:rPr>
-        <w:t xml:space="preserve">{ %p for </w:t>
+        <w:t>{</w:t>
+      </w:r>
+      <w:r>
+        <w:rPr>
+          <w:szCs w:val="24"/>
+          <w:lang w:val="en-US"/>
+        </w:rPr>
+        <w:t xml:space="preserve">%p for </w:t>
       </w:r>
       <w:proofErr w:type="spellStart"/>
       <w:r>
@@ -9733,7 +9702,14 @@
           <w:szCs w:val="24"/>
           <w:lang w:val="en-US"/>
         </w:rPr>
-        <w:t xml:space="preserve"> %}</w:t>
+        <w:t xml:space="preserve"> %</w:t>
+      </w:r>
+      <w:r>
+        <w:rPr>
+          <w:szCs w:val="24"/>
+          <w:lang w:val="en-US"/>
+        </w:rPr>
+        <w:t>}</w:t>
       </w:r>
     </w:p>
     <w:p>
@@ -9741,19 +9717,12 @@
         <w:pStyle w:val="aff6"/>
         <w:numPr>
           <w:ilvl w:val="0"/>
-          <w:numId w:val="23"/>
+          <w:numId w:val="24"/>
         </w:numPr>
-        <w:tabs>
-          <w:tab w:val="left" w:pos="1134"/>
-        </w:tabs>
-        <w:autoSpaceDE w:val="0"/>
-        <w:autoSpaceDN w:val="0"/>
-        <w:adjustRightInd w:val="0"/>
-        <w:ind w:right="282"/>
         <w:rPr>
           <w:rFonts w:ascii="ISOCPEUR" w:hAnsi="ISOCPEUR"/>
           <w:sz w:val="24"/>
-          <w:szCs w:val="24"/>
+          <w:szCs w:val="20"/>
           <w:lang w:val="en-US"/>
         </w:rPr>
       </w:pPr>
@@ -9761,7 +9730,7 @@
         <w:rPr>
           <w:rFonts w:ascii="ISOCPEUR" w:hAnsi="ISOCPEUR"/>
           <w:sz w:val="24"/>
-          <w:szCs w:val="24"/>
+          <w:szCs w:val="20"/>
           <w:lang w:val="en-US"/>
         </w:rPr>
         <w:t xml:space="preserve">{{ </w:t>
@@ -9771,7 +9740,7 @@
         <w:rPr>
           <w:rFonts w:ascii="ISOCPEUR" w:hAnsi="ISOCPEUR"/>
           <w:sz w:val="24"/>
-          <w:szCs w:val="24"/>
+          <w:szCs w:val="20"/>
           <w:lang w:val="en-US"/>
         </w:rPr>
         <w:t>loads_case_dict</w:t>
@@ -9781,7 +9750,7 @@
         <w:rPr>
           <w:rFonts w:ascii="ISOCPEUR" w:hAnsi="ISOCPEUR"/>
           <w:sz w:val="24"/>
-          <w:szCs w:val="24"/>
+          <w:szCs w:val="20"/>
           <w:lang w:val="en-US"/>
         </w:rPr>
         <w:t>[</w:t>
@@ -9791,7 +9760,7 @@
         <w:rPr>
           <w:rFonts w:ascii="ISOCPEUR" w:hAnsi="ISOCPEUR"/>
           <w:sz w:val="24"/>
-          <w:szCs w:val="24"/>
+          <w:szCs w:val="20"/>
           <w:lang w:val="en-US"/>
         </w:rPr>
         <w:t>load_case</w:t>
@@ -9801,7 +9770,7 @@
         <w:rPr>
           <w:rFonts w:ascii="ISOCPEUR" w:hAnsi="ISOCPEUR"/>
           <w:sz w:val="24"/>
-          <w:szCs w:val="24"/>
+          <w:szCs w:val="20"/>
           <w:lang w:val="en-US"/>
         </w:rPr>
         <w:t>] }}</w:t>
@@ -9810,18 +9779,18 @@
     <w:p>
       <w:pPr>
         <w:ind w:firstLine="0"/>
-      </w:pPr>
-      <w:r>
-        <w:t>{%</w:t>
-      </w:r>
-      <w:r>
         <w:rPr>
           <w:lang w:val="en-US"/>
         </w:rPr>
-        <w:t>p</w:t>
-      </w:r>
-      <w:r>
-        <w:t xml:space="preserve"> </w:t>
+      </w:pPr>
+      <w:r>
+        <w:t>{</w:t>
+      </w:r>
+      <w:r>
+        <w:rPr>
+          <w:lang w:val="en-US"/>
+        </w:rPr>
+        <w:t xml:space="preserve">%p </w:t>
       </w:r>
       <w:proofErr w:type="spellStart"/>
       <w:r>
@@ -9832,13 +9801,11 @@
       </w:r>
       <w:proofErr w:type="spellEnd"/>
       <w:r>
+        <w:rPr>
+          <w:lang w:val="en-US"/>
+        </w:rPr>
         <w:t xml:space="preserve"> %}</w:t>
       </w:r>
-    </w:p>
-    <w:p>
-      <w:pPr>
-        <w:ind w:firstLine="0"/>
-      </w:pPr>
     </w:p>
     <w:p>
       <w:r>
@@ -11663,7 +11630,7 @@
                 <w:szCs w:val="18"/>
                 <w:lang w:val="en-US"/>
               </w:rPr>
-              <w:t xml:space="preserve">{%tr element for element in </w:t>
+              <w:t xml:space="preserve">{%tr for usage in </w:t>
             </w:r>
             <w:proofErr w:type="spellStart"/>
             <w:r>
@@ -11672,7 +11639,7 @@
                 <w:szCs w:val="18"/>
                 <w:lang w:val="en-US"/>
               </w:rPr>
-              <w:t>element_usage_dict</w:t>
+              <w:t>section_usage</w:t>
             </w:r>
             <w:proofErr w:type="spellEnd"/>
             <w:r>
@@ -11703,9 +11670,29 @@
               <w:spacing w:line="240" w:lineRule="auto"/>
               <w:ind w:left="-108" w:right="-108" w:firstLine="0"/>
               <w:jc w:val="center"/>
+              <w:rPr>
+                <w:lang w:val="en-US"/>
+              </w:rPr>
             </w:pPr>
             <w:r>
-              <w:t>Нижняя секция</w:t>
+              <w:rPr>
+                <w:lang w:val="en-US"/>
+              </w:rPr>
+              <w:t xml:space="preserve">{{ </w:t>
+            </w:r>
+            <w:proofErr w:type="spellStart"/>
+            <w:r>
+              <w:rPr>
+                <w:lang w:val="en-US"/>
+              </w:rPr>
+              <w:t>section_usage</w:t>
+            </w:r>
+            <w:proofErr w:type="spellEnd"/>
+            <w:r>
+              <w:rPr>
+                <w:lang w:val="en-US"/>
+              </w:rPr>
+              <w:t>[usage][0] }}</w:t>
             </w:r>
           </w:p>
         </w:tc>
@@ -11728,10 +11715,35 @@
             </w:pPr>
             <w:r>
               <w:rPr>
-                <w:sz w:val="22"/>
-                <w:szCs w:val="18"/>
-              </w:rPr>
-              <w:t>56.81</w:t>
+                <w:lang w:val="en-US"/>
+              </w:rPr>
+              <w:t xml:space="preserve">{{ </w:t>
+            </w:r>
+            <w:proofErr w:type="spellStart"/>
+            <w:r>
+              <w:rPr>
+                <w:lang w:val="en-US"/>
+              </w:rPr>
+              <w:t>section_usage</w:t>
+            </w:r>
+            <w:proofErr w:type="spellEnd"/>
+            <w:r>
+              <w:rPr>
+                <w:lang w:val="en-US"/>
+              </w:rPr>
+              <w:t>[usage][</w:t>
+            </w:r>
+            <w:r>
+              <w:rPr>
+                <w:lang w:val="en-US"/>
+              </w:rPr>
+              <w:t>1</w:t>
+            </w:r>
+            <w:r>
+              <w:rPr>
+                <w:lang w:val="en-US"/>
+              </w:rPr>
+              <w:t>] }}</w:t>
             </w:r>
           </w:p>
         </w:tc>
@@ -11753,11 +11765,35 @@
             </w:pPr>
             <w:r>
               <w:rPr>
-                <w:sz w:val="22"/>
-                <w:szCs w:val="18"/>
                 <w:lang w:val="en-US"/>
               </w:rPr>
-              <w:t>II</w:t>
+              <w:t xml:space="preserve">{{ </w:t>
+            </w:r>
+            <w:proofErr w:type="spellStart"/>
+            <w:r>
+              <w:rPr>
+                <w:lang w:val="en-US"/>
+              </w:rPr>
+              <w:t>section_usage</w:t>
+            </w:r>
+            <w:proofErr w:type="spellEnd"/>
+            <w:r>
+              <w:rPr>
+                <w:lang w:val="en-US"/>
+              </w:rPr>
+              <w:t>[usage][</w:t>
+            </w:r>
+            <w:r>
+              <w:rPr>
+                <w:lang w:val="en-US"/>
+              </w:rPr>
+              <w:t>2</w:t>
+            </w:r>
+            <w:r>
+              <w:rPr>
+                <w:lang w:val="en-US"/>
+              </w:rPr>
+              <w:t>] }}</w:t>
             </w:r>
           </w:p>
         </w:tc>
@@ -11768,7 +11804,8 @@
         </w:trPr>
         <w:tc>
           <w:tcPr>
-            <w:tcW w:w="2552" w:type="dxa"/>
+            <w:tcW w:w="5670" w:type="dxa"/>
+            <w:gridSpan w:val="3"/>
             <w:shd w:val="clear" w:color="auto" w:fill="auto"/>
             <w:noWrap/>
             <w:vAlign w:val="center"/>
@@ -11778,48 +11815,6 @@
               <w:spacing w:line="240" w:lineRule="auto"/>
               <w:ind w:left="-108" w:right="-108" w:firstLine="0"/>
               <w:jc w:val="center"/>
-            </w:pPr>
-            <w:r>
-              <w:t>Средняя секция</w:t>
-            </w:r>
-          </w:p>
-        </w:tc>
-        <w:tc>
-          <w:tcPr>
-            <w:tcW w:w="1417" w:type="dxa"/>
-            <w:shd w:val="clear" w:color="auto" w:fill="auto"/>
-            <w:noWrap/>
-            <w:vAlign w:val="center"/>
-          </w:tcPr>
-          <w:p>
-            <w:pPr>
-              <w:spacing w:line="240" w:lineRule="auto"/>
-              <w:ind w:left="-108" w:right="-108" w:firstLine="0"/>
-              <w:jc w:val="center"/>
-              <w:rPr>
-                <w:sz w:val="22"/>
-                <w:szCs w:val="18"/>
-              </w:rPr>
-            </w:pPr>
-            <w:r>
-              <w:rPr>
-                <w:sz w:val="22"/>
-                <w:szCs w:val="18"/>
-              </w:rPr>
-              <w:t>53.93</w:t>
-            </w:r>
-          </w:p>
-        </w:tc>
-        <w:tc>
-          <w:tcPr>
-            <w:tcW w:w="1701" w:type="dxa"/>
-            <w:vAlign w:val="center"/>
-          </w:tcPr>
-          <w:p>
-            <w:pPr>
-              <w:spacing w:line="240" w:lineRule="auto"/>
-              <w:ind w:left="-108" w:right="-108" w:firstLine="0"/>
-              <w:jc w:val="center"/>
               <w:rPr>
                 <w:sz w:val="22"/>
                 <w:szCs w:val="18"/>
@@ -11832,320 +11827,25 @@
                 <w:szCs w:val="18"/>
                 <w:lang w:val="en-US"/>
               </w:rPr>
-              <w:t>II</w:t>
-            </w:r>
-          </w:p>
-        </w:tc>
-      </w:tr>
-      <w:tr>
-        <w:trPr>
-          <w:trHeight w:val="346"/>
-        </w:trPr>
-        <w:tc>
-          <w:tcPr>
-            <w:tcW w:w="2552" w:type="dxa"/>
-            <w:shd w:val="clear" w:color="auto" w:fill="auto"/>
-            <w:noWrap/>
-            <w:vAlign w:val="center"/>
-          </w:tcPr>
-          <w:p>
-            <w:pPr>
-              <w:spacing w:line="240" w:lineRule="auto"/>
-              <w:ind w:left="-108" w:right="-108" w:firstLine="0"/>
-              <w:jc w:val="center"/>
-            </w:pPr>
-            <w:r>
-              <w:t>Верхняя секция</w:t>
-            </w:r>
-          </w:p>
-        </w:tc>
-        <w:tc>
-          <w:tcPr>
-            <w:tcW w:w="1417" w:type="dxa"/>
-            <w:shd w:val="clear" w:color="auto" w:fill="auto"/>
-            <w:noWrap/>
-            <w:vAlign w:val="center"/>
-          </w:tcPr>
-          <w:p>
-            <w:pPr>
-              <w:spacing w:line="240" w:lineRule="auto"/>
-              <w:ind w:left="-108" w:right="-108" w:firstLine="0"/>
-              <w:jc w:val="center"/>
-              <w:rPr>
-                <w:sz w:val="22"/>
-                <w:szCs w:val="18"/>
-              </w:rPr>
-            </w:pPr>
-            <w:r>
-              <w:rPr>
-                <w:sz w:val="22"/>
-                <w:szCs w:val="18"/>
-              </w:rPr>
-              <w:t>55.97</w:t>
-            </w:r>
-          </w:p>
-        </w:tc>
-        <w:tc>
-          <w:tcPr>
-            <w:tcW w:w="1701" w:type="dxa"/>
-            <w:vAlign w:val="center"/>
-          </w:tcPr>
-          <w:p>
-            <w:pPr>
-              <w:spacing w:line="240" w:lineRule="auto"/>
-              <w:ind w:left="-108" w:right="-108" w:firstLine="0"/>
-              <w:jc w:val="center"/>
-              <w:rPr>
-                <w:sz w:val="22"/>
-                <w:szCs w:val="18"/>
-              </w:rPr>
-            </w:pPr>
+              <w:t xml:space="preserve">{%tr </w:t>
+            </w:r>
+            <w:proofErr w:type="spellStart"/>
             <w:r>
               <w:rPr>
                 <w:sz w:val="22"/>
                 <w:szCs w:val="18"/>
                 <w:lang w:val="en-US"/>
               </w:rPr>
-              <w:t>II</w:t>
-            </w:r>
-          </w:p>
-        </w:tc>
-      </w:tr>
-      <w:tr>
-        <w:trPr>
-          <w:trHeight w:val="346"/>
-        </w:trPr>
-        <w:tc>
-          <w:tcPr>
-            <w:tcW w:w="2552" w:type="dxa"/>
-            <w:shd w:val="clear" w:color="auto" w:fill="auto"/>
-            <w:noWrap/>
-            <w:vAlign w:val="center"/>
-          </w:tcPr>
-          <w:p>
-            <w:pPr>
-              <w:spacing w:line="240" w:lineRule="auto"/>
-              <w:ind w:left="-108" w:right="-108" w:firstLine="0"/>
-              <w:jc w:val="center"/>
-            </w:pPr>
-            <w:r>
-              <w:t>Нижняя траверса</w:t>
-            </w:r>
-            <w:r>
-              <w:t xml:space="preserve"> правая</w:t>
-            </w:r>
-          </w:p>
-        </w:tc>
-        <w:tc>
-          <w:tcPr>
-            <w:tcW w:w="1417" w:type="dxa"/>
-            <w:shd w:val="clear" w:color="auto" w:fill="auto"/>
-            <w:noWrap/>
-            <w:vAlign w:val="center"/>
-          </w:tcPr>
-          <w:p>
-            <w:pPr>
-              <w:spacing w:line="240" w:lineRule="auto"/>
-              <w:ind w:left="-108" w:right="-108" w:firstLine="0"/>
-              <w:jc w:val="center"/>
+              <w:t>endfor</w:t>
+            </w:r>
+            <w:proofErr w:type="spellEnd"/>
+            <w:r>
               <w:rPr>
                 <w:sz w:val="22"/>
                 <w:szCs w:val="18"/>
                 <w:lang w:val="en-US"/>
               </w:rPr>
-            </w:pPr>
-            <w:r>
-              <w:rPr>
-                <w:sz w:val="22"/>
-                <w:szCs w:val="18"/>
-              </w:rPr>
-              <w:t>32.69</w:t>
-            </w:r>
-          </w:p>
-        </w:tc>
-        <w:tc>
-          <w:tcPr>
-            <w:tcW w:w="1701" w:type="dxa"/>
-            <w:vAlign w:val="center"/>
-          </w:tcPr>
-          <w:p>
-            <w:pPr>
-              <w:spacing w:line="240" w:lineRule="auto"/>
-              <w:ind w:left="-108" w:right="-108" w:firstLine="0"/>
-              <w:jc w:val="center"/>
-              <w:rPr>
-                <w:sz w:val="22"/>
-                <w:szCs w:val="18"/>
-              </w:rPr>
-            </w:pPr>
-            <w:r>
-              <w:rPr>
-                <w:sz w:val="22"/>
-                <w:szCs w:val="18"/>
-                <w:lang w:val="en-US"/>
-              </w:rPr>
-              <w:t>II</w:t>
-            </w:r>
-          </w:p>
-        </w:tc>
-      </w:tr>
-      <w:tr>
-        <w:trPr>
-          <w:trHeight w:val="346"/>
-        </w:trPr>
-        <w:tc>
-          <w:tcPr>
-            <w:tcW w:w="2552" w:type="dxa"/>
-            <w:shd w:val="clear" w:color="auto" w:fill="auto"/>
-            <w:noWrap/>
-            <w:vAlign w:val="center"/>
-          </w:tcPr>
-          <w:p>
-            <w:pPr>
-              <w:spacing w:line="240" w:lineRule="auto"/>
-              <w:ind w:left="-108" w:right="-108" w:firstLine="0"/>
-              <w:jc w:val="center"/>
-            </w:pPr>
-            <w:r>
-              <w:t>Нижняя</w:t>
-            </w:r>
-            <w:r>
-              <w:t xml:space="preserve"> траверса</w:t>
-            </w:r>
-            <w:r>
-              <w:t xml:space="preserve"> левая</w:t>
-            </w:r>
-          </w:p>
-        </w:tc>
-        <w:tc>
-          <w:tcPr>
-            <w:tcW w:w="1417" w:type="dxa"/>
-            <w:shd w:val="clear" w:color="auto" w:fill="auto"/>
-            <w:noWrap/>
-            <w:vAlign w:val="center"/>
-          </w:tcPr>
-          <w:p>
-            <w:pPr>
-              <w:spacing w:line="240" w:lineRule="auto"/>
-              <w:ind w:left="-108" w:right="-108" w:firstLine="0"/>
-              <w:jc w:val="center"/>
-              <w:rPr>
-                <w:sz w:val="22"/>
-                <w:szCs w:val="18"/>
-              </w:rPr>
-            </w:pPr>
-            <w:r>
-              <w:rPr>
-                <w:sz w:val="22"/>
-                <w:szCs w:val="18"/>
-              </w:rPr>
-              <w:t>16.16</w:t>
-            </w:r>
-          </w:p>
-        </w:tc>
-        <w:tc>
-          <w:tcPr>
-            <w:tcW w:w="1701" w:type="dxa"/>
-            <w:vAlign w:val="center"/>
-          </w:tcPr>
-          <w:p>
-            <w:pPr>
-              <w:spacing w:line="240" w:lineRule="auto"/>
-              <w:ind w:left="-108" w:right="-108" w:firstLine="0"/>
-              <w:jc w:val="center"/>
-              <w:rPr>
-                <w:sz w:val="22"/>
-                <w:szCs w:val="18"/>
-                <w:lang w:val="en-US"/>
-              </w:rPr>
-            </w:pPr>
-            <w:r>
-              <w:rPr>
-                <w:sz w:val="22"/>
-                <w:szCs w:val="18"/>
-                <w:lang w:val="en-US"/>
-              </w:rPr>
-              <w:t>II</w:t>
-            </w:r>
-          </w:p>
-        </w:tc>
-      </w:tr>
-      <w:tr>
-        <w:trPr>
-          <w:trHeight w:val="346"/>
-        </w:trPr>
-        <w:tc>
-          <w:tcPr>
-            <w:tcW w:w="2552" w:type="dxa"/>
-            <w:shd w:val="clear" w:color="auto" w:fill="auto"/>
-            <w:noWrap/>
-            <w:vAlign w:val="center"/>
-          </w:tcPr>
-          <w:p>
-            <w:pPr>
-              <w:spacing w:line="240" w:lineRule="auto"/>
-              <w:ind w:left="-108" w:right="-108" w:firstLine="0"/>
-              <w:jc w:val="center"/>
-            </w:pPr>
-            <w:r>
-              <w:t>Верхняя</w:t>
-            </w:r>
-            <w:r>
-              <w:t xml:space="preserve"> траверс</w:t>
-            </w:r>
-            <w:r>
-              <w:t>а</w:t>
-            </w:r>
-          </w:p>
-        </w:tc>
-        <w:tc>
-          <w:tcPr>
-            <w:tcW w:w="1417" w:type="dxa"/>
-            <w:shd w:val="clear" w:color="auto" w:fill="auto"/>
-            <w:noWrap/>
-            <w:vAlign w:val="center"/>
-          </w:tcPr>
-          <w:p>
-            <w:pPr>
-              <w:spacing w:line="240" w:lineRule="auto"/>
-              <w:ind w:left="-108" w:right="-108" w:firstLine="0"/>
-              <w:jc w:val="center"/>
-              <w:rPr>
-                <w:sz w:val="22"/>
-                <w:szCs w:val="18"/>
-              </w:rPr>
-            </w:pPr>
-            <w:r>
-              <w:rPr>
-                <w:sz w:val="22"/>
-                <w:szCs w:val="18"/>
-              </w:rPr>
-              <w:t>17,67</w:t>
-            </w:r>
-          </w:p>
-        </w:tc>
-        <w:tc>
-          <w:tcPr>
-            <w:tcW w:w="1701" w:type="dxa"/>
-            <w:vAlign w:val="center"/>
-          </w:tcPr>
-          <w:p>
-            <w:pPr>
-              <w:spacing w:line="240" w:lineRule="auto"/>
-              <w:ind w:left="-108" w:right="-108" w:firstLine="0"/>
-              <w:jc w:val="center"/>
-              <w:rPr>
-                <w:sz w:val="22"/>
-                <w:szCs w:val="18"/>
-              </w:rPr>
-            </w:pPr>
-            <w:r>
-              <w:rPr>
-                <w:sz w:val="22"/>
-                <w:szCs w:val="18"/>
-                <w:lang w:val="en-US"/>
-              </w:rPr>
-              <w:t>III</w:t>
+              <w:t xml:space="preserve"> %}</w:t>
             </w:r>
           </w:p>
         </w:tc>
@@ -27743,7 +27443,7 @@
         <v:path o:extrusionok="f" gradientshapeok="t" o:connecttype="rect"/>
         <o:lock v:ext="edit" aspectratio="t"/>
       </v:shapetype>
-      <v:shape id="_x0000_i1041" type="#_x0000_t75" style="width:30.75pt;height:17.25pt" o:bullet="t">
+      <v:shape id="_x0000_i1121" type="#_x0000_t75" style="width:30.75pt;height:17.25pt" o:bullet="t">
         <v:imagedata r:id="rId1" o:title=""/>
       </v:shape>
     </w:pict>
@@ -28119,16 +27819,16 @@
     </w:lvl>
   </w:abstractNum>
   <w:abstractNum w:abstractNumId="3" w15:restartNumberingAfterBreak="0">
-    <w:nsid w:val="1F744EF4"/>
+    <w:nsid w:val="17386AF8"/>
     <w:multiLevelType w:val="hybridMultilevel"/>
-    <w:tmpl w:val="C352BCC2"/>
-    <w:lvl w:ilvl="0" w:tplc="BFB2C11C">
+    <w:tmpl w:val="11CE82E4"/>
+    <w:lvl w:ilvl="0" w:tplc="219E0A50">
       <w:start w:val="1"/>
       <w:numFmt w:val="decimal"/>
-      <w:lvlText w:val="%1)"/>
+      <w:lvlText w:val="%1."/>
       <w:lvlJc w:val="left"/>
       <w:pPr>
-        <w:ind w:left="644" w:hanging="360"/>
+        <w:ind w:left="587" w:hanging="360"/>
       </w:pPr>
       <w:rPr>
         <w:rFonts w:hint="default"/>
@@ -28140,7 +27840,7 @@
       <w:lvlText w:val="%2."/>
       <w:lvlJc w:val="left"/>
       <w:pPr>
-        <w:ind w:left="1364" w:hanging="360"/>
+        <w:ind w:left="1307" w:hanging="360"/>
       </w:pPr>
     </w:lvl>
     <w:lvl w:ilvl="2" w:tplc="0419001B" w:tentative="1">
@@ -28149,7 +27849,7 @@
       <w:lvlText w:val="%3."/>
       <w:lvlJc w:val="right"/>
       <w:pPr>
-        <w:ind w:left="2084" w:hanging="180"/>
+        <w:ind w:left="2027" w:hanging="180"/>
       </w:pPr>
     </w:lvl>
     <w:lvl w:ilvl="3" w:tplc="0419000F" w:tentative="1">
@@ -28158,7 +27858,7 @@
       <w:lvlText w:val="%4."/>
       <w:lvlJc w:val="left"/>
       <w:pPr>
-        <w:ind w:left="2804" w:hanging="360"/>
+        <w:ind w:left="2747" w:hanging="360"/>
       </w:pPr>
     </w:lvl>
     <w:lvl w:ilvl="4" w:tplc="04190019" w:tentative="1">
@@ -28167,7 +27867,7 @@
       <w:lvlText w:val="%5."/>
       <w:lvlJc w:val="left"/>
       <w:pPr>
-        <w:ind w:left="3524" w:hanging="360"/>
+        <w:ind w:left="3467" w:hanging="360"/>
       </w:pPr>
     </w:lvl>
     <w:lvl w:ilvl="5" w:tplc="0419001B" w:tentative="1">
@@ -28176,7 +27876,7 @@
       <w:lvlText w:val="%6."/>
       <w:lvlJc w:val="right"/>
       <w:pPr>
-        <w:ind w:left="4244" w:hanging="180"/>
+        <w:ind w:left="4187" w:hanging="180"/>
       </w:pPr>
     </w:lvl>
     <w:lvl w:ilvl="6" w:tplc="0419000F" w:tentative="1">
@@ -28185,7 +27885,7 @@
       <w:lvlText w:val="%7."/>
       <w:lvlJc w:val="left"/>
       <w:pPr>
-        <w:ind w:left="4964" w:hanging="360"/>
+        <w:ind w:left="4907" w:hanging="360"/>
       </w:pPr>
     </w:lvl>
     <w:lvl w:ilvl="7" w:tplc="04190019" w:tentative="1">
@@ -28194,7 +27894,7 @@
       <w:lvlText w:val="%8."/>
       <w:lvlJc w:val="left"/>
       <w:pPr>
-        <w:ind w:left="5684" w:hanging="360"/>
+        <w:ind w:left="5627" w:hanging="360"/>
       </w:pPr>
     </w:lvl>
     <w:lvl w:ilvl="8" w:tplc="0419001B" w:tentative="1">
@@ -28203,21 +27903,21 @@
       <w:lvlText w:val="%9."/>
       <w:lvlJc w:val="right"/>
       <w:pPr>
-        <w:ind w:left="6404" w:hanging="180"/>
+        <w:ind w:left="6347" w:hanging="180"/>
       </w:pPr>
     </w:lvl>
   </w:abstractNum>
   <w:abstractNum w:abstractNumId="4" w15:restartNumberingAfterBreak="0">
-    <w:nsid w:val="21933443"/>
+    <w:nsid w:val="1F744EF4"/>
     <w:multiLevelType w:val="hybridMultilevel"/>
-    <w:tmpl w:val="CB760808"/>
-    <w:lvl w:ilvl="0" w:tplc="0419000F">
+    <w:tmpl w:val="C352BCC2"/>
+    <w:lvl w:ilvl="0" w:tplc="BFB2C11C">
       <w:start w:val="1"/>
       <w:numFmt w:val="decimal"/>
-      <w:lvlText w:val="%1."/>
+      <w:lvlText w:val="%1)"/>
       <w:lvlJc w:val="left"/>
       <w:pPr>
-        <w:ind w:left="720" w:hanging="360"/>
+        <w:ind w:left="644" w:hanging="360"/>
       </w:pPr>
       <w:rPr>
         <w:rFonts w:hint="default"/>
@@ -28229,7 +27929,7 @@
       <w:lvlText w:val="%2."/>
       <w:lvlJc w:val="left"/>
       <w:pPr>
-        <w:ind w:left="1440" w:hanging="360"/>
+        <w:ind w:left="1364" w:hanging="360"/>
       </w:pPr>
     </w:lvl>
     <w:lvl w:ilvl="2" w:tplc="0419001B" w:tentative="1">
@@ -28238,7 +27938,7 @@
       <w:lvlText w:val="%3."/>
       <w:lvlJc w:val="right"/>
       <w:pPr>
-        <w:ind w:left="2160" w:hanging="180"/>
+        <w:ind w:left="2084" w:hanging="180"/>
       </w:pPr>
     </w:lvl>
     <w:lvl w:ilvl="3" w:tplc="0419000F" w:tentative="1">
@@ -28247,7 +27947,7 @@
       <w:lvlText w:val="%4."/>
       <w:lvlJc w:val="left"/>
       <w:pPr>
-        <w:ind w:left="2880" w:hanging="360"/>
+        <w:ind w:left="2804" w:hanging="360"/>
       </w:pPr>
     </w:lvl>
     <w:lvl w:ilvl="4" w:tplc="04190019" w:tentative="1">
@@ -28256,7 +27956,7 @@
       <w:lvlText w:val="%5."/>
       <w:lvlJc w:val="left"/>
       <w:pPr>
-        <w:ind w:left="3600" w:hanging="360"/>
+        <w:ind w:left="3524" w:hanging="360"/>
       </w:pPr>
     </w:lvl>
     <w:lvl w:ilvl="5" w:tplc="0419001B" w:tentative="1">
@@ -28265,7 +27965,7 @@
       <w:lvlText w:val="%6."/>
       <w:lvlJc w:val="right"/>
       <w:pPr>
-        <w:ind w:left="4320" w:hanging="180"/>
+        <w:ind w:left="4244" w:hanging="180"/>
       </w:pPr>
     </w:lvl>
     <w:lvl w:ilvl="6" w:tplc="0419000F" w:tentative="1">
@@ -28274,7 +27974,7 @@
       <w:lvlText w:val="%7."/>
       <w:lvlJc w:val="left"/>
       <w:pPr>
-        <w:ind w:left="5040" w:hanging="360"/>
+        <w:ind w:left="4964" w:hanging="360"/>
       </w:pPr>
     </w:lvl>
     <w:lvl w:ilvl="7" w:tplc="04190019" w:tentative="1">
@@ -28283,7 +27983,7 @@
       <w:lvlText w:val="%8."/>
       <w:lvlJc w:val="left"/>
       <w:pPr>
-        <w:ind w:left="5760" w:hanging="360"/>
+        <w:ind w:left="5684" w:hanging="360"/>
       </w:pPr>
     </w:lvl>
     <w:lvl w:ilvl="8" w:tplc="0419001B" w:tentative="1">
@@ -28292,11 +27992,100 @@
       <w:lvlText w:val="%9."/>
       <w:lvlJc w:val="right"/>
       <w:pPr>
-        <w:ind w:left="6480" w:hanging="180"/>
+        <w:ind w:left="6404" w:hanging="180"/>
       </w:pPr>
     </w:lvl>
   </w:abstractNum>
   <w:abstractNum w:abstractNumId="5" w15:restartNumberingAfterBreak="0">
+    <w:nsid w:val="21933443"/>
+    <w:multiLevelType w:val="hybridMultilevel"/>
+    <w:tmpl w:val="CB760808"/>
+    <w:lvl w:ilvl="0" w:tplc="0419000F">
+      <w:start w:val="1"/>
+      <w:numFmt w:val="decimal"/>
+      <w:lvlText w:val="%1."/>
+      <w:lvlJc w:val="left"/>
+      <w:pPr>
+        <w:ind w:left="720" w:hanging="360"/>
+      </w:pPr>
+      <w:rPr>
+        <w:rFonts w:hint="default"/>
+      </w:rPr>
+    </w:lvl>
+    <w:lvl w:ilvl="1" w:tplc="04190019" w:tentative="1">
+      <w:start w:val="1"/>
+      <w:numFmt w:val="lowerLetter"/>
+      <w:lvlText w:val="%2."/>
+      <w:lvlJc w:val="left"/>
+      <w:pPr>
+        <w:ind w:left="1440" w:hanging="360"/>
+      </w:pPr>
+    </w:lvl>
+    <w:lvl w:ilvl="2" w:tplc="0419001B" w:tentative="1">
+      <w:start w:val="1"/>
+      <w:numFmt w:val="lowerRoman"/>
+      <w:lvlText w:val="%3."/>
+      <w:lvlJc w:val="right"/>
+      <w:pPr>
+        <w:ind w:left="2160" w:hanging="180"/>
+      </w:pPr>
+    </w:lvl>
+    <w:lvl w:ilvl="3" w:tplc="0419000F" w:tentative="1">
+      <w:start w:val="1"/>
+      <w:numFmt w:val="decimal"/>
+      <w:lvlText w:val="%4."/>
+      <w:lvlJc w:val="left"/>
+      <w:pPr>
+        <w:ind w:left="2880" w:hanging="360"/>
+      </w:pPr>
+    </w:lvl>
+    <w:lvl w:ilvl="4" w:tplc="04190019" w:tentative="1">
+      <w:start w:val="1"/>
+      <w:numFmt w:val="lowerLetter"/>
+      <w:lvlText w:val="%5."/>
+      <w:lvlJc w:val="left"/>
+      <w:pPr>
+        <w:ind w:left="3600" w:hanging="360"/>
+      </w:pPr>
+    </w:lvl>
+    <w:lvl w:ilvl="5" w:tplc="0419001B" w:tentative="1">
+      <w:start w:val="1"/>
+      <w:numFmt w:val="lowerRoman"/>
+      <w:lvlText w:val="%6."/>
+      <w:lvlJc w:val="right"/>
+      <w:pPr>
+        <w:ind w:left="4320" w:hanging="180"/>
+      </w:pPr>
+    </w:lvl>
+    <w:lvl w:ilvl="6" w:tplc="0419000F" w:tentative="1">
+      <w:start w:val="1"/>
+      <w:numFmt w:val="decimal"/>
+      <w:lvlText w:val="%7."/>
+      <w:lvlJc w:val="left"/>
+      <w:pPr>
+        <w:ind w:left="5040" w:hanging="360"/>
+      </w:pPr>
+    </w:lvl>
+    <w:lvl w:ilvl="7" w:tplc="04190019" w:tentative="1">
+      <w:start w:val="1"/>
+      <w:numFmt w:val="lowerLetter"/>
+      <w:lvlText w:val="%8."/>
+      <w:lvlJc w:val="left"/>
+      <w:pPr>
+        <w:ind w:left="5760" w:hanging="360"/>
+      </w:pPr>
+    </w:lvl>
+    <w:lvl w:ilvl="8" w:tplc="0419001B" w:tentative="1">
+      <w:start w:val="1"/>
+      <w:numFmt w:val="lowerRoman"/>
+      <w:lvlText w:val="%9."/>
+      <w:lvlJc w:val="right"/>
+      <w:pPr>
+        <w:ind w:left="6480" w:hanging="180"/>
+      </w:pPr>
+    </w:lvl>
+  </w:abstractNum>
+  <w:abstractNum w:abstractNumId="6" w15:restartNumberingAfterBreak="0">
     <w:nsid w:val="2B812AEA"/>
     <w:multiLevelType w:val="hybridMultilevel"/>
     <w:tmpl w:val="273EBDEA"/>
@@ -28409,7 +28198,7 @@
       </w:rPr>
     </w:lvl>
   </w:abstractNum>
-  <w:abstractNum w:abstractNumId="6" w15:restartNumberingAfterBreak="0">
+  <w:abstractNum w:abstractNumId="7" w15:restartNumberingAfterBreak="0">
     <w:nsid w:val="3C914059"/>
     <w:multiLevelType w:val="hybridMultilevel"/>
     <w:tmpl w:val="B826289C"/>
@@ -28522,7 +28311,7 @@
       </w:rPr>
     </w:lvl>
   </w:abstractNum>
-  <w:abstractNum w:abstractNumId="7" w15:restartNumberingAfterBreak="0">
+  <w:abstractNum w:abstractNumId="8" w15:restartNumberingAfterBreak="0">
     <w:nsid w:val="3E1C08B7"/>
     <w:multiLevelType w:val="hybridMultilevel"/>
     <w:tmpl w:val="23D281F0"/>
@@ -28611,7 +28400,7 @@
       </w:pPr>
     </w:lvl>
   </w:abstractNum>
-  <w:abstractNum w:abstractNumId="8" w15:restartNumberingAfterBreak="0">
+  <w:abstractNum w:abstractNumId="9" w15:restartNumberingAfterBreak="0">
     <w:nsid w:val="435E3B27"/>
     <w:multiLevelType w:val="multilevel"/>
     <w:tmpl w:val="C6180ACE"/>
@@ -28789,7 +28578,7 @@
       </w:rPr>
     </w:lvl>
   </w:abstractNum>
-  <w:abstractNum w:abstractNumId="9" w15:restartNumberingAfterBreak="0">
+  <w:abstractNum w:abstractNumId="10" w15:restartNumberingAfterBreak="0">
     <w:nsid w:val="48E9458E"/>
     <w:multiLevelType w:val="hybridMultilevel"/>
     <w:tmpl w:val="C72EC028"/>
@@ -28906,7 +28695,7 @@
       </w:pPr>
     </w:lvl>
   </w:abstractNum>
-  <w:abstractNum w:abstractNumId="10" w15:restartNumberingAfterBreak="0">
+  <w:abstractNum w:abstractNumId="11" w15:restartNumberingAfterBreak="0">
     <w:nsid w:val="507C7A9E"/>
     <w:multiLevelType w:val="hybridMultilevel"/>
     <w:tmpl w:val="90C2F19A"/>
@@ -29019,7 +28808,7 @@
       </w:rPr>
     </w:lvl>
   </w:abstractNum>
-  <w:abstractNum w:abstractNumId="11" w15:restartNumberingAfterBreak="0">
+  <w:abstractNum w:abstractNumId="12" w15:restartNumberingAfterBreak="0">
     <w:nsid w:val="55612CD2"/>
     <w:multiLevelType w:val="hybridMultilevel"/>
     <w:tmpl w:val="E6F26942"/>
@@ -29108,7 +28897,7 @@
       </w:pPr>
     </w:lvl>
   </w:abstractNum>
-  <w:abstractNum w:abstractNumId="12" w15:restartNumberingAfterBreak="0">
+  <w:abstractNum w:abstractNumId="13" w15:restartNumberingAfterBreak="0">
     <w:nsid w:val="62E23D8D"/>
     <w:multiLevelType w:val="hybridMultilevel"/>
     <w:tmpl w:val="063810BC"/>
@@ -29221,7 +29010,7 @@
       </w:rPr>
     </w:lvl>
   </w:abstractNum>
-  <w:abstractNum w:abstractNumId="13" w15:restartNumberingAfterBreak="0">
+  <w:abstractNum w:abstractNumId="14" w15:restartNumberingAfterBreak="0">
     <w:nsid w:val="66B03F24"/>
     <w:multiLevelType w:val="hybridMultilevel"/>
     <w:tmpl w:val="EE2223CA"/>
@@ -29334,7 +29123,7 @@
       </w:rPr>
     </w:lvl>
   </w:abstractNum>
-  <w:abstractNum w:abstractNumId="14" w15:restartNumberingAfterBreak="0">
+  <w:abstractNum w:abstractNumId="15" w15:restartNumberingAfterBreak="0">
     <w:nsid w:val="782740E2"/>
     <w:multiLevelType w:val="hybridMultilevel"/>
     <w:tmpl w:val="FA66AF92"/>
@@ -29423,7 +29212,7 @@
       </w:pPr>
     </w:lvl>
   </w:abstractNum>
-  <w:abstractNum w:abstractNumId="15" w15:restartNumberingAfterBreak="0">
+  <w:abstractNum w:abstractNumId="16" w15:restartNumberingAfterBreak="0">
     <w:nsid w:val="7C133981"/>
     <w:multiLevelType w:val="hybridMultilevel"/>
     <w:tmpl w:val="AFECA1BE"/>
@@ -29536,7 +29325,7 @@
       </w:rPr>
     </w:lvl>
   </w:abstractNum>
-  <w:abstractNum w:abstractNumId="16" w15:restartNumberingAfterBreak="0">
+  <w:abstractNum w:abstractNumId="17" w15:restartNumberingAfterBreak="0">
     <w:nsid w:val="7CFD4FB8"/>
     <w:multiLevelType w:val="hybridMultilevel"/>
     <w:tmpl w:val="197E43D8"/>
@@ -29653,7 +29442,7 @@
       </w:pPr>
     </w:lvl>
   </w:abstractNum>
-  <w:abstractNum w:abstractNumId="17" w15:restartNumberingAfterBreak="0">
+  <w:abstractNum w:abstractNumId="18" w15:restartNumberingAfterBreak="0">
     <w:nsid w:val="7E4C7862"/>
     <w:multiLevelType w:val="multilevel"/>
     <w:tmpl w:val="F4FE5334"/>
@@ -29775,34 +29564,34 @@
     </w:lvl>
   </w:abstractNum>
   <w:num w:numId="1" w16cid:durableId="153109856">
-    <w:abstractNumId w:val="8"/>
+    <w:abstractNumId w:val="9"/>
   </w:num>
   <w:num w:numId="2" w16cid:durableId="867330427">
     <w:abstractNumId w:val="1"/>
   </w:num>
   <w:num w:numId="3" w16cid:durableId="1299919874">
-    <w:abstractNumId w:val="16"/>
+    <w:abstractNumId w:val="17"/>
   </w:num>
   <w:num w:numId="4" w16cid:durableId="1938437988">
-    <w:abstractNumId w:val="9"/>
+    <w:abstractNumId w:val="10"/>
   </w:num>
   <w:num w:numId="5" w16cid:durableId="1723167069">
     <w:abstractNumId w:val="0"/>
   </w:num>
   <w:num w:numId="6" w16cid:durableId="1117791302">
-    <w:abstractNumId w:val="3"/>
+    <w:abstractNumId w:val="4"/>
   </w:num>
   <w:num w:numId="7" w16cid:durableId="1125465262">
     <w:abstractNumId w:val="2"/>
   </w:num>
   <w:num w:numId="8" w16cid:durableId="1258758846">
-    <w:abstractNumId w:val="6"/>
+    <w:abstractNumId w:val="7"/>
   </w:num>
   <w:num w:numId="9" w16cid:durableId="2108040643">
-    <w:abstractNumId w:val="14"/>
+    <w:abstractNumId w:val="15"/>
   </w:num>
   <w:num w:numId="10" w16cid:durableId="1995835824">
-    <w:abstractNumId w:val="8"/>
+    <w:abstractNumId w:val="9"/>
     <w:lvlOverride w:ilvl="0">
       <w:startOverride w:val="2"/>
     </w:lvlOverride>
@@ -29832,28 +29621,28 @@
     </w:lvlOverride>
   </w:num>
   <w:num w:numId="11" w16cid:durableId="100955480">
+    <w:abstractNumId w:val="14"/>
+  </w:num>
+  <w:num w:numId="12" w16cid:durableId="1342587599">
+    <w:abstractNumId w:val="11"/>
+  </w:num>
+  <w:num w:numId="13" w16cid:durableId="558713951">
+    <w:abstractNumId w:val="16"/>
+  </w:num>
+  <w:num w:numId="14" w16cid:durableId="1661036038">
+    <w:abstractNumId w:val="18"/>
+  </w:num>
+  <w:num w:numId="15" w16cid:durableId="1039010301">
     <w:abstractNumId w:val="13"/>
   </w:num>
-  <w:num w:numId="12" w16cid:durableId="1342587599">
+  <w:num w:numId="16" w16cid:durableId="545337640">
     <w:abstractNumId w:val="10"/>
   </w:num>
-  <w:num w:numId="13" w16cid:durableId="558713951">
-    <w:abstractNumId w:val="15"/>
-  </w:num>
-  <w:num w:numId="14" w16cid:durableId="1661036038">
-    <w:abstractNumId w:val="17"/>
-  </w:num>
-  <w:num w:numId="15" w16cid:durableId="1039010301">
-    <w:abstractNumId w:val="12"/>
-  </w:num>
-  <w:num w:numId="16" w16cid:durableId="545337640">
-    <w:abstractNumId w:val="9"/>
-  </w:num>
   <w:num w:numId="17" w16cid:durableId="489054671">
-    <w:abstractNumId w:val="5"/>
+    <w:abstractNumId w:val="6"/>
   </w:num>
   <w:num w:numId="18" w16cid:durableId="1073545605">
-    <w:abstractNumId w:val="8"/>
+    <w:abstractNumId w:val="9"/>
     <w:lvlOverride w:ilvl="0">
       <w:startOverride w:val="1"/>
     </w:lvlOverride>
@@ -29883,7 +29672,7 @@
     </w:lvlOverride>
   </w:num>
   <w:num w:numId="19" w16cid:durableId="397484710">
-    <w:abstractNumId w:val="8"/>
+    <w:abstractNumId w:val="9"/>
     <w:lvlOverride w:ilvl="0">
       <w:startOverride w:val="1"/>
     </w:lvlOverride>
@@ -29913,7 +29702,7 @@
     </w:lvlOverride>
   </w:num>
   <w:num w:numId="20" w16cid:durableId="1419868712">
-    <w:abstractNumId w:val="8"/>
+    <w:abstractNumId w:val="9"/>
     <w:lvlOverride w:ilvl="0">
       <w:startOverride w:val="1"/>
     </w:lvlOverride>
@@ -29943,13 +29732,16 @@
     </w:lvlOverride>
   </w:num>
   <w:num w:numId="21" w16cid:durableId="897134284">
-    <w:abstractNumId w:val="7"/>
+    <w:abstractNumId w:val="8"/>
   </w:num>
   <w:num w:numId="22" w16cid:durableId="1870143185">
-    <w:abstractNumId w:val="11"/>
+    <w:abstractNumId w:val="12"/>
   </w:num>
   <w:num w:numId="23" w16cid:durableId="122113198">
-    <w:abstractNumId w:val="4"/>
+    <w:abstractNumId w:val="5"/>
+  </w:num>
+  <w:num w:numId="24" w16cid:durableId="2018924383">
+    <w:abstractNumId w:val="3"/>
   </w:num>
   <w:numIdMacAtCleanup w:val="5"/>
 </w:numbering>

</xml_diff>

<commit_message>
final rpz module commit
</commit_message>
<xml_diff>
--- a/multifaceted_template.docx
+++ b/multifaceted_template.docx
@@ -44,29 +44,7 @@
           <w:sz w:val="36"/>
           <w:szCs w:val="36"/>
         </w:rPr>
-        <w:t>Северо-Западный НПЦ «</w:t>
-      </w:r>
-      <w:proofErr w:type="spellStart"/>
-      <w:r>
-        <w:rPr>
-          <w:rFonts w:ascii="Times New Roman" w:hAnsi="Times New Roman"/>
-          <w:b/>
-          <w:bCs/>
-          <w:sz w:val="36"/>
-          <w:szCs w:val="36"/>
-        </w:rPr>
-        <w:t>АрхиМет</w:t>
-      </w:r>
-      <w:proofErr w:type="spellEnd"/>
-      <w:r>
-        <w:rPr>
-          <w:rFonts w:ascii="Times New Roman" w:hAnsi="Times New Roman"/>
-          <w:b/>
-          <w:bCs/>
-          <w:sz w:val="36"/>
-          <w:szCs w:val="36"/>
-        </w:rPr>
-        <w:t>»</w:t>
+        <w:t>Северо-Западный НПЦ «АрхиМет»</w:t>
       </w:r>
     </w:p>
     <w:p>
@@ -326,28 +304,19 @@
       <w:pPr>
         <w:ind w:left="8580"/>
         <w:rPr>
+          <w:rFonts w:ascii="Times New Roman" w:hAnsi="Times New Roman"/>
           <w:sz w:val="20"/>
         </w:rPr>
       </w:pPr>
-      <w:proofErr w:type="spellStart"/>
-      <w:r>
-        <w:rPr>
+      <w:r>
+        <w:rPr>
+          <w:rFonts w:ascii="Times New Roman" w:hAnsi="Times New Roman"/>
           <w:b/>
           <w:bCs/>
           <w:sz w:val="21"/>
           <w:szCs w:val="21"/>
         </w:rPr>
-        <w:t>Экз</w:t>
-      </w:r>
-      <w:proofErr w:type="spellEnd"/>
-      <w:r>
-        <w:rPr>
-          <w:b/>
-          <w:bCs/>
-          <w:sz w:val="21"/>
-          <w:szCs w:val="21"/>
-        </w:rPr>
-        <w:t xml:space="preserve"> №___</w:t>
+        <w:t>Экз №___</w:t>
       </w:r>
     </w:p>
     <w:p>
@@ -386,6 +355,7 @@
               <w:ind w:firstLine="57"/>
               <w:jc w:val="center"/>
               <w:rPr>
+                <w:rFonts w:ascii="Times New Roman" w:hAnsi="Times New Roman"/>
                 <w:b/>
                 <w:szCs w:val="24"/>
                 <w:lang w:val="en-US"/>
@@ -393,29 +363,12 @@
             </w:pPr>
             <w:r>
               <w:rPr>
+                <w:rFonts w:ascii="Times New Roman" w:hAnsi="Times New Roman"/>
                 <w:b/>
                 <w:szCs w:val="24"/>
                 <w:lang w:val="en-US"/>
               </w:rPr>
-              <w:t xml:space="preserve">{{ </w:t>
-            </w:r>
-            <w:proofErr w:type="spellStart"/>
-            <w:r>
-              <w:rPr>
-                <w:b/>
-                <w:szCs w:val="24"/>
-                <w:lang w:val="en-US"/>
-              </w:rPr>
-              <w:t>project_name</w:t>
-            </w:r>
-            <w:proofErr w:type="spellEnd"/>
-            <w:r>
-              <w:rPr>
-                <w:b/>
-                <w:szCs w:val="24"/>
-                <w:lang w:val="en-US"/>
-              </w:rPr>
-              <w:t xml:space="preserve"> }}</w:t>
+              <w:t>{{ project_name }}</w:t>
             </w:r>
           </w:p>
         </w:tc>
@@ -437,6 +390,7 @@
               <w:ind w:firstLine="57"/>
               <w:jc w:val="center"/>
               <w:rPr>
+                <w:rFonts w:ascii="Times New Roman" w:hAnsi="Times New Roman"/>
                 <w:b/>
                 <w:szCs w:val="24"/>
                 <w:lang w:val="en-US"/>
@@ -469,6 +423,7 @@
               <w:ind w:left="0" w:firstLine="0"/>
               <w:jc w:val="center"/>
               <w:rPr>
+                <w:rFonts w:ascii="Times New Roman" w:hAnsi="Times New Roman"/>
                 <w:b/>
                 <w:spacing w:val="20"/>
                 <w:kern w:val="32"/>
@@ -477,6 +432,7 @@
             </w:pPr>
             <w:r>
               <w:rPr>
+                <w:rFonts w:ascii="Times New Roman" w:hAnsi="Times New Roman"/>
                 <w:b/>
                 <w:spacing w:val="20"/>
                 <w:kern w:val="32"/>
@@ -510,6 +466,7 @@
               <w:shd w:val="clear" w:color="auto" w:fill="auto"/>
               <w:ind w:left="0" w:firstLine="0"/>
               <w:rPr>
+                <w:rFonts w:ascii="Times New Roman" w:hAnsi="Times New Roman"/>
                 <w:b/>
                 <w:spacing w:val="20"/>
                 <w:kern w:val="32"/>
@@ -536,59 +493,36 @@
               <w:autoSpaceDE w:val="0"/>
               <w:autoSpaceDN w:val="0"/>
               <w:adjustRightInd w:val="0"/>
-              <w:ind w:firstLine="229"/>
+              <w:ind w:left="0" w:firstLine="229"/>
               <w:jc w:val="center"/>
               <w:rPr>
+                <w:rFonts w:ascii="Times New Roman" w:hAnsi="Times New Roman"/>
+                <w:b/>
+                <w:color w:val="000000"/>
+                <w:sz w:val="40"/>
+                <w:szCs w:val="40"/>
+              </w:rPr>
+            </w:pPr>
+            <w:r>
+              <w:rPr>
+                <w:rFonts w:ascii="Times New Roman" w:hAnsi="Times New Roman"/>
                 <w:b/>
                 <w:color w:val="000000"/>
                 <w:sz w:val="40"/>
                 <w:szCs w:val="40"/>
                 <w:lang w:val="en-US"/>
               </w:rPr>
-            </w:pPr>
-            <w:proofErr w:type="gramStart"/>
-            <w:r>
-              <w:rPr>
+              <w:t>{{ project_code }}</w:t>
+            </w:r>
+            <w:r>
+              <w:rPr>
+                <w:rFonts w:ascii="Times New Roman" w:hAnsi="Times New Roman"/>
                 <w:b/>
                 <w:color w:val="000000"/>
                 <w:sz w:val="40"/>
                 <w:szCs w:val="40"/>
-                <w:lang w:val="en-US"/>
-              </w:rPr>
-              <w:t xml:space="preserve">{{ </w:t>
-            </w:r>
-            <w:proofErr w:type="spellStart"/>
-            <w:r>
-              <w:rPr>
-                <w:b/>
-                <w:color w:val="000000"/>
-                <w:sz w:val="40"/>
-                <w:szCs w:val="40"/>
-                <w:lang w:val="en-US"/>
-              </w:rPr>
-              <w:t>project</w:t>
-            </w:r>
-            <w:proofErr w:type="gramEnd"/>
-            <w:r>
-              <w:rPr>
-                <w:b/>
-                <w:color w:val="000000"/>
-                <w:sz w:val="40"/>
-                <w:szCs w:val="40"/>
-                <w:lang w:val="en-US"/>
-              </w:rPr>
-              <w:t>_code</w:t>
-            </w:r>
-            <w:proofErr w:type="spellEnd"/>
-            <w:r>
-              <w:rPr>
-                <w:b/>
-                <w:color w:val="000000"/>
-                <w:sz w:val="40"/>
-                <w:szCs w:val="40"/>
-                <w:lang w:val="en-US"/>
-              </w:rPr>
-              <w:t xml:space="preserve"> }}</w:t>
+              </w:rPr>
+              <w:t>-РО</w:t>
             </w:r>
           </w:p>
           <w:p>
@@ -598,6 +532,7 @@
               <w:adjustRightInd w:val="0"/>
               <w:ind w:firstLine="229"/>
               <w:rPr>
+                <w:rFonts w:ascii="Times New Roman" w:hAnsi="Times New Roman"/>
                 <w:b/>
                 <w:spacing w:val="20"/>
                 <w:kern w:val="32"/>
@@ -688,6 +623,7 @@
               <w:shd w:val="clear" w:color="auto" w:fill="auto"/>
               <w:ind w:left="0" w:firstLine="0"/>
               <w:rPr>
+                <w:rFonts w:ascii="Times New Roman" w:hAnsi="Times New Roman"/>
                 <w:spacing w:val="20"/>
                 <w:kern w:val="32"/>
                 <w:szCs w:val="24"/>
@@ -695,6 +631,7 @@
             </w:pPr>
             <w:r>
               <w:rPr>
+                <w:rFonts w:ascii="Times New Roman" w:hAnsi="Times New Roman"/>
                 <w:spacing w:val="20"/>
                 <w:kern w:val="32"/>
                 <w:szCs w:val="24"/>
@@ -703,6 +640,7 @@
             </w:r>
             <w:r>
               <w:rPr>
+                <w:rFonts w:ascii="Times New Roman" w:hAnsi="Times New Roman"/>
                 <w:noProof/>
               </w:rPr>
               <w:drawing>
@@ -756,6 +694,7 @@
             </w:r>
             <w:r>
               <w:rPr>
+                <w:rFonts w:ascii="Times New Roman" w:hAnsi="Times New Roman"/>
                 <w:spacing w:val="20"/>
                 <w:kern w:val="32"/>
                 <w:szCs w:val="24"/>
@@ -764,6 +703,7 @@
             </w:r>
             <w:r>
               <w:rPr>
+                <w:rFonts w:ascii="Times New Roman" w:hAnsi="Times New Roman"/>
                 <w:spacing w:val="20"/>
                 <w:kern w:val="32"/>
                 <w:szCs w:val="24"/>
@@ -771,6 +711,9 @@
               <w:t>Собин К.Н.</w:t>
             </w:r>
             <w:r>
+              <w:rPr>
+                <w:rFonts w:ascii="Times New Roman" w:hAnsi="Times New Roman"/>
+              </w:rPr>
               <w:t xml:space="preserve"> </w:t>
             </w:r>
           </w:p>
@@ -799,6 +742,7 @@
               <w:ind w:left="0" w:firstLine="0"/>
               <w:jc w:val="center"/>
               <w:rPr>
+                <w:rFonts w:ascii="Times New Roman" w:hAnsi="Times New Roman"/>
                 <w:b/>
                 <w:spacing w:val="20"/>
                 <w:kern w:val="32"/>
@@ -818,6 +762,7 @@
               <w:shd w:val="clear" w:color="auto" w:fill="auto"/>
               <w:ind w:left="0" w:firstLine="0"/>
               <w:rPr>
+                <w:rFonts w:ascii="Times New Roman" w:hAnsi="Times New Roman"/>
                 <w:spacing w:val="20"/>
                 <w:kern w:val="32"/>
                 <w:szCs w:val="24"/>
@@ -825,6 +770,7 @@
             </w:pPr>
             <w:r>
               <w:rPr>
+                <w:rFonts w:ascii="Times New Roman" w:hAnsi="Times New Roman"/>
                 <w:spacing w:val="20"/>
                 <w:kern w:val="32"/>
                 <w:szCs w:val="24"/>
@@ -833,6 +779,7 @@
             </w:r>
             <w:r>
               <w:rPr>
+                <w:rFonts w:ascii="Times New Roman" w:hAnsi="Times New Roman"/>
                 <w:noProof/>
               </w:rPr>
               <w:drawing>
@@ -886,31 +833,17 @@
             </w:r>
             <w:r>
               <w:rPr>
+                <w:rFonts w:ascii="Times New Roman" w:hAnsi="Times New Roman"/>
                 <w:spacing w:val="20"/>
                 <w:kern w:val="32"/>
                 <w:szCs w:val="24"/>
               </w:rPr>
-              <w:t xml:space="preserve"> </w:t>
-            </w:r>
-            <w:proofErr w:type="spellStart"/>
-            <w:r>
-              <w:rPr>
-                <w:spacing w:val="20"/>
-                <w:kern w:val="32"/>
-                <w:szCs w:val="24"/>
-              </w:rPr>
-              <w:t>Родчихин</w:t>
-            </w:r>
-            <w:proofErr w:type="spellEnd"/>
-            <w:r>
-              <w:rPr>
-                <w:spacing w:val="20"/>
-                <w:kern w:val="32"/>
-                <w:szCs w:val="24"/>
-              </w:rPr>
-              <w:t xml:space="preserve"> С.В.</w:t>
-            </w:r>
-            <w:r>
+              <w:t xml:space="preserve"> Родчихин С.В.</w:t>
+            </w:r>
+            <w:r>
+              <w:rPr>
+                <w:rFonts w:ascii="Times New Roman" w:hAnsi="Times New Roman"/>
+              </w:rPr>
               <w:t xml:space="preserve"> </w:t>
             </w:r>
           </w:p>
@@ -927,6 +860,7 @@
               <w:ind w:left="0" w:firstLine="0"/>
               <w:jc w:val="center"/>
               <w:rPr>
+                <w:rFonts w:ascii="Times New Roman" w:hAnsi="Times New Roman"/>
                 <w:b/>
                 <w:spacing w:val="20"/>
                 <w:kern w:val="32"/>
@@ -975,24 +909,24 @@
     <w:p>
       <w:pPr>
         <w:spacing w:line="240" w:lineRule="auto"/>
+        <w:ind w:left="0" w:firstLine="0"/>
+      </w:pPr>
+    </w:p>
+    <w:p>
+      <w:pPr>
+        <w:spacing w:line="240" w:lineRule="auto"/>
         <w:jc w:val="center"/>
         <w:rPr>
+          <w:rFonts w:ascii="Times New Roman" w:hAnsi="Times New Roman"/>
           <w:lang w:val="en-US"/>
         </w:rPr>
       </w:pPr>
-      <w:proofErr w:type="gramStart"/>
-      <w:r>
-        <w:rPr>
+      <w:r>
+        <w:rPr>
+          <w:rFonts w:ascii="Times New Roman" w:hAnsi="Times New Roman"/>
           <w:lang w:val="en-US"/>
         </w:rPr>
-        <w:t>{{ year</w:t>
-      </w:r>
-      <w:proofErr w:type="gramEnd"/>
-      <w:r>
-        <w:rPr>
-          <w:lang w:val="en-US"/>
-        </w:rPr>
-        <w:t xml:space="preserve"> }}</w:t>
+        <w:t>{{ year }}</w:t>
       </w:r>
     </w:p>
     <w:p>
@@ -1546,42 +1480,9 @@
               <w:rPr>
                 <w:noProof/>
                 <w:webHidden/>
-              </w:rPr>
-              <w:fldChar w:fldCharType="begin"/>
-            </w:r>
-            <w:r>
-              <w:rPr>
-                <w:noProof/>
-                <w:webHidden/>
-              </w:rPr>
-              <w:instrText xml:space="preserve"> PAGEREF _Toc75354713 \h </w:instrText>
-            </w:r>
-            <w:r>
-              <w:rPr>
-                <w:noProof/>
-                <w:webHidden/>
-              </w:rPr>
-            </w:r>
-            <w:r>
-              <w:rPr>
-                <w:noProof/>
-                <w:webHidden/>
-              </w:rPr>
-              <w:fldChar w:fldCharType="separate"/>
-            </w:r>
-            <w:r>
-              <w:rPr>
-                <w:noProof/>
-                <w:webHidden/>
-              </w:rPr>
-              <w:t>8</w:t>
-            </w:r>
-            <w:r>
-              <w:rPr>
-                <w:noProof/>
-                <w:webHidden/>
-              </w:rPr>
-              <w:fldChar w:fldCharType="end"/>
+                <w:lang w:val="en-US"/>
+              </w:rPr>
+              <w:t>7</w:t>
             </w:r>
           </w:hyperlink>
         </w:p>
@@ -1777,94 +1678,6 @@
         </w:p>
         <w:p>
           <w:pPr>
-            <w:pStyle w:val="21"/>
-            <w:rPr>
-              <w:rFonts w:asciiTheme="minorHAnsi" w:eastAsiaTheme="minorEastAsia" w:hAnsiTheme="minorHAnsi" w:cstheme="minorBidi"/>
-              <w:b w:val="0"/>
-              <w:bCs w:val="0"/>
-              <w:noProof/>
-              <w:sz w:val="22"/>
-              <w:szCs w:val="22"/>
-            </w:rPr>
-          </w:pPr>
-          <w:hyperlink w:anchor="_Toc75354716" w:history="1">
-            <w:r>
-              <w:rPr>
-                <w:rStyle w:val="a7"/>
-                <w:noProof/>
-              </w:rPr>
-              <w:t>3.2</w:t>
-            </w:r>
-            <w:r>
-              <w:rPr>
-                <w:rFonts w:asciiTheme="minorHAnsi" w:eastAsiaTheme="minorEastAsia" w:hAnsiTheme="minorHAnsi" w:cstheme="minorBidi"/>
-                <w:b w:val="0"/>
-                <w:bCs w:val="0"/>
-                <w:noProof/>
-                <w:sz w:val="22"/>
-                <w:szCs w:val="22"/>
-              </w:rPr>
-              <w:tab/>
-            </w:r>
-            <w:r>
-              <w:rPr>
-                <w:rStyle w:val="a7"/>
-                <w:noProof/>
-              </w:rPr>
-              <w:t>Характеристики сечений опоры</w:t>
-            </w:r>
-            <w:r>
-              <w:rPr>
-                <w:noProof/>
-                <w:webHidden/>
-              </w:rPr>
-              <w:tab/>
-            </w:r>
-            <w:r>
-              <w:rPr>
-                <w:noProof/>
-                <w:webHidden/>
-              </w:rPr>
-              <w:fldChar w:fldCharType="begin"/>
-            </w:r>
-            <w:r>
-              <w:rPr>
-                <w:noProof/>
-                <w:webHidden/>
-              </w:rPr>
-              <w:instrText xml:space="preserve"> PAGEREF _Toc75354716 \h </w:instrText>
-            </w:r>
-            <w:r>
-              <w:rPr>
-                <w:noProof/>
-                <w:webHidden/>
-              </w:rPr>
-            </w:r>
-            <w:r>
-              <w:rPr>
-                <w:noProof/>
-                <w:webHidden/>
-              </w:rPr>
-              <w:fldChar w:fldCharType="separate"/>
-            </w:r>
-            <w:r>
-              <w:rPr>
-                <w:noProof/>
-                <w:webHidden/>
-              </w:rPr>
-              <w:t>10</w:t>
-            </w:r>
-            <w:r>
-              <w:rPr>
-                <w:noProof/>
-                <w:webHidden/>
-              </w:rPr>
-              <w:fldChar w:fldCharType="end"/>
-            </w:r>
-          </w:hyperlink>
-        </w:p>
-        <w:p>
-          <w:pPr>
             <w:pStyle w:val="10"/>
             <w:tabs>
               <w:tab w:val="left" w:pos="1100"/>
@@ -1954,7 +1767,15 @@
                 <w:noProof/>
                 <w:webHidden/>
               </w:rPr>
-              <w:t>11</w:t>
+              <w:t>1</w:t>
+            </w:r>
+            <w:r>
+              <w:rPr>
+                <w:noProof/>
+                <w:webHidden/>
+                <w:lang w:val="en-US"/>
+              </w:rPr>
+              <w:t>0</w:t>
             </w:r>
             <w:r>
               <w:rPr>
@@ -2042,7 +1863,15 @@
                 <w:noProof/>
                 <w:webHidden/>
               </w:rPr>
-              <w:t>11</w:t>
+              <w:t>1</w:t>
+            </w:r>
+            <w:r>
+              <w:rPr>
+                <w:noProof/>
+                <w:webHidden/>
+                <w:lang w:val="en-US"/>
+              </w:rPr>
+              <w:t>0</w:t>
             </w:r>
             <w:r>
               <w:rPr>
@@ -2145,7 +1974,15 @@
                 <w:noProof/>
                 <w:webHidden/>
               </w:rPr>
-              <w:t>12</w:t>
+              <w:t>1</w:t>
+            </w:r>
+            <w:r>
+              <w:rPr>
+                <w:noProof/>
+                <w:webHidden/>
+                <w:lang w:val="en-US"/>
+              </w:rPr>
+              <w:t>1</w:t>
             </w:r>
             <w:r>
               <w:rPr>
@@ -2336,183 +2173,15 @@
                 <w:noProof/>
                 <w:webHidden/>
               </w:rPr>
-              <w:t>17</w:t>
+              <w:t>1</w:t>
             </w:r>
             <w:r>
               <w:rPr>
                 <w:noProof/>
                 <w:webHidden/>
-              </w:rPr>
-              <w:fldChar w:fldCharType="end"/>
-            </w:r>
-          </w:hyperlink>
-        </w:p>
-        <w:p>
-          <w:pPr>
-            <w:pStyle w:val="21"/>
-            <w:rPr>
-              <w:rFonts w:asciiTheme="minorHAnsi" w:eastAsiaTheme="minorEastAsia" w:hAnsiTheme="minorHAnsi" w:cstheme="minorBidi"/>
-              <w:b w:val="0"/>
-              <w:bCs w:val="0"/>
-              <w:noProof/>
-              <w:sz w:val="22"/>
-              <w:szCs w:val="22"/>
-            </w:rPr>
-          </w:pPr>
-          <w:hyperlink w:anchor="_Toc75354722" w:history="1">
-            <w:r>
-              <w:rPr>
-                <w:rStyle w:val="a7"/>
-                <w:noProof/>
-              </w:rPr>
-              <w:t>4.5</w:t>
-            </w:r>
-            <w:r>
-              <w:rPr>
-                <w:rFonts w:asciiTheme="minorHAnsi" w:eastAsiaTheme="minorEastAsia" w:hAnsiTheme="minorHAnsi" w:cstheme="minorBidi"/>
-                <w:b w:val="0"/>
-                <w:bCs w:val="0"/>
-                <w:noProof/>
-                <w:sz w:val="22"/>
-                <w:szCs w:val="22"/>
-              </w:rPr>
-              <w:tab/>
-            </w:r>
-            <w:r>
-              <w:rPr>
-                <w:rStyle w:val="a7"/>
-                <w:noProof/>
-              </w:rPr>
-              <w:t>Проверка прочности болтовых соединений опоры</w:t>
-            </w:r>
-            <w:r>
-              <w:rPr>
-                <w:noProof/>
-                <w:webHidden/>
-              </w:rPr>
-              <w:tab/>
-            </w:r>
-            <w:r>
-              <w:rPr>
-                <w:noProof/>
-                <w:webHidden/>
-              </w:rPr>
-              <w:fldChar w:fldCharType="begin"/>
-            </w:r>
-            <w:r>
-              <w:rPr>
-                <w:noProof/>
-                <w:webHidden/>
-              </w:rPr>
-              <w:instrText xml:space="preserve"> PAGEREF _Toc75354722 \h </w:instrText>
-            </w:r>
-            <w:r>
-              <w:rPr>
-                <w:noProof/>
-                <w:webHidden/>
-              </w:rPr>
-            </w:r>
-            <w:r>
-              <w:rPr>
-                <w:noProof/>
-                <w:webHidden/>
-              </w:rPr>
-              <w:fldChar w:fldCharType="separate"/>
-            </w:r>
-            <w:r>
-              <w:rPr>
-                <w:noProof/>
-                <w:webHidden/>
-              </w:rPr>
-              <w:t>17</w:t>
-            </w:r>
-            <w:r>
-              <w:rPr>
-                <w:noProof/>
-                <w:webHidden/>
-              </w:rPr>
-              <w:fldChar w:fldCharType="end"/>
-            </w:r>
-          </w:hyperlink>
-        </w:p>
-        <w:p>
-          <w:pPr>
-            <w:pStyle w:val="21"/>
-            <w:rPr>
-              <w:rFonts w:asciiTheme="minorHAnsi" w:eastAsiaTheme="minorEastAsia" w:hAnsiTheme="minorHAnsi" w:cstheme="minorBidi"/>
-              <w:b w:val="0"/>
-              <w:bCs w:val="0"/>
-              <w:noProof/>
-              <w:sz w:val="22"/>
-              <w:szCs w:val="22"/>
-            </w:rPr>
-          </w:pPr>
-          <w:hyperlink w:anchor="_Toc75354723" w:history="1">
-            <w:r>
-              <w:rPr>
-                <w:rStyle w:val="a7"/>
-                <w:noProof/>
-              </w:rPr>
-              <w:t>4.6</w:t>
-            </w:r>
-            <w:r>
-              <w:rPr>
-                <w:rFonts w:asciiTheme="minorHAnsi" w:eastAsiaTheme="minorEastAsia" w:hAnsiTheme="minorHAnsi" w:cstheme="minorBidi"/>
-                <w:b w:val="0"/>
-                <w:bCs w:val="0"/>
-                <w:noProof/>
-                <w:sz w:val="22"/>
-                <w:szCs w:val="22"/>
-              </w:rPr>
-              <w:tab/>
-            </w:r>
-            <w:r>
-              <w:rPr>
-                <w:rStyle w:val="a7"/>
-                <w:noProof/>
-              </w:rPr>
-              <w:t>Расчет фланцевого соединения</w:t>
-            </w:r>
-            <w:r>
-              <w:rPr>
-                <w:noProof/>
-                <w:webHidden/>
-              </w:rPr>
-              <w:tab/>
-            </w:r>
-            <w:r>
-              <w:rPr>
-                <w:noProof/>
-                <w:webHidden/>
-              </w:rPr>
-              <w:fldChar w:fldCharType="begin"/>
-            </w:r>
-            <w:r>
-              <w:rPr>
-                <w:noProof/>
-                <w:webHidden/>
-              </w:rPr>
-              <w:instrText xml:space="preserve"> PAGEREF _Toc75354723 \h </w:instrText>
-            </w:r>
-            <w:r>
-              <w:rPr>
-                <w:noProof/>
-                <w:webHidden/>
-              </w:rPr>
-            </w:r>
-            <w:r>
-              <w:rPr>
-                <w:noProof/>
-                <w:webHidden/>
-              </w:rPr>
-              <w:fldChar w:fldCharType="separate"/>
-            </w:r>
-            <w:r>
-              <w:rPr>
-                <w:noProof/>
-                <w:webHidden/>
-              </w:rPr>
-              <w:t>19</w:t>
+                <w:lang w:val="en-US"/>
+              </w:rPr>
+              <w:t>6</w:t>
             </w:r>
             <w:r>
               <w:rPr>
@@ -2572,42 +2241,9 @@
               <w:rPr>
                 <w:noProof/>
                 <w:webHidden/>
-              </w:rPr>
-              <w:fldChar w:fldCharType="begin"/>
-            </w:r>
-            <w:r>
-              <w:rPr>
-                <w:noProof/>
-                <w:webHidden/>
-              </w:rPr>
-              <w:instrText xml:space="preserve"> PAGEREF _Toc75354724 \h </w:instrText>
-            </w:r>
-            <w:r>
-              <w:rPr>
-                <w:noProof/>
-                <w:webHidden/>
-              </w:rPr>
-            </w:r>
-            <w:r>
-              <w:rPr>
-                <w:noProof/>
-                <w:webHidden/>
-              </w:rPr>
-              <w:fldChar w:fldCharType="separate"/>
-            </w:r>
-            <w:r>
-              <w:rPr>
-                <w:noProof/>
-                <w:webHidden/>
-              </w:rPr>
-              <w:t>26</w:t>
-            </w:r>
-            <w:r>
-              <w:rPr>
-                <w:noProof/>
-                <w:webHidden/>
-              </w:rPr>
-              <w:fldChar w:fldCharType="end"/>
+                <w:lang w:val="en-US"/>
+              </w:rPr>
+              <w:t>17</w:t>
             </w:r>
           </w:hyperlink>
         </w:p>
@@ -2646,116 +2282,9 @@
               <w:rPr>
                 <w:noProof/>
                 <w:webHidden/>
-              </w:rPr>
-              <w:fldChar w:fldCharType="begin"/>
-            </w:r>
-            <w:r>
-              <w:rPr>
-                <w:noProof/>
-                <w:webHidden/>
-              </w:rPr>
-              <w:instrText xml:space="preserve"> PAGEREF _Toc75354725 \h </w:instrText>
-            </w:r>
-            <w:r>
-              <w:rPr>
-                <w:noProof/>
-                <w:webHidden/>
-              </w:rPr>
-            </w:r>
-            <w:r>
-              <w:rPr>
-                <w:noProof/>
-                <w:webHidden/>
-              </w:rPr>
-              <w:fldChar w:fldCharType="separate"/>
-            </w:r>
-            <w:r>
-              <w:rPr>
-                <w:noProof/>
-                <w:webHidden/>
-              </w:rPr>
-              <w:t>32</w:t>
-            </w:r>
-            <w:r>
-              <w:rPr>
-                <w:noProof/>
-                <w:webHidden/>
-              </w:rPr>
-              <w:fldChar w:fldCharType="end"/>
-            </w:r>
-          </w:hyperlink>
-        </w:p>
-        <w:p>
-          <w:pPr>
-            <w:pStyle w:val="10"/>
-            <w:tabs>
-              <w:tab w:val="right" w:leader="dot" w:pos="10308"/>
-            </w:tabs>
-            <w:rPr>
-              <w:rFonts w:asciiTheme="minorHAnsi" w:eastAsiaTheme="minorEastAsia" w:hAnsiTheme="minorHAnsi" w:cstheme="minorBidi"/>
-              <w:b w:val="0"/>
-              <w:bCs w:val="0"/>
-              <w:caps w:val="0"/>
-              <w:noProof/>
-              <w:sz w:val="22"/>
-              <w:szCs w:val="22"/>
-            </w:rPr>
-          </w:pPr>
-          <w:hyperlink w:anchor="_Toc75354726" w:history="1">
-            <w:r>
-              <w:rPr>
-                <w:rStyle w:val="a7"/>
-                <w:noProof/>
-              </w:rPr>
-              <w:t>ПРИЛОЖЕНИЕ Б</w:t>
-            </w:r>
-            <w:r>
-              <w:rPr>
-                <w:noProof/>
-                <w:webHidden/>
-              </w:rPr>
-              <w:tab/>
-            </w:r>
-            <w:r>
-              <w:rPr>
-                <w:noProof/>
-                <w:webHidden/>
-              </w:rPr>
-              <w:fldChar w:fldCharType="begin"/>
-            </w:r>
-            <w:r>
-              <w:rPr>
-                <w:noProof/>
-                <w:webHidden/>
-              </w:rPr>
-              <w:instrText xml:space="preserve"> PAGEREF _Toc75354726 \h </w:instrText>
-            </w:r>
-            <w:r>
-              <w:rPr>
-                <w:noProof/>
-                <w:webHidden/>
-              </w:rPr>
-            </w:r>
-            <w:r>
-              <w:rPr>
-                <w:noProof/>
-                <w:webHidden/>
-              </w:rPr>
-              <w:fldChar w:fldCharType="separate"/>
-            </w:r>
-            <w:r>
-              <w:rPr>
-                <w:noProof/>
-                <w:webHidden/>
-              </w:rPr>
-              <w:t>36</w:t>
-            </w:r>
-            <w:r>
-              <w:rPr>
-                <w:noProof/>
-                <w:webHidden/>
-              </w:rPr>
-              <w:fldChar w:fldCharType="end"/>
+                <w:lang w:val="en-US"/>
+              </w:rPr>
+              <w:t>18</w:t>
             </w:r>
           </w:hyperlink>
         </w:p>
@@ -2791,6 +2320,8 @@
           <w:docGrid w:linePitch="326"/>
         </w:sectPr>
       </w:pPr>
+      <w:bookmarkStart w:id="2" w:name="_GoBack"/>
+      <w:bookmarkEnd w:id="2"/>
     </w:p>
     <w:p>
       <w:pPr>
@@ -2800,8 +2331,8 @@
           <w:szCs w:val="24"/>
         </w:rPr>
       </w:pPr>
-      <w:bookmarkStart w:id="2" w:name="_Toc75354708"/>
-      <w:bookmarkStart w:id="3" w:name="_Toc459291487"/>
+      <w:bookmarkStart w:id="3" w:name="_Toc75354708"/>
+      <w:bookmarkStart w:id="4" w:name="_Toc459291487"/>
       <w:bookmarkEnd w:id="0"/>
       <w:r>
         <w:rPr>
@@ -2811,7 +2342,7 @@
         <w:lastRenderedPageBreak/>
         <w:t>Нормативные ссылки</w:t>
       </w:r>
-      <w:bookmarkEnd w:id="2"/>
+      <w:bookmarkEnd w:id="3"/>
     </w:p>
     <w:p>
       <w:r>
@@ -3543,13 +3074,8 @@
               <w:jc w:val="left"/>
             </w:pPr>
             <w:r>
-              <w:t xml:space="preserve">Нормы технологического проектирования воздушных линий электропередачи напряжением 35-750 </w:t>
-            </w:r>
-            <w:proofErr w:type="spellStart"/>
-            <w:r>
-              <w:t>кВ</w:t>
-            </w:r>
-            <w:proofErr w:type="spellEnd"/>
+              <w:t>Нормы технологического проектирования воздушных линий электропередачи напряжением 35-750 кВ</w:t>
+            </w:r>
           </w:p>
         </w:tc>
       </w:tr>
@@ -3590,13 +3116,8 @@
               <w:jc w:val="left"/>
             </w:pPr>
             <w:r>
-              <w:t xml:space="preserve">Руководство по проектированию многогранных опор и фундаментов к ним для ВЛ напряжением 110-500 </w:t>
-            </w:r>
-            <w:proofErr w:type="spellStart"/>
-            <w:r>
-              <w:t>кВ</w:t>
-            </w:r>
-            <w:proofErr w:type="spellEnd"/>
+              <w:t>Руководство по проектированию многогранных опор и фундаментов к ним для ВЛ напряжением 110-500 кВ</w:t>
+            </w:r>
           </w:p>
         </w:tc>
       </w:tr>
@@ -3610,7 +3131,7 @@
           <w:szCs w:val="24"/>
         </w:rPr>
       </w:pPr>
-      <w:bookmarkStart w:id="4" w:name="_Toc75354709"/>
+      <w:bookmarkStart w:id="5" w:name="_Toc75354709"/>
       <w:r>
         <w:rPr>
           <w:sz w:val="24"/>
@@ -3619,7 +3140,7 @@
         <w:lastRenderedPageBreak/>
         <w:t>Исходные данные</w:t>
       </w:r>
-      <w:bookmarkEnd w:id="3"/>
+      <w:bookmarkEnd w:id="4"/>
       <w:r>
         <w:rPr>
           <w:sz w:val="24"/>
@@ -3634,7 +3155,7 @@
         </w:rPr>
         <w:t>для расчета опор</w:t>
       </w:r>
-      <w:bookmarkEnd w:id="4"/>
+      <w:bookmarkEnd w:id="5"/>
     </w:p>
     <w:p>
       <w:pPr>
@@ -3644,16 +3165,16 @@
           <w:szCs w:val="24"/>
         </w:rPr>
       </w:pPr>
-      <w:bookmarkStart w:id="5" w:name="_Toc459291488"/>
-      <w:bookmarkStart w:id="6" w:name="_Toc75354710"/>
+      <w:bookmarkStart w:id="6" w:name="_Toc459291488"/>
+      <w:bookmarkStart w:id="7" w:name="_Toc75354710"/>
       <w:r>
         <w:rPr>
           <w:szCs w:val="24"/>
         </w:rPr>
         <w:t>Климатические условия</w:t>
       </w:r>
-      <w:bookmarkEnd w:id="5"/>
       <w:bookmarkEnd w:id="6"/>
+      <w:bookmarkEnd w:id="7"/>
     </w:p>
     <w:p>
       <w:r>
@@ -3868,23 +3389,7 @@
                 <w:rFonts w:eastAsia="MS Mincho"/>
                 <w:szCs w:val="24"/>
               </w:rPr>
-              <w:t>над поверхностью земли (</w:t>
-            </w:r>
-            <w:proofErr w:type="spellStart"/>
-            <w:r>
-              <w:rPr>
-                <w:rFonts w:eastAsia="MS Mincho"/>
-                <w:szCs w:val="24"/>
-              </w:rPr>
-              <w:t>Wо</w:t>
-            </w:r>
-            <w:proofErr w:type="spellEnd"/>
-            <w:r>
-              <w:rPr>
-                <w:rFonts w:eastAsia="MS Mincho"/>
-                <w:szCs w:val="24"/>
-              </w:rPr>
-              <w:t xml:space="preserve">), </w:t>
+              <w:t xml:space="preserve">над поверхностью земли (Wо), </w:t>
             </w:r>
             <w:r>
               <w:rPr>
@@ -3915,41 +3420,13 @@
                 <w:szCs w:val="24"/>
               </w:rPr>
             </w:pPr>
-            <w:proofErr w:type="gramStart"/>
             <w:r>
               <w:rPr>
                 <w:rFonts w:eastAsia="MS Mincho"/>
                 <w:szCs w:val="24"/>
                 <w:lang w:val="en-US"/>
               </w:rPr>
-              <w:t xml:space="preserve">{{ </w:t>
-            </w:r>
-            <w:proofErr w:type="spellStart"/>
-            <w:r>
-              <w:rPr>
-                <w:rFonts w:eastAsia="MS Mincho"/>
-                <w:szCs w:val="24"/>
-                <w:lang w:val="en-US"/>
-              </w:rPr>
-              <w:t>wind</w:t>
-            </w:r>
-            <w:proofErr w:type="gramEnd"/>
-            <w:r>
-              <w:rPr>
-                <w:rFonts w:eastAsia="MS Mincho"/>
-                <w:szCs w:val="24"/>
-                <w:lang w:val="en-US"/>
-              </w:rPr>
-              <w:t>_region</w:t>
-            </w:r>
-            <w:proofErr w:type="spellEnd"/>
-            <w:r>
-              <w:rPr>
-                <w:rFonts w:eastAsia="MS Mincho"/>
-                <w:szCs w:val="24"/>
-                <w:lang w:val="en-US"/>
-              </w:rPr>
-              <w:t xml:space="preserve"> }}</w:t>
+              <w:t>{{ wind_region }}</w:t>
             </w:r>
           </w:p>
           <w:p>
@@ -3978,25 +3455,7 @@
                 <w:szCs w:val="24"/>
                 <w:lang w:val="en-US"/>
               </w:rPr>
-              <w:t xml:space="preserve">{{ </w:t>
-            </w:r>
-            <w:proofErr w:type="spellStart"/>
-            <w:r>
-              <w:rPr>
-                <w:rFonts w:eastAsia="MS Mincho"/>
-                <w:szCs w:val="24"/>
-                <w:lang w:val="en-US"/>
-              </w:rPr>
-              <w:t>wind_pressure</w:t>
-            </w:r>
-            <w:proofErr w:type="spellEnd"/>
-            <w:r>
-              <w:rPr>
-                <w:rFonts w:eastAsia="MS Mincho"/>
-                <w:szCs w:val="24"/>
-                <w:lang w:val="en-US"/>
-              </w:rPr>
-              <w:t xml:space="preserve"> }}</w:t>
+              <w:t>{{ wind_pressure }}</w:t>
             </w:r>
           </w:p>
         </w:tc>
@@ -4196,41 +3655,13 @@
                 <w:szCs w:val="24"/>
               </w:rPr>
             </w:pPr>
-            <w:proofErr w:type="gramStart"/>
             <w:r>
               <w:rPr>
                 <w:rFonts w:eastAsia="MS Mincho"/>
                 <w:szCs w:val="24"/>
                 <w:lang w:val="en-US"/>
               </w:rPr>
-              <w:t xml:space="preserve">{{ </w:t>
-            </w:r>
-            <w:proofErr w:type="spellStart"/>
-            <w:r>
-              <w:rPr>
-                <w:rFonts w:eastAsia="MS Mincho"/>
-                <w:szCs w:val="24"/>
-                <w:lang w:val="en-US"/>
-              </w:rPr>
-              <w:t>ice</w:t>
-            </w:r>
-            <w:proofErr w:type="gramEnd"/>
-            <w:r>
-              <w:rPr>
-                <w:rFonts w:eastAsia="MS Mincho"/>
-                <w:szCs w:val="24"/>
-                <w:lang w:val="en-US"/>
-              </w:rPr>
-              <w:t>_region</w:t>
-            </w:r>
-            <w:proofErr w:type="spellEnd"/>
-            <w:r>
-              <w:rPr>
-                <w:rFonts w:eastAsia="MS Mincho"/>
-                <w:szCs w:val="24"/>
-                <w:lang w:val="en-US"/>
-              </w:rPr>
-              <w:t xml:space="preserve"> }}</w:t>
+              <w:t>{{ ice_region }}</w:t>
             </w:r>
           </w:p>
           <w:p>
@@ -4250,25 +3681,7 @@
                 <w:szCs w:val="24"/>
                 <w:lang w:val="en-US"/>
               </w:rPr>
-              <w:t xml:space="preserve">{{ </w:t>
-            </w:r>
-            <w:proofErr w:type="spellStart"/>
-            <w:r>
-              <w:rPr>
-                <w:rFonts w:eastAsia="MS Mincho"/>
-                <w:szCs w:val="24"/>
-                <w:lang w:val="en-US"/>
-              </w:rPr>
-              <w:t>ice_thickness</w:t>
-            </w:r>
-            <w:proofErr w:type="spellEnd"/>
-            <w:r>
-              <w:rPr>
-                <w:rFonts w:eastAsia="MS Mincho"/>
-                <w:szCs w:val="24"/>
-                <w:lang w:val="en-US"/>
-              </w:rPr>
-              <w:t xml:space="preserve"> }}</w:t>
+              <w:t>{{ ice_thickness }}</w:t>
             </w:r>
           </w:p>
         </w:tc>
@@ -4367,25 +3780,7 @@
                 <w:szCs w:val="24"/>
                 <w:lang w:val="en-US"/>
               </w:rPr>
-              <w:t xml:space="preserve">{{ </w:t>
-            </w:r>
-            <w:proofErr w:type="spellStart"/>
-            <w:r>
-              <w:rPr>
-                <w:rFonts w:eastAsia="MS Mincho"/>
-                <w:szCs w:val="24"/>
-                <w:lang w:val="en-US"/>
-              </w:rPr>
-              <w:t>ice_wind_pressure</w:t>
-            </w:r>
-            <w:proofErr w:type="spellEnd"/>
-            <w:r>
-              <w:rPr>
-                <w:rFonts w:eastAsia="MS Mincho"/>
-                <w:szCs w:val="24"/>
-                <w:lang w:val="en-US"/>
-              </w:rPr>
-              <w:t xml:space="preserve"> }}</w:t>
+              <w:t>{{ ice_wind_pressure }}</w:t>
             </w:r>
           </w:p>
         </w:tc>
@@ -4575,41 +3970,13 @@
                 <w:lang w:val="en-US"/>
               </w:rPr>
             </w:pPr>
-            <w:proofErr w:type="gramStart"/>
             <w:r>
               <w:rPr>
                 <w:rFonts w:eastAsia="MS Mincho"/>
                 <w:szCs w:val="24"/>
                 <w:lang w:val="en-US"/>
               </w:rPr>
-              <w:t xml:space="preserve">{{ </w:t>
-            </w:r>
-            <w:proofErr w:type="spellStart"/>
-            <w:r>
-              <w:rPr>
-                <w:rFonts w:eastAsia="MS Mincho"/>
-                <w:szCs w:val="24"/>
-                <w:lang w:val="en-US"/>
-              </w:rPr>
-              <w:t>year</w:t>
-            </w:r>
-            <w:proofErr w:type="gramEnd"/>
-            <w:r>
-              <w:rPr>
-                <w:rFonts w:eastAsia="MS Mincho"/>
-                <w:szCs w:val="24"/>
-                <w:lang w:val="en-US"/>
-              </w:rPr>
-              <w:t>_average_temp</w:t>
-            </w:r>
-            <w:proofErr w:type="spellEnd"/>
-            <w:r>
-              <w:rPr>
-                <w:rFonts w:eastAsia="MS Mincho"/>
-                <w:szCs w:val="24"/>
-                <w:lang w:val="en-US"/>
-              </w:rPr>
-              <w:t xml:space="preserve"> }}</w:t>
+              <w:t>{{ year_average_temp }}</w:t>
             </w:r>
           </w:p>
           <w:p>
@@ -4622,41 +3989,13 @@
                 <w:lang w:val="en-US"/>
               </w:rPr>
             </w:pPr>
-            <w:proofErr w:type="gramStart"/>
             <w:r>
               <w:rPr>
                 <w:rFonts w:eastAsia="MS Mincho"/>
                 <w:szCs w:val="24"/>
                 <w:lang w:val="en-US"/>
               </w:rPr>
-              <w:t xml:space="preserve">{{ </w:t>
-            </w:r>
-            <w:proofErr w:type="spellStart"/>
-            <w:r>
-              <w:rPr>
-                <w:rFonts w:eastAsia="MS Mincho"/>
-                <w:szCs w:val="24"/>
-                <w:lang w:val="en-US"/>
-              </w:rPr>
-              <w:t>min</w:t>
-            </w:r>
-            <w:proofErr w:type="gramEnd"/>
-            <w:r>
-              <w:rPr>
-                <w:rFonts w:eastAsia="MS Mincho"/>
-                <w:szCs w:val="24"/>
-                <w:lang w:val="en-US"/>
-              </w:rPr>
-              <w:t>_temp</w:t>
-            </w:r>
-            <w:proofErr w:type="spellEnd"/>
-            <w:r>
-              <w:rPr>
-                <w:rFonts w:eastAsia="MS Mincho"/>
-                <w:szCs w:val="24"/>
-                <w:lang w:val="en-US"/>
-              </w:rPr>
-              <w:t xml:space="preserve"> }}</w:t>
+              <w:t>{{ min_temp }}</w:t>
             </w:r>
           </w:p>
           <w:p>
@@ -4669,41 +4008,13 @@
                 <w:lang w:val="en-US"/>
               </w:rPr>
             </w:pPr>
-            <w:proofErr w:type="gramStart"/>
             <w:r>
               <w:rPr>
                 <w:rFonts w:eastAsia="MS Mincho"/>
                 <w:szCs w:val="24"/>
                 <w:lang w:val="en-US"/>
               </w:rPr>
-              <w:t xml:space="preserve">{{ </w:t>
-            </w:r>
-            <w:proofErr w:type="spellStart"/>
-            <w:r>
-              <w:rPr>
-                <w:rFonts w:eastAsia="MS Mincho"/>
-                <w:szCs w:val="24"/>
-                <w:lang w:val="en-US"/>
-              </w:rPr>
-              <w:t>wind</w:t>
-            </w:r>
-            <w:proofErr w:type="gramEnd"/>
-            <w:r>
-              <w:rPr>
-                <w:rFonts w:eastAsia="MS Mincho"/>
-                <w:szCs w:val="24"/>
-                <w:lang w:val="en-US"/>
-              </w:rPr>
-              <w:t>_temp</w:t>
-            </w:r>
-            <w:proofErr w:type="spellEnd"/>
-            <w:r>
-              <w:rPr>
-                <w:rFonts w:eastAsia="MS Mincho"/>
-                <w:szCs w:val="24"/>
-                <w:lang w:val="en-US"/>
-              </w:rPr>
-              <w:t xml:space="preserve"> }}</w:t>
+              <w:t>{{ wind_temp }}</w:t>
             </w:r>
           </w:p>
           <w:p>
@@ -4716,41 +4027,13 @@
                 <w:lang w:val="en-US"/>
               </w:rPr>
             </w:pPr>
-            <w:proofErr w:type="gramStart"/>
             <w:r>
               <w:rPr>
                 <w:rFonts w:eastAsia="MS Mincho"/>
                 <w:szCs w:val="24"/>
                 <w:lang w:val="en-US"/>
               </w:rPr>
-              <w:t xml:space="preserve">{{ </w:t>
-            </w:r>
-            <w:proofErr w:type="spellStart"/>
-            <w:r>
-              <w:rPr>
-                <w:rFonts w:eastAsia="MS Mincho"/>
-                <w:szCs w:val="24"/>
-                <w:lang w:val="en-US"/>
-              </w:rPr>
-              <w:t>ice</w:t>
-            </w:r>
-            <w:proofErr w:type="gramEnd"/>
-            <w:r>
-              <w:rPr>
-                <w:rFonts w:eastAsia="MS Mincho"/>
-                <w:szCs w:val="24"/>
-                <w:lang w:val="en-US"/>
-              </w:rPr>
-              <w:t>_temp</w:t>
-            </w:r>
-            <w:proofErr w:type="spellEnd"/>
-            <w:r>
-              <w:rPr>
-                <w:rFonts w:eastAsia="MS Mincho"/>
-                <w:szCs w:val="24"/>
-                <w:lang w:val="en-US"/>
-              </w:rPr>
-              <w:t xml:space="preserve"> }}</w:t>
+              <w:t>{{ ice_temp }}</w:t>
             </w:r>
           </w:p>
           <w:p>
@@ -4777,25 +4060,7 @@
                 <w:szCs w:val="24"/>
                 <w:lang w:val="en-US"/>
               </w:rPr>
-              <w:t xml:space="preserve">{{ </w:t>
-            </w:r>
-            <w:proofErr w:type="spellStart"/>
-            <w:r>
-              <w:rPr>
-                <w:rFonts w:eastAsia="MS Mincho"/>
-                <w:szCs w:val="24"/>
-                <w:lang w:val="en-US"/>
-              </w:rPr>
-              <w:t>max_temp</w:t>
-            </w:r>
-            <w:proofErr w:type="spellEnd"/>
-            <w:r>
-              <w:rPr>
-                <w:rFonts w:eastAsia="MS Mincho"/>
-                <w:szCs w:val="24"/>
-                <w:lang w:val="en-US"/>
-              </w:rPr>
-              <w:t xml:space="preserve"> }}</w:t>
+              <w:t>{{ max_temp }}</w:t>
             </w:r>
           </w:p>
         </w:tc>
@@ -4937,41 +4202,13 @@
                 <w:lang w:val="en-US"/>
               </w:rPr>
             </w:pPr>
-            <w:proofErr w:type="gramStart"/>
             <w:r>
               <w:rPr>
                 <w:rFonts w:eastAsia="MS Mincho"/>
                 <w:szCs w:val="24"/>
                 <w:lang w:val="en-US"/>
               </w:rPr>
-              <w:t xml:space="preserve">{{ </w:t>
-            </w:r>
-            <w:proofErr w:type="spellStart"/>
-            <w:r>
-              <w:rPr>
-                <w:rFonts w:eastAsia="MS Mincho"/>
-                <w:szCs w:val="24"/>
-                <w:lang w:val="en-US"/>
-              </w:rPr>
-              <w:t>wind</w:t>
-            </w:r>
-            <w:proofErr w:type="gramEnd"/>
-            <w:r>
-              <w:rPr>
-                <w:rFonts w:eastAsia="MS Mincho"/>
-                <w:szCs w:val="24"/>
-                <w:lang w:val="en-US"/>
-              </w:rPr>
-              <w:t>_reg_coef</w:t>
-            </w:r>
-            <w:proofErr w:type="spellEnd"/>
-            <w:r>
-              <w:rPr>
-                <w:rFonts w:eastAsia="MS Mincho"/>
-                <w:szCs w:val="24"/>
-                <w:lang w:val="en-US"/>
-              </w:rPr>
-              <w:t xml:space="preserve"> }}</w:t>
+              <w:t>{{ wind_reg_coef }}</w:t>
             </w:r>
           </w:p>
           <w:p>
@@ -4990,25 +4227,7 @@
                 <w:szCs w:val="24"/>
                 <w:lang w:val="en-US"/>
               </w:rPr>
-              <w:t xml:space="preserve">{{ </w:t>
-            </w:r>
-            <w:proofErr w:type="spellStart"/>
-            <w:r>
-              <w:rPr>
-                <w:rFonts w:eastAsia="MS Mincho"/>
-                <w:szCs w:val="24"/>
-                <w:lang w:val="en-US"/>
-              </w:rPr>
-              <w:t>ice_reg_coef</w:t>
-            </w:r>
-            <w:proofErr w:type="spellEnd"/>
-            <w:r>
-              <w:rPr>
-                <w:rFonts w:eastAsia="MS Mincho"/>
-                <w:szCs w:val="24"/>
-                <w:lang w:val="en-US"/>
-              </w:rPr>
-              <w:t xml:space="preserve"> }}</w:t>
+              <w:t>{{ ice_reg_coef }}</w:t>
             </w:r>
           </w:p>
         </w:tc>
@@ -5092,25 +4311,7 @@
                 <w:szCs w:val="24"/>
                 <w:lang w:val="en-US"/>
               </w:rPr>
-              <w:t xml:space="preserve">{{ </w:t>
-            </w:r>
-            <w:proofErr w:type="spellStart"/>
-            <w:r>
-              <w:rPr>
-                <w:rFonts w:eastAsia="MS Mincho"/>
-                <w:szCs w:val="24"/>
-                <w:lang w:val="en-US"/>
-              </w:rPr>
-              <w:t>wire_hesitation</w:t>
-            </w:r>
-            <w:proofErr w:type="spellEnd"/>
-            <w:r>
-              <w:rPr>
-                <w:rFonts w:eastAsia="MS Mincho"/>
-                <w:szCs w:val="24"/>
-                <w:lang w:val="en-US"/>
-              </w:rPr>
-              <w:t xml:space="preserve"> }}</w:t>
+              <w:t>{{ wire_hesitation }}</w:t>
             </w:r>
           </w:p>
         </w:tc>
@@ -5185,18 +4386,10 @@
     </w:p>
     <w:p>
       <w:r>
-        <w:t xml:space="preserve">Систематический расчет </w:t>
-      </w:r>
-      <w:proofErr w:type="gramStart"/>
-      <w:r>
-        <w:t>провода</w:t>
-      </w:r>
-      <w:r>
-        <w:t>{</w:t>
-      </w:r>
-      <w:proofErr w:type="gramEnd"/>
-      <w:r>
-        <w:t xml:space="preserve">{ </w:t>
+        <w:t>Систематический расчет провода</w:t>
+      </w:r>
+      <w:r>
+        <w:t xml:space="preserve">{{ </w:t>
       </w:r>
       <w:r>
         <w:rPr>
@@ -5240,8 +4433,8 @@
           <w:szCs w:val="24"/>
         </w:rPr>
       </w:pPr>
-      <w:bookmarkStart w:id="7" w:name="_Toc459291490"/>
-      <w:bookmarkStart w:id="8" w:name="_Toc75354711"/>
+      <w:bookmarkStart w:id="8" w:name="_Toc459291490"/>
+      <w:bookmarkStart w:id="9" w:name="_Toc75354711"/>
       <w:r>
         <w:rPr>
           <w:szCs w:val="24"/>
@@ -5255,8 +4448,8 @@
         </w:rPr>
         <w:t xml:space="preserve"> и тросы</w:t>
       </w:r>
-      <w:bookmarkEnd w:id="7"/>
       <w:bookmarkEnd w:id="8"/>
+      <w:bookmarkEnd w:id="9"/>
     </w:p>
     <w:p>
       <w:r>
@@ -5268,7 +4461,6 @@
       <w:r>
         <w:t xml:space="preserve"> </w:t>
       </w:r>
-      <w:proofErr w:type="gramStart"/>
       <w:r>
         <w:t xml:space="preserve">{{ </w:t>
       </w:r>
@@ -5278,7 +4470,6 @@
         </w:rPr>
         <w:t>pole</w:t>
       </w:r>
-      <w:proofErr w:type="gramEnd"/>
       <w:r>
         <w:t>_</w:t>
       </w:r>
@@ -5487,7 +4678,6 @@
         </w:rPr>
         <w:t xml:space="preserve"> Для опоры </w:t>
       </w:r>
-      <w:proofErr w:type="gramStart"/>
       <w:r>
         <w:rPr>
           <w:u w:val="single"/>
@@ -5501,7 +4691,6 @@
         </w:rPr>
         <w:t>pole</w:t>
       </w:r>
-      <w:proofErr w:type="gramEnd"/>
       <w:r>
         <w:rPr>
           <w:u w:val="single"/>
@@ -5566,7 +4755,6 @@
         </w:rPr>
         <w:t xml:space="preserve"> </w:t>
       </w:r>
-      <w:proofErr w:type="gramStart"/>
       <w:r>
         <w:rPr>
           <w:szCs w:val="24"/>
@@ -5580,7 +4768,6 @@
         </w:rPr>
         <w:t>wind</w:t>
       </w:r>
-      <w:proofErr w:type="gramEnd"/>
       <w:r>
         <w:rPr>
           <w:szCs w:val="24"/>
@@ -5650,7 +4837,6 @@
         </w:rPr>
         <w:t xml:space="preserve"> </w:t>
       </w:r>
-      <w:proofErr w:type="gramStart"/>
       <w:r>
         <w:rPr>
           <w:szCs w:val="24"/>
@@ -5664,7 +4850,6 @@
         </w:rPr>
         <w:t>weight</w:t>
       </w:r>
-      <w:proofErr w:type="gramEnd"/>
       <w:r>
         <w:rPr>
           <w:szCs w:val="24"/>
@@ -5710,7 +4895,6 @@
         </w:rPr>
         <w:t xml:space="preserve"> </w:t>
       </w:r>
-      <w:proofErr w:type="gramStart"/>
       <w:r>
         <w:t xml:space="preserve">{{ </w:t>
       </w:r>
@@ -5720,7 +4904,6 @@
         </w:rPr>
         <w:t>wire</w:t>
       </w:r>
-      <w:proofErr w:type="gramEnd"/>
       <w:r>
         <w:t xml:space="preserve"> }}</w:t>
       </w:r>
@@ -5770,7 +4953,6 @@
         </w:rPr>
         <w:t>_</w:t>
       </w:r>
-      <w:proofErr w:type="spellStart"/>
       <w:r>
         <w:rPr>
           <w:szCs w:val="24"/>
@@ -5778,7 +4960,6 @@
         </w:rPr>
         <w:t>tencion</w:t>
       </w:r>
-      <w:proofErr w:type="spellEnd"/>
       <w:r>
         <w:rPr>
           <w:szCs w:val="24"/>
@@ -5807,18 +4988,10 @@
     </w:p>
     <w:p>
       <w:r>
-        <w:t xml:space="preserve">Расчетные нагрузки на опору от </w:t>
-      </w:r>
-      <w:proofErr w:type="gramStart"/>
-      <w:r>
-        <w:t>провода</w:t>
-      </w:r>
-      <w:r>
-        <w:t>{</w:t>
-      </w:r>
-      <w:proofErr w:type="gramEnd"/>
-      <w:r>
-        <w:t xml:space="preserve">{ </w:t>
+        <w:t>Расчетные нагрузки на опору от провода</w:t>
+      </w:r>
+      <w:r>
+        <w:t xml:space="preserve">{{ </w:t>
       </w:r>
       <w:r>
         <w:rPr>
@@ -5859,14 +5032,14 @@
       <w:r>
         <w:t>и действующей нормативно-технической документацией.</w:t>
       </w:r>
-      <w:bookmarkStart w:id="9" w:name="_Toc459291493"/>
+      <w:bookmarkStart w:id="10" w:name="_Toc459291493"/>
     </w:p>
     <w:p>
       <w:pPr>
         <w:pStyle w:val="2"/>
         <w:ind w:left="1843"/>
       </w:pPr>
-      <w:bookmarkStart w:id="10" w:name="_Toc75354712"/>
+      <w:bookmarkStart w:id="11" w:name="_Toc75354712"/>
       <w:r>
         <w:t xml:space="preserve">Нагрузки </w:t>
       </w:r>
@@ -5879,8 +5052,6 @@
       <w:r>
         <w:t xml:space="preserve"> опоры</w:t>
       </w:r>
-      <w:bookmarkStart w:id="11" w:name="_GoBack"/>
-      <w:bookmarkEnd w:id="9"/>
       <w:bookmarkEnd w:id="10"/>
       <w:bookmarkEnd w:id="11"/>
     </w:p>
@@ -5948,7 +5119,6 @@
         </w:rPr>
         <w:tab/>
       </w:r>
-      <w:proofErr w:type="gramStart"/>
       <w:r>
         <w:rPr>
           <w:rFonts w:ascii="ISOCPEUR" w:hAnsi="ISOCPEUR"/>
@@ -5964,7 +5134,6 @@
         </w:rPr>
         <w:t>wind</w:t>
       </w:r>
-      <w:proofErr w:type="gramEnd"/>
       <w:r>
         <w:rPr>
           <w:rFonts w:ascii="ISOCPEUR" w:hAnsi="ISOCPEUR"/>
@@ -5972,7 +5141,6 @@
         </w:rPr>
         <w:t>_</w:t>
       </w:r>
-      <w:proofErr w:type="spellStart"/>
       <w:r>
         <w:rPr>
           <w:rFonts w:ascii="ISOCPEUR" w:hAnsi="ISOCPEUR"/>
@@ -5981,7 +5149,6 @@
         </w:rPr>
         <w:t>coef</w:t>
       </w:r>
-      <w:proofErr w:type="spellEnd"/>
       <w:r>
         <w:rPr>
           <w:rFonts w:ascii="ISOCPEUR" w:hAnsi="ISOCPEUR"/>
@@ -6030,7 +5197,6 @@
         </w:rPr>
         <w:tab/>
       </w:r>
-      <w:proofErr w:type="gramStart"/>
       <w:r>
         <w:rPr>
           <w:rFonts w:ascii="ISOCPEUR" w:hAnsi="ISOCPEUR"/>
@@ -6046,7 +5212,6 @@
         </w:rPr>
         <w:t>wind</w:t>
       </w:r>
-      <w:proofErr w:type="gramEnd"/>
       <w:r>
         <w:rPr>
           <w:rFonts w:ascii="ISOCPEUR" w:hAnsi="ISOCPEUR"/>
@@ -6054,7 +5219,6 @@
         </w:rPr>
         <w:t>_</w:t>
       </w:r>
-      <w:proofErr w:type="spellStart"/>
       <w:r>
         <w:rPr>
           <w:rFonts w:ascii="ISOCPEUR" w:hAnsi="ISOCPEUR"/>
@@ -6063,7 +5227,6 @@
         </w:rPr>
         <w:t>reg</w:t>
       </w:r>
-      <w:proofErr w:type="spellEnd"/>
       <w:r>
         <w:rPr>
           <w:rFonts w:ascii="ISOCPEUR" w:hAnsi="ISOCPEUR"/>
@@ -6071,7 +5234,6 @@
         </w:rPr>
         <w:t>_</w:t>
       </w:r>
-      <w:proofErr w:type="spellStart"/>
       <w:r>
         <w:rPr>
           <w:rFonts w:ascii="ISOCPEUR" w:hAnsi="ISOCPEUR"/>
@@ -6080,7 +5242,6 @@
         </w:rPr>
         <w:t>coef</w:t>
       </w:r>
-      <w:proofErr w:type="spellEnd"/>
       <w:r>
         <w:rPr>
           <w:rFonts w:ascii="ISOCPEUR" w:hAnsi="ISOCPEUR"/>
@@ -6129,7 +5290,6 @@
         </w:rPr>
         <w:tab/>
       </w:r>
-      <w:proofErr w:type="gramStart"/>
       <w:r>
         <w:rPr>
           <w:rFonts w:ascii="ISOCPEUR" w:hAnsi="ISOCPEUR"/>
@@ -6145,7 +5305,6 @@
         </w:rPr>
         <w:t>ice</w:t>
       </w:r>
-      <w:proofErr w:type="gramEnd"/>
       <w:r>
         <w:rPr>
           <w:rFonts w:ascii="ISOCPEUR" w:hAnsi="ISOCPEUR"/>
@@ -6153,7 +5312,6 @@
         </w:rPr>
         <w:t>_</w:t>
       </w:r>
-      <w:proofErr w:type="spellStart"/>
       <w:r>
         <w:rPr>
           <w:rFonts w:ascii="ISOCPEUR" w:hAnsi="ISOCPEUR"/>
@@ -6162,7 +5320,6 @@
         </w:rPr>
         <w:t>coef</w:t>
       </w:r>
-      <w:proofErr w:type="spellEnd"/>
       <w:r>
         <w:rPr>
           <w:rFonts w:ascii="ISOCPEUR" w:hAnsi="ISOCPEUR"/>
@@ -6210,7 +5367,6 @@
         </w:rPr>
         <w:tab/>
       </w:r>
-      <w:proofErr w:type="gramStart"/>
       <w:r>
         <w:rPr>
           <w:rFonts w:ascii="ISOCPEUR" w:hAnsi="ISOCPEUR"/>
@@ -6226,7 +5382,6 @@
         </w:rPr>
         <w:t>ice</w:t>
       </w:r>
-      <w:proofErr w:type="gramEnd"/>
       <w:r>
         <w:rPr>
           <w:rFonts w:ascii="ISOCPEUR" w:hAnsi="ISOCPEUR"/>
@@ -6234,7 +5389,6 @@
         </w:rPr>
         <w:t>_</w:t>
       </w:r>
-      <w:proofErr w:type="spellStart"/>
       <w:r>
         <w:rPr>
           <w:rFonts w:ascii="ISOCPEUR" w:hAnsi="ISOCPEUR"/>
@@ -6243,7 +5397,6 @@
         </w:rPr>
         <w:t>reg</w:t>
       </w:r>
-      <w:proofErr w:type="spellEnd"/>
       <w:r>
         <w:rPr>
           <w:rFonts w:ascii="ISOCPEUR" w:hAnsi="ISOCPEUR"/>
@@ -6251,7 +5404,6 @@
         </w:rPr>
         <w:t>_</w:t>
       </w:r>
-      <w:proofErr w:type="spellStart"/>
       <w:r>
         <w:rPr>
           <w:rFonts w:ascii="ISOCPEUR" w:hAnsi="ISOCPEUR"/>
@@ -6260,7 +5412,6 @@
         </w:rPr>
         <w:t>coef</w:t>
       </w:r>
-      <w:proofErr w:type="spellEnd"/>
       <w:r>
         <w:rPr>
           <w:rFonts w:ascii="ISOCPEUR" w:hAnsi="ISOCPEUR"/>
@@ -6309,7 +5460,6 @@
         </w:rPr>
         <w:tab/>
       </w:r>
-      <w:proofErr w:type="gramStart"/>
       <w:r>
         <w:rPr>
           <w:rFonts w:ascii="ISOCPEUR" w:hAnsi="ISOCPEUR"/>
@@ -6325,7 +5475,6 @@
         </w:rPr>
         <w:t>ice</w:t>
       </w:r>
-      <w:proofErr w:type="gramEnd"/>
       <w:r>
         <w:rPr>
           <w:rFonts w:ascii="ISOCPEUR" w:hAnsi="ISOCPEUR"/>
@@ -6333,7 +5482,6 @@
         </w:rPr>
         <w:t>_</w:t>
       </w:r>
-      <w:proofErr w:type="spellStart"/>
       <w:r>
         <w:rPr>
           <w:rFonts w:ascii="ISOCPEUR" w:hAnsi="ISOCPEUR"/>
@@ -6342,7 +5490,6 @@
         </w:rPr>
         <w:t>coef</w:t>
       </w:r>
-      <w:proofErr w:type="spellEnd"/>
       <w:r>
         <w:rPr>
           <w:rFonts w:ascii="ISOCPEUR" w:hAnsi="ISOCPEUR"/>
@@ -6383,23 +5530,7 @@
           <w:rFonts w:ascii="ISOCPEUR" w:hAnsi="ISOCPEUR"/>
           <w:snapToGrid w:val="0"/>
         </w:rPr>
-        <w:t xml:space="preserve">сочетаний при расчете </w:t>
-      </w:r>
-      <w:proofErr w:type="spellStart"/>
-      <w:r>
-        <w:rPr>
-          <w:rFonts w:ascii="ISOCPEUR" w:hAnsi="ISOCPEUR"/>
-          <w:snapToGrid w:val="0"/>
-        </w:rPr>
-        <w:t>тяжения</w:t>
-      </w:r>
-      <w:proofErr w:type="spellEnd"/>
-      <w:r>
-        <w:rPr>
-          <w:rFonts w:ascii="ISOCPEUR" w:hAnsi="ISOCPEUR"/>
-          <w:snapToGrid w:val="0"/>
-        </w:rPr>
-        <w:t xml:space="preserve"> проводов:</w:t>
+        <w:t>сочетаний при расчете тяжения проводов:</w:t>
       </w:r>
       <w:r>
         <w:rPr>
@@ -6637,23 +5768,7 @@
           <w:rFonts w:ascii="ISOCPEUR" w:hAnsi="ISOCPEUR"/>
           <w:snapToGrid w:val="0"/>
         </w:rPr>
-        <w:t xml:space="preserve">надежности при расчете </w:t>
-      </w:r>
-      <w:proofErr w:type="spellStart"/>
-      <w:r>
-        <w:rPr>
-          <w:rFonts w:ascii="ISOCPEUR" w:hAnsi="ISOCPEUR"/>
-          <w:snapToGrid w:val="0"/>
-        </w:rPr>
-        <w:t>тяжения</w:t>
-      </w:r>
-      <w:proofErr w:type="spellEnd"/>
-      <w:r>
-        <w:rPr>
-          <w:rFonts w:ascii="ISOCPEUR" w:hAnsi="ISOCPEUR"/>
-          <w:snapToGrid w:val="0"/>
-        </w:rPr>
-        <w:t xml:space="preserve"> проводов:</w:t>
+        <w:t>надежности при расчете тяжения проводов:</w:t>
       </w:r>
       <w:r>
         <w:rPr>
@@ -6677,15 +5792,7 @@
     </w:p>
     <w:p>
       <w:r>
-        <w:t xml:space="preserve">собственный вес проводов, тросов, строительных конструкций, гирлянд изоляторов, линейной арматуры; </w:t>
-      </w:r>
-      <w:proofErr w:type="spellStart"/>
-      <w:r>
-        <w:t>тяжение</w:t>
-      </w:r>
-      <w:proofErr w:type="spellEnd"/>
-      <w:r>
-        <w:t xml:space="preserve"> проводов и тросов при среднегодовой температуре и отсутствии ветра и гололеда; воздействие предварительного напряжения конструкций, а также нагрузки от давления воды на фундаменты в руслах рек.</w:t>
+        <w:t>собственный вес проводов, тросов, строительных конструкций, гирлянд изоляторов, линейной арматуры; тяжение проводов и тросов при среднегодовой температуре и отсутствии ветра и гололеда; воздействие предварительного напряжения конструкций, а также нагрузки от давления воды на фундаменты в руслах рек.</w:t>
       </w:r>
     </w:p>
     <w:p>
@@ -6695,7 +5802,6 @@
     </w:p>
     <w:p>
       <w:r>
-        <w:lastRenderedPageBreak/>
         <w:t>нагрузки, создаваемые воздействием неравномерных деформаций оснований, не сопровождающихся изменением структуры грунта, а также воздействием усадки и ползучести бетона.</w:t>
       </w:r>
     </w:p>
@@ -6706,15 +5812,8 @@
     </w:p>
     <w:p>
       <w:r>
-        <w:t xml:space="preserve">давление ветра на провода, тросы и опоры - свободные от гололеда и покрытые гололедом; вес отложений гололеда на проводах, тросах, опорах; </w:t>
-      </w:r>
-      <w:proofErr w:type="spellStart"/>
-      <w:r>
-        <w:t>тяжение</w:t>
-      </w:r>
-      <w:proofErr w:type="spellEnd"/>
-      <w:r>
-        <w:t xml:space="preserve"> проводов и тросов сверх их значений при среднегодовой температуре; нагрузки от давления воды на опоры и фундаменты в поймах рек и от давления льда; нагрузки, возникающие при изготовлении и перевозке конструкций, а также при монтаже строительных конструкций, проводов и тросов.</w:t>
+        <w:lastRenderedPageBreak/>
+        <w:t>давление ветра на провода, тросы и опоры - свободные от гололеда и покрытые гололедом; вес отложений гололеда на проводах, тросах, опорах; тяжение проводов и тросов сверх их значений при среднегодовой температуре; нагрузки от давления воды на опоры и фундаменты в поймах рек и от давления льда; нагрузки, возникающие при изготовлении и перевозке конструкций, а также при монтаже строительных конструкций, проводов и тросов.</w:t>
       </w:r>
     </w:p>
     <w:p>
@@ -6732,18 +5831,10 @@
     </w:p>
     <w:p>
       <w:r>
-        <w:t xml:space="preserve">Систематический расчет </w:t>
-      </w:r>
-      <w:proofErr w:type="gramStart"/>
-      <w:r>
-        <w:t>провода</w:t>
-      </w:r>
-      <w:r>
-        <w:t>{</w:t>
-      </w:r>
-      <w:proofErr w:type="gramEnd"/>
-      <w:r>
-        <w:t xml:space="preserve">{ </w:t>
+        <w:t>Систематический расчет провода</w:t>
+      </w:r>
+      <w:r>
+        <w:t xml:space="preserve">{{ </w:t>
       </w:r>
       <w:r>
         <w:rPr>
@@ -6861,7 +5952,6 @@
         <w:rPr>
           <w:noProof/>
         </w:rPr>
-        <w:lastRenderedPageBreak/>
         <w:drawing>
           <wp:inline distT="0" distB="0" distL="0" distR="0" wp14:anchorId="1029DBB0" wp14:editId="30DD9EBE">
             <wp:extent cx="5495925" cy="3209925"/>
@@ -6904,6 +5994,7 @@
         <w:rPr>
           <w:noProof/>
         </w:rPr>
+        <w:lastRenderedPageBreak/>
         <w:drawing>
           <wp:inline distT="0" distB="0" distL="0" distR="0" wp14:anchorId="2ECE7CB6" wp14:editId="4293236A">
             <wp:extent cx="5495925" cy="2247900"/>
@@ -6988,7 +6079,6 @@
         <w:rPr>
           <w:noProof/>
         </w:rPr>
-        <w:lastRenderedPageBreak/>
         <w:drawing>
           <wp:inline distT="0" distB="0" distL="0" distR="0" wp14:anchorId="58D0B4CE" wp14:editId="59B53494">
             <wp:extent cx="5534025" cy="3571875"/>
@@ -7031,6 +6121,7 @@
         <w:rPr>
           <w:noProof/>
         </w:rPr>
+        <w:lastRenderedPageBreak/>
         <w:drawing>
           <wp:inline distT="0" distB="0" distL="0" distR="0" wp14:anchorId="68B10173" wp14:editId="699187E5">
             <wp:extent cx="5543550" cy="2762250"/>
@@ -7155,22 +6246,13 @@
     <w:p/>
     <w:p>
       <w:r>
-        <w:lastRenderedPageBreak/>
         <w:t xml:space="preserve">Схемы приложения </w:t>
       </w:r>
       <w:r>
-        <w:t xml:space="preserve">нагрузок от </w:t>
-      </w:r>
-      <w:proofErr w:type="gramStart"/>
-      <w:r>
-        <w:t>проводов</w:t>
-      </w:r>
-      <w:r>
-        <w:t>{</w:t>
-      </w:r>
-      <w:proofErr w:type="gramEnd"/>
-      <w:r>
-        <w:t xml:space="preserve">{ </w:t>
+        <w:t>нагрузок от проводов</w:t>
+      </w:r>
+      <w:r>
+        <w:t xml:space="preserve">{{ </w:t>
       </w:r>
       <w:r>
         <w:rPr>
@@ -7238,7 +6320,6 @@
       <w:r>
         <w:t xml:space="preserve"> </w:t>
       </w:r>
-      <w:proofErr w:type="gramStart"/>
       <w:r>
         <w:t xml:space="preserve">{{ </w:t>
       </w:r>
@@ -7248,7 +6329,6 @@
         </w:rPr>
         <w:t>pole</w:t>
       </w:r>
-      <w:proofErr w:type="gramEnd"/>
       <w:r>
         <w:t>_</w:t>
       </w:r>
@@ -7351,7 +6431,11 @@
     </w:p>
     <w:p>
       <w:r>
-        <w:t>Вторая группа включает предельные состояния, при которых возникают недопустимые деформации, перемещения или отклонения элементов, нарушающие нормальную эксплуатацию, к этой группе относятся состояния при наибольших прогибах опор.</w:t>
+        <w:t xml:space="preserve">Вторая группа включает предельные состояния, при которых возникают недопустимые деформации, перемещения или отклонения элементов, нарушающие </w:t>
+      </w:r>
+      <w:r>
+        <w:lastRenderedPageBreak/>
+        <w:t>нормальную эксплуатацию, к этой группе относятся состояния при наибольших прогибах опор.</w:t>
       </w:r>
     </w:p>
     <w:p>
@@ -7407,33 +6491,11 @@
         <w:t xml:space="preserve">Опора </w:t>
       </w:r>
       <w:bookmarkEnd w:id="16"/>
-      <w:proofErr w:type="gramStart"/>
       <w:r>
         <w:rPr>
           <w:lang w:val="en-US"/>
         </w:rPr>
-        <w:t xml:space="preserve">{{ </w:t>
-      </w:r>
-      <w:proofErr w:type="spellStart"/>
-      <w:r>
-        <w:rPr>
-          <w:lang w:val="en-US"/>
-        </w:rPr>
-        <w:t>pole</w:t>
-      </w:r>
-      <w:proofErr w:type="gramEnd"/>
-      <w:r>
-        <w:rPr>
-          <w:lang w:val="en-US"/>
-        </w:rPr>
-        <w:t>_code</w:t>
-      </w:r>
-      <w:proofErr w:type="spellEnd"/>
-      <w:r>
-        <w:rPr>
-          <w:lang w:val="en-US"/>
-        </w:rPr>
-        <w:t xml:space="preserve"> }}</w:t>
+        <w:t>{{ pole_code }}</w:t>
       </w:r>
     </w:p>
     <w:p>
@@ -7443,7 +6505,6 @@
       <w:r>
         <w:t xml:space="preserve">Опора </w:t>
       </w:r>
-      <w:proofErr w:type="gramStart"/>
       <w:r>
         <w:t xml:space="preserve">{{ </w:t>
       </w:r>
@@ -7453,7 +6514,6 @@
         </w:rPr>
         <w:t>pole</w:t>
       </w:r>
-      <w:proofErr w:type="gramEnd"/>
       <w:r>
         <w:t>_</w:t>
       </w:r>
@@ -7475,7 +6535,6 @@
       <w:r>
         <w:t xml:space="preserve">конструкцию. Опора располагается на высоте </w:t>
       </w:r>
-      <w:proofErr w:type="gramStart"/>
       <w:r>
         <w:t xml:space="preserve">{{ </w:t>
       </w:r>
@@ -7485,7 +6544,6 @@
         </w:rPr>
         <w:t>foundation</w:t>
       </w:r>
-      <w:proofErr w:type="gramEnd"/>
       <w:r>
         <w:t>_</w:t>
       </w:r>
@@ -7515,7 +6573,6 @@
       <w:r>
         <w:t xml:space="preserve"> имеет общую высоту </w:t>
       </w:r>
-      <w:proofErr w:type="gramStart"/>
       <w:r>
         <w:t xml:space="preserve">{{ </w:t>
       </w:r>
@@ -7525,7 +6582,6 @@
         </w:rPr>
         <w:t>pole</w:t>
       </w:r>
-      <w:proofErr w:type="gramEnd"/>
       <w:r>
         <w:t>_</w:t>
       </w:r>
@@ -7598,7 +6654,6 @@
       <w:r>
         <w:t xml:space="preserve">: </w:t>
       </w:r>
-      <w:proofErr w:type="gramStart"/>
       <w:r>
         <w:t xml:space="preserve">{{ </w:t>
       </w:r>
@@ -7614,7 +6669,6 @@
         </w:rPr>
         <w:t>s</w:t>
       </w:r>
-      <w:proofErr w:type="gramEnd"/>
       <w:r>
         <w:t>_</w:t>
       </w:r>
@@ -7677,7 +6731,6 @@
       <w:pPr>
         <w:spacing w:after="120"/>
       </w:pPr>
-      <w:proofErr w:type="gramStart"/>
       <w:r>
         <w:t xml:space="preserve">{{ </w:t>
       </w:r>
@@ -7687,7 +6740,6 @@
         </w:rPr>
         <w:t>if</w:t>
       </w:r>
-      <w:proofErr w:type="gramEnd"/>
       <w:r>
         <w:t>_</w:t>
       </w:r>
@@ -7717,7 +6769,6 @@
       <w:r>
         <w:t xml:space="preserve">Нижний диаметр стойки составляет </w:t>
       </w:r>
-      <w:proofErr w:type="gramStart"/>
       <w:r>
         <w:t xml:space="preserve">{{ </w:t>
       </w:r>
@@ -7727,7 +6778,6 @@
         </w:rPr>
         <w:t>bot</w:t>
       </w:r>
-      <w:proofErr w:type="gramEnd"/>
       <w:r>
         <w:t>_</w:t>
       </w:r>
@@ -7775,7 +6825,6 @@
       <w:r>
         <w:t xml:space="preserve">Секции имеют узлы крепления траверс для проводов на высоте </w:t>
       </w:r>
-      <w:proofErr w:type="gramStart"/>
       <w:r>
         <w:t xml:space="preserve">{{ </w:t>
       </w:r>
@@ -7785,7 +6834,6 @@
         </w:rPr>
         <w:t>davit</w:t>
       </w:r>
-      <w:proofErr w:type="gramEnd"/>
       <w:r>
         <w:t>_</w:t>
       </w:r>
@@ -7810,7 +6858,6 @@
       <w:r>
         <w:t xml:space="preserve">основания опоры. </w:t>
       </w:r>
-      <w:proofErr w:type="gramStart"/>
       <w:r>
         <w:t xml:space="preserve">{{ </w:t>
       </w:r>
@@ -7820,7 +6867,6 @@
         </w:rPr>
         <w:t>if</w:t>
       </w:r>
-      <w:proofErr w:type="gramEnd"/>
       <w:r>
         <w:t>_</w:t>
       </w:r>
@@ -7870,7 +6916,6 @@
       <w:pPr>
         <w:spacing w:after="120"/>
       </w:pPr>
-      <w:proofErr w:type="gramStart"/>
       <w:r>
         <w:t xml:space="preserve">{{ </w:t>
       </w:r>
@@ -7880,7 +6925,6 @@
         </w:rPr>
         <w:t>pole</w:t>
       </w:r>
-      <w:proofErr w:type="gramEnd"/>
       <w:r>
         <w:t>_</w:t>
       </w:r>
@@ -8051,40 +7095,17 @@
         <w:t xml:space="preserve">опоры </w:t>
       </w:r>
       <w:bookmarkEnd w:id="17"/>
-      <w:proofErr w:type="gramStart"/>
       <w:r>
         <w:rPr>
           <w:lang w:val="en-US"/>
         </w:rPr>
-        <w:t xml:space="preserve">{{ </w:t>
-      </w:r>
-      <w:proofErr w:type="spellStart"/>
-      <w:r>
-        <w:rPr>
-          <w:lang w:val="en-US"/>
-        </w:rPr>
-        <w:t>pole</w:t>
-      </w:r>
-      <w:proofErr w:type="gramEnd"/>
-      <w:r>
-        <w:rPr>
-          <w:lang w:val="en-US"/>
-        </w:rPr>
-        <w:t>_code</w:t>
-      </w:r>
-      <w:proofErr w:type="spellEnd"/>
-      <w:r>
-        <w:rPr>
-          <w:lang w:val="en-US"/>
-        </w:rPr>
-        <w:t xml:space="preserve"> }}</w:t>
+        <w:t>{{ pole_code }}</w:t>
       </w:r>
     </w:p>
     <w:p>
       <w:r>
         <w:t xml:space="preserve">Для проверки несущей способности опоры </w:t>
       </w:r>
-      <w:proofErr w:type="gramStart"/>
       <w:r>
         <w:t xml:space="preserve">{{ </w:t>
       </w:r>
@@ -8094,7 +7115,6 @@
         </w:rPr>
         <w:t>pole</w:t>
       </w:r>
-      <w:proofErr w:type="gramEnd"/>
       <w:r>
         <w:t>_</w:t>
       </w:r>
@@ -8122,21 +7142,13 @@
         <w:t xml:space="preserve"> </w:t>
       </w:r>
       <w:r>
-        <w:t xml:space="preserve">Расчет </w:t>
-      </w:r>
-      <w:proofErr w:type="gramStart"/>
-      <w:r>
-        <w:t>проводо</w:t>
+        <w:t>Расчет проводо</w:t>
       </w:r>
       <w:r>
         <w:t>в</w:t>
       </w:r>
       <w:r>
-        <w:t>{</w:t>
-      </w:r>
-      <w:proofErr w:type="gramEnd"/>
-      <w:r>
-        <w:t xml:space="preserve">{ </w:t>
+        <w:t xml:space="preserve">{{ </w:t>
       </w:r>
       <w:r>
         <w:rPr>
@@ -8176,15 +7188,7 @@
     </w:p>
     <w:p>
       <w:r>
-        <w:t xml:space="preserve">3. Расчеты несущей способности элементов по первой (по прочности и устойчивости) и второй (по </w:t>
-      </w:r>
-      <w:proofErr w:type="spellStart"/>
-      <w:r>
-        <w:t>деформативности</w:t>
-      </w:r>
-      <w:proofErr w:type="spellEnd"/>
-      <w:r>
-        <w:t>) группам предельн</w:t>
+        <w:t>3. Расчеты несущей способности элементов по первой (по прочности и устойчивости) и второй (по деформативности) группам предельн</w:t>
       </w:r>
       <w:r>
         <w:t>ых состояний. Опора рассчитана в специализированном программном комплексе.</w:t>
@@ -8192,15 +7196,7 @@
     </w:p>
     <w:p>
       <w:r>
-        <w:t xml:space="preserve">4. Расчет нагрузок на фундаменты опор по всем вариантам </w:t>
-      </w:r>
-      <w:proofErr w:type="spellStart"/>
-      <w:r>
-        <w:t>загружений</w:t>
-      </w:r>
-      <w:proofErr w:type="spellEnd"/>
-      <w:r>
-        <w:t xml:space="preserve"> по первой и второй группе предельных состояний</w:t>
+        <w:t>4. Расчет нагрузок на фундаменты опор по всем вариантам загружений по первой и второй группе предельных состояний</w:t>
       </w:r>
       <w:r>
         <w:t>.</w:t>
@@ -8244,39 +7240,14 @@
           <w:szCs w:val="24"/>
           <w:lang w:val="en-US"/>
         </w:rPr>
-        <w:t xml:space="preserve">%p for </w:t>
-      </w:r>
-      <w:proofErr w:type="spellStart"/>
+        <w:t xml:space="preserve">%p for load_case in </w:t>
+      </w:r>
       <w:r>
         <w:rPr>
           <w:szCs w:val="24"/>
           <w:lang w:val="en-US"/>
         </w:rPr>
-        <w:t>load_case</w:t>
-      </w:r>
-      <w:proofErr w:type="spellEnd"/>
-      <w:r>
-        <w:rPr>
-          <w:szCs w:val="24"/>
-          <w:lang w:val="en-US"/>
-        </w:rPr>
-        <w:t xml:space="preserve"> in </w:t>
-      </w:r>
-      <w:proofErr w:type="spellStart"/>
-      <w:r>
-        <w:rPr>
-          <w:szCs w:val="24"/>
-          <w:lang w:val="en-US"/>
-        </w:rPr>
-        <w:t>loads_case_dict</w:t>
-      </w:r>
-      <w:proofErr w:type="spellEnd"/>
-      <w:r>
-        <w:rPr>
-          <w:szCs w:val="24"/>
-          <w:lang w:val="en-US"/>
-        </w:rPr>
-        <w:t xml:space="preserve"> %</w:t>
+        <w:t>loads_case_dict %</w:t>
       </w:r>
       <w:r>
         <w:rPr>
@@ -8300,7 +7271,6 @@
           <w:lang w:val="en-US"/>
         </w:rPr>
       </w:pPr>
-      <w:proofErr w:type="gramStart"/>
       <w:r>
         <w:rPr>
           <w:rFonts w:ascii="ISOCPEUR" w:hAnsi="ISOCPEUR"/>
@@ -8308,57 +7278,7 @@
           <w:szCs w:val="20"/>
           <w:lang w:val="en-US"/>
         </w:rPr>
-        <w:t xml:space="preserve">{{ </w:t>
-      </w:r>
-      <w:proofErr w:type="spellStart"/>
-      <w:r>
-        <w:rPr>
-          <w:rFonts w:ascii="ISOCPEUR" w:hAnsi="ISOCPEUR"/>
-          <w:sz w:val="24"/>
-          <w:szCs w:val="20"/>
-          <w:lang w:val="en-US"/>
-        </w:rPr>
-        <w:t>loads</w:t>
-      </w:r>
-      <w:proofErr w:type="gramEnd"/>
-      <w:r>
-        <w:rPr>
-          <w:rFonts w:ascii="ISOCPEUR" w:hAnsi="ISOCPEUR"/>
-          <w:sz w:val="24"/>
-          <w:szCs w:val="20"/>
-          <w:lang w:val="en-US"/>
-        </w:rPr>
-        <w:t>_case_dict</w:t>
-      </w:r>
-      <w:proofErr w:type="spellEnd"/>
-      <w:r>
-        <w:rPr>
-          <w:rFonts w:ascii="ISOCPEUR" w:hAnsi="ISOCPEUR"/>
-          <w:sz w:val="24"/>
-          <w:szCs w:val="20"/>
-          <w:lang w:val="en-US"/>
-        </w:rPr>
-        <w:t>[</w:t>
-      </w:r>
-      <w:proofErr w:type="spellStart"/>
-      <w:r>
-        <w:rPr>
-          <w:rFonts w:ascii="ISOCPEUR" w:hAnsi="ISOCPEUR"/>
-          <w:sz w:val="24"/>
-          <w:szCs w:val="20"/>
-          <w:lang w:val="en-US"/>
-        </w:rPr>
-        <w:t>load_case</w:t>
-      </w:r>
-      <w:proofErr w:type="spellEnd"/>
-      <w:r>
-        <w:rPr>
-          <w:rFonts w:ascii="ISOCPEUR" w:hAnsi="ISOCPEUR"/>
-          <w:sz w:val="24"/>
-          <w:szCs w:val="20"/>
-          <w:lang w:val="en-US"/>
-        </w:rPr>
-        <w:t>] }}</w:t>
+        <w:t>{{ loads_case_dict[load_case] }}</w:t>
       </w:r>
     </w:p>
     <w:p>
@@ -8380,50 +7300,24 @@
       <w:r>
         <w:t xml:space="preserve"> </w:t>
       </w:r>
-      <w:proofErr w:type="spellStart"/>
       <w:r>
         <w:rPr>
           <w:lang w:val="en-US"/>
         </w:rPr>
         <w:t>endfor</w:t>
       </w:r>
-      <w:proofErr w:type="spellEnd"/>
       <w:r>
         <w:t xml:space="preserve"> %}</w:t>
       </w:r>
     </w:p>
     <w:p>
       <w:r>
-        <w:t xml:space="preserve">Опоры должны рассчитываться в нормальном режиме по первой и второй группам предельных состояний на сочетания условий, указанных в 2.5.71 </w:t>
-      </w:r>
-      <w:proofErr w:type="spellStart"/>
-      <w:r>
-        <w:t>пп</w:t>
-      </w:r>
-      <w:proofErr w:type="spellEnd"/>
-      <w:r>
-        <w:t xml:space="preserve">. 4, 5, 6 и в 2.5.73 </w:t>
-      </w:r>
-      <w:proofErr w:type="spellStart"/>
-      <w:r>
-        <w:t>пп</w:t>
-      </w:r>
-      <w:proofErr w:type="spellEnd"/>
-      <w:r>
-        <w:t>. 1, 2, 3 ПУЭ-7.</w:t>
+        <w:t>Опоры должны рассчитываться в нормальном режиме по первой и второй группам предельных состояний на сочетания условий, указанных в 2.5.71 пп. 4, 5, 6 и в 2.5.73 пп. 1, 2, 3 ПУЭ-7.</w:t>
       </w:r>
     </w:p>
     <w:p>
       <w:r>
-        <w:t xml:space="preserve">Опоры анкерного типа опоры должны рассчитываться также на условия 2.5.71 п. 2 ПУЭ-7, если </w:t>
-      </w:r>
-      <w:proofErr w:type="spellStart"/>
-      <w:r>
-        <w:t>тяжение</w:t>
-      </w:r>
-      <w:proofErr w:type="spellEnd"/>
-      <w:r>
-        <w:t xml:space="preserve"> проводов или тросов в этом режиме больше, чем в режиме наибольших нагрузок.</w:t>
+        <w:t>Опоры анкерного типа опоры должны рассчитываться также на условия 2.5.71 п. 2 ПУЭ-7, если тяжение проводов или тросов в этом режиме больше, чем в режиме наибольших нагрузок.</w:t>
       </w:r>
     </w:p>
     <w:p>
@@ -8468,15 +7362,7 @@
         <w:t xml:space="preserve"> ПС </w:t>
       </w:r>
       <w:r>
-        <w:t>приведены на рис. 4.1.</w:t>
-      </w:r>
-      <w:proofErr w:type="gramStart"/>
-      <w:r>
-        <w:t>1.-</w:t>
-      </w:r>
-      <w:proofErr w:type="gramEnd"/>
-      <w:r>
-        <w:t>4.1.</w:t>
+        <w:t>приведены на рис. 4.1.1.-4.1.</w:t>
       </w:r>
       <w:r>
         <w:t>7</w:t>
@@ -8554,61 +7440,7 @@
                 <w:lang w:val="en-US"/>
               </w:rPr>
               <w:lastRenderedPageBreak/>
-              <w:t>{%</w:t>
-            </w:r>
-            <w:proofErr w:type="spellStart"/>
-            <w:r>
-              <w:rPr>
-                <w:sz w:val="28"/>
-                <w:szCs w:val="28"/>
-                <w:lang w:val="en-US"/>
-              </w:rPr>
-              <w:t>tr</w:t>
-            </w:r>
-            <w:proofErr w:type="spellEnd"/>
-            <w:r>
-              <w:rPr>
-                <w:sz w:val="28"/>
-                <w:szCs w:val="28"/>
-                <w:lang w:val="en-US"/>
-              </w:rPr>
-              <w:t xml:space="preserve"> for </w:t>
-            </w:r>
-            <w:proofErr w:type="spellStart"/>
-            <w:r>
-              <w:rPr>
-                <w:sz w:val="28"/>
-                <w:szCs w:val="28"/>
-                <w:lang w:val="en-US"/>
-              </w:rPr>
-              <w:t>load_case</w:t>
-            </w:r>
-            <w:proofErr w:type="spellEnd"/>
-            <w:r>
-              <w:rPr>
-                <w:sz w:val="28"/>
-                <w:szCs w:val="28"/>
-                <w:lang w:val="en-US"/>
-              </w:rPr>
-              <w:t xml:space="preserve"> in </w:t>
-            </w:r>
-            <w:proofErr w:type="spellStart"/>
-            <w:r>
-              <w:rPr>
-                <w:sz w:val="28"/>
-                <w:szCs w:val="28"/>
-                <w:lang w:val="en-US"/>
-              </w:rPr>
-              <w:t>load_pic_dict</w:t>
-            </w:r>
-            <w:proofErr w:type="spellEnd"/>
-            <w:r>
-              <w:rPr>
-                <w:sz w:val="28"/>
-                <w:szCs w:val="28"/>
-                <w:lang w:val="en-US"/>
-              </w:rPr>
-              <w:t xml:space="preserve"> %}</w:t>
+              <w:t>{%tr for load_case in load_pic_dict %}</w:t>
             </w:r>
           </w:p>
         </w:tc>
@@ -8636,39 +7468,7 @@
                 <w:szCs w:val="22"/>
                 <w:lang w:val="en-US"/>
               </w:rPr>
-              <w:t xml:space="preserve">{{ </w:t>
-            </w:r>
-            <w:proofErr w:type="spellStart"/>
-            <w:r>
-              <w:rPr>
-                <w:szCs w:val="22"/>
-                <w:lang w:val="en-US"/>
-              </w:rPr>
-              <w:t>load_pic_dict</w:t>
-            </w:r>
-            <w:proofErr w:type="spellEnd"/>
-            <w:r>
-              <w:rPr>
-                <w:szCs w:val="22"/>
-                <w:lang w:val="en-US"/>
-              </w:rPr>
-              <w:t>[</w:t>
-            </w:r>
-            <w:proofErr w:type="spellStart"/>
-            <w:r>
-              <w:rPr>
-                <w:szCs w:val="22"/>
-                <w:lang w:val="en-US"/>
-              </w:rPr>
-              <w:t>load_case</w:t>
-            </w:r>
-            <w:proofErr w:type="spellEnd"/>
-            <w:r>
-              <w:rPr>
-                <w:szCs w:val="22"/>
-                <w:lang w:val="en-US"/>
-              </w:rPr>
-              <w:t>][0] }}</w:t>
+              <w:t>{{ load_pic_dict[load_case][0] }}</w:t>
             </w:r>
           </w:p>
         </w:tc>
@@ -8694,39 +7494,7 @@
                 <w:szCs w:val="22"/>
                 <w:lang w:val="en-US"/>
               </w:rPr>
-              <w:t xml:space="preserve">{{ </w:t>
-            </w:r>
-            <w:proofErr w:type="spellStart"/>
-            <w:r>
-              <w:rPr>
-                <w:szCs w:val="22"/>
-                <w:lang w:val="en-US"/>
-              </w:rPr>
-              <w:t>load_pic_dict</w:t>
-            </w:r>
-            <w:proofErr w:type="spellEnd"/>
-            <w:r>
-              <w:rPr>
-                <w:szCs w:val="22"/>
-                <w:lang w:val="en-US"/>
-              </w:rPr>
-              <w:t>[</w:t>
-            </w:r>
-            <w:proofErr w:type="spellStart"/>
-            <w:r>
-              <w:rPr>
-                <w:szCs w:val="22"/>
-                <w:lang w:val="en-US"/>
-              </w:rPr>
-              <w:t>load_case</w:t>
-            </w:r>
-            <w:proofErr w:type="spellEnd"/>
-            <w:r>
-              <w:rPr>
-                <w:szCs w:val="22"/>
-                <w:lang w:val="en-US"/>
-              </w:rPr>
-              <w:t>][2] }}</w:t>
+              <w:t>{{ load_pic_dict[load_case][2] }}</w:t>
             </w:r>
           </w:p>
         </w:tc>
@@ -8754,39 +7522,7 @@
                 <w:szCs w:val="22"/>
                 <w:lang w:val="en-US"/>
               </w:rPr>
-              <w:t xml:space="preserve">{{ </w:t>
-            </w:r>
-            <w:proofErr w:type="spellStart"/>
-            <w:r>
-              <w:rPr>
-                <w:szCs w:val="22"/>
-                <w:lang w:val="en-US"/>
-              </w:rPr>
-              <w:t>load_pic_dict</w:t>
-            </w:r>
-            <w:proofErr w:type="spellEnd"/>
-            <w:r>
-              <w:rPr>
-                <w:szCs w:val="22"/>
-                <w:lang w:val="en-US"/>
-              </w:rPr>
-              <w:t>[</w:t>
-            </w:r>
-            <w:proofErr w:type="spellStart"/>
-            <w:r>
-              <w:rPr>
-                <w:szCs w:val="22"/>
-                <w:lang w:val="en-US"/>
-              </w:rPr>
-              <w:t>load_case</w:t>
-            </w:r>
-            <w:proofErr w:type="spellEnd"/>
-            <w:r>
-              <w:rPr>
-                <w:szCs w:val="22"/>
-                <w:lang w:val="en-US"/>
-              </w:rPr>
-              <w:t>][1] }}</w:t>
+              <w:t>{{ load_pic_dict[load_case][1] }}</w:t>
             </w:r>
           </w:p>
         </w:tc>
@@ -8812,39 +7548,7 @@
                 <w:szCs w:val="22"/>
                 <w:lang w:val="en-US"/>
               </w:rPr>
-              <w:t xml:space="preserve">{{ </w:t>
-            </w:r>
-            <w:proofErr w:type="spellStart"/>
-            <w:r>
-              <w:rPr>
-                <w:szCs w:val="22"/>
-                <w:lang w:val="en-US"/>
-              </w:rPr>
-              <w:t>load_pic_dict</w:t>
-            </w:r>
-            <w:proofErr w:type="spellEnd"/>
-            <w:r>
-              <w:rPr>
-                <w:szCs w:val="22"/>
-                <w:lang w:val="en-US"/>
-              </w:rPr>
-              <w:t>[</w:t>
-            </w:r>
-            <w:proofErr w:type="spellStart"/>
-            <w:r>
-              <w:rPr>
-                <w:szCs w:val="22"/>
-                <w:lang w:val="en-US"/>
-              </w:rPr>
-              <w:t>load_case</w:t>
-            </w:r>
-            <w:proofErr w:type="spellEnd"/>
-            <w:r>
-              <w:rPr>
-                <w:szCs w:val="22"/>
-                <w:lang w:val="en-US"/>
-              </w:rPr>
-              <w:t>][3] }}</w:t>
+              <w:t>{{ load_pic_dict[load_case][3] }}</w:t>
             </w:r>
           </w:p>
         </w:tc>
@@ -8873,39 +7577,7 @@
                 <w:szCs w:val="22"/>
                 <w:lang w:val="en-US"/>
               </w:rPr>
-              <w:t>{%</w:t>
-            </w:r>
-            <w:proofErr w:type="spellStart"/>
-            <w:r>
-              <w:rPr>
-                <w:szCs w:val="22"/>
-                <w:lang w:val="en-US"/>
-              </w:rPr>
-              <w:t>tr</w:t>
-            </w:r>
-            <w:proofErr w:type="spellEnd"/>
-            <w:r>
-              <w:rPr>
-                <w:szCs w:val="22"/>
-                <w:lang w:val="en-US"/>
-              </w:rPr>
-              <w:t xml:space="preserve"> </w:t>
-            </w:r>
-            <w:proofErr w:type="spellStart"/>
-            <w:r>
-              <w:rPr>
-                <w:szCs w:val="22"/>
-                <w:lang w:val="en-US"/>
-              </w:rPr>
-              <w:t>endfor</w:t>
-            </w:r>
-            <w:proofErr w:type="spellEnd"/>
-            <w:r>
-              <w:rPr>
-                <w:szCs w:val="22"/>
-                <w:lang w:val="en-US"/>
-              </w:rPr>
-              <w:t xml:space="preserve"> %}</w:t>
+              <w:t>{%tr endfor %}</w:t>
             </w:r>
           </w:p>
         </w:tc>
@@ -9038,16 +7710,8 @@
         <w:rPr>
           <w:rFonts w:eastAsia="TimesNewRomanPSMT"/>
         </w:rPr>
-        <w:t>=</w:t>
-      </w:r>
-      <w:proofErr w:type="gramStart"/>
-      <w:r>
-        <w:rPr>
-          <w:rFonts w:eastAsia="TimesNewRomanPSMT"/>
-        </w:rPr>
-        <w:t>0..</w:t>
-      </w:r>
-      <w:proofErr w:type="gramEnd"/>
+        <w:t>=0..</w:t>
+      </w:r>
       <w:r>
         <w:rPr>
           <w:rFonts w:eastAsia="TimesNewRomanPSMT"/>
@@ -9095,7 +7759,6 @@
         </w:rPr>
         <w:t xml:space="preserve"> (</w:t>
       </w:r>
-      <w:proofErr w:type="spellStart"/>
       <w:r>
         <w:rPr>
           <w:rFonts w:eastAsia="TimesNewRomanPSMT"/>
@@ -9103,7 +7766,6 @@
         </w:rPr>
         <w:t>i</w:t>
       </w:r>
-      <w:proofErr w:type="spellEnd"/>
       <w:r>
         <w:rPr>
           <w:rFonts w:eastAsia="TimesNewRomanPSMT"/>
@@ -9144,7 +7806,6 @@
         </w:rPr>
         <w:t xml:space="preserve"> постоянны, весовые нагрузки </w:t>
       </w:r>
-      <w:proofErr w:type="spellStart"/>
       <w:r>
         <w:rPr>
           <w:rFonts w:eastAsia="TimesNewRomanPSMT"/>
@@ -9160,7 +7821,6 @@
         </w:rPr>
         <w:t>k</w:t>
       </w:r>
-      <w:proofErr w:type="spellEnd"/>
       <w:r>
         <w:rPr>
           <w:rFonts w:eastAsia="TimesNewRomanPSMT"/>
@@ -9178,21 +7838,7 @@
         <w:rPr>
           <w:rFonts w:eastAsia="TimesNewRomanPSMT"/>
         </w:rPr>
-        <w:t xml:space="preserve">Принята нумерация узлов и участков оси стойки опоры </w:t>
-      </w:r>
-      <w:proofErr w:type="gramStart"/>
-      <w:r>
-        <w:rPr>
-          <w:rFonts w:eastAsia="TimesNewRomanPSMT"/>
-        </w:rPr>
-        <w:t>снизу вверх</w:t>
-      </w:r>
-      <w:proofErr w:type="gramEnd"/>
-      <w:r>
-        <w:rPr>
-          <w:rFonts w:eastAsia="TimesNewRomanPSMT"/>
-        </w:rPr>
-        <w:t>.</w:t>
+        <w:t>Принята нумерация узлов и участков оси стойки опоры снизу вверх.</w:t>
       </w:r>
     </w:p>
     <w:p>
@@ -9299,7 +7945,6 @@
           <w:rFonts w:eastAsia="TimesNewRomanPSMT"/>
           <w:noProof/>
         </w:rPr>
-        <w:lastRenderedPageBreak/>
         <w:drawing>
           <wp:inline distT="0" distB="0" distL="0" distR="0" wp14:anchorId="43062680" wp14:editId="2A99B4F5">
             <wp:extent cx="4418301" cy="1857375"/>
@@ -9360,6 +8005,7 @@
         <w:rPr>
           <w:rFonts w:eastAsia="TimesNewRomanPSMT"/>
         </w:rPr>
+        <w:lastRenderedPageBreak/>
         <w:t>2) Определение перемещений узлов с учетом уточненных моментов:</w:t>
       </w:r>
     </w:p>
@@ -9779,7 +8425,6 @@
           <w:rFonts w:eastAsia="TimesNewRomanPSMT"/>
           <w:noProof/>
         </w:rPr>
-        <w:lastRenderedPageBreak/>
         <w:drawing>
           <wp:inline distT="0" distB="0" distL="0" distR="0" wp14:anchorId="576F4323" wp14:editId="3FA81AC2">
             <wp:extent cx="3571875" cy="363358"/>
@@ -9902,6 +8547,7 @@
           <w:rFonts w:eastAsia="TimesNewRomanPSMT"/>
           <w:noProof/>
         </w:rPr>
+        <w:lastRenderedPageBreak/>
         <w:drawing>
           <wp:inline distT="0" distB="0" distL="0" distR="0" wp14:anchorId="687C07BB" wp14:editId="74788119">
             <wp:extent cx="4800600" cy="2308124"/>
@@ -10090,7 +8736,6 @@
     <w:p/>
     <w:p>
       <w:r>
-        <w:lastRenderedPageBreak/>
         <w:t>Расчетная схема опоры показана на рис. 4.2.1.</w:t>
       </w:r>
     </w:p>
@@ -10098,7 +8743,6 @@
       <w:pPr>
         <w:jc w:val="center"/>
       </w:pPr>
-      <w:proofErr w:type="gramStart"/>
       <w:r>
         <w:t>{{</w:t>
       </w:r>
@@ -10111,7 +8755,6 @@
         </w:rPr>
         <w:t>pole</w:t>
       </w:r>
-      <w:proofErr w:type="gramEnd"/>
       <w:r>
         <w:t>_</w:t>
       </w:r>
@@ -10290,25 +8933,7 @@
                 <w:szCs w:val="18"/>
                 <w:lang w:val="en-US"/>
               </w:rPr>
-              <w:t xml:space="preserve">{%tr for usage in </w:t>
-            </w:r>
-            <w:proofErr w:type="spellStart"/>
-            <w:r>
-              <w:rPr>
-                <w:sz w:val="22"/>
-                <w:szCs w:val="18"/>
-                <w:lang w:val="en-US"/>
-              </w:rPr>
-              <w:t>section_usage</w:t>
-            </w:r>
-            <w:proofErr w:type="spellEnd"/>
-            <w:r>
-              <w:rPr>
-                <w:sz w:val="22"/>
-                <w:szCs w:val="18"/>
-                <w:lang w:val="en-US"/>
-              </w:rPr>
-              <w:t xml:space="preserve"> %}</w:t>
+              <w:t>{%tr for usage in section_usage %}</w:t>
             </w:r>
           </w:p>
         </w:tc>
@@ -10338,6 +8963,7 @@
               <w:rPr>
                 <w:lang w:val="en-US"/>
               </w:rPr>
+              <w:lastRenderedPageBreak/>
               <w:t>{{ usage }}</w:t>
             </w:r>
           </w:p>
@@ -10363,21 +8989,7 @@
               <w:rPr>
                 <w:lang w:val="en-US"/>
               </w:rPr>
-              <w:t xml:space="preserve">{{ </w:t>
-            </w:r>
-            <w:proofErr w:type="spellStart"/>
-            <w:r>
-              <w:rPr>
-                <w:lang w:val="en-US"/>
-              </w:rPr>
-              <w:t>section_usage</w:t>
-            </w:r>
-            <w:proofErr w:type="spellEnd"/>
-            <w:r>
-              <w:rPr>
-                <w:lang w:val="en-US"/>
-              </w:rPr>
-              <w:t>[usage] }}</w:t>
+              <w:t>{{ section_usage[usage] }}</w:t>
             </w:r>
           </w:p>
         </w:tc>
@@ -10411,43 +9023,7 @@
                 <w:szCs w:val="18"/>
                 <w:lang w:val="en-US"/>
               </w:rPr>
-              <w:t>{%</w:t>
-            </w:r>
-            <w:proofErr w:type="spellStart"/>
-            <w:r>
-              <w:rPr>
-                <w:sz w:val="22"/>
-                <w:szCs w:val="18"/>
-                <w:lang w:val="en-US"/>
-              </w:rPr>
-              <w:t>tr</w:t>
-            </w:r>
-            <w:proofErr w:type="spellEnd"/>
-            <w:r>
-              <w:rPr>
-                <w:sz w:val="22"/>
-                <w:szCs w:val="18"/>
-                <w:lang w:val="en-US"/>
-              </w:rPr>
-              <w:t xml:space="preserve"> </w:t>
-            </w:r>
-            <w:proofErr w:type="spellStart"/>
-            <w:r>
-              <w:rPr>
-                <w:sz w:val="22"/>
-                <w:szCs w:val="18"/>
-                <w:lang w:val="en-US"/>
-              </w:rPr>
-              <w:t>endfor</w:t>
-            </w:r>
-            <w:proofErr w:type="spellEnd"/>
-            <w:r>
-              <w:rPr>
-                <w:sz w:val="22"/>
-                <w:szCs w:val="18"/>
-                <w:lang w:val="en-US"/>
-              </w:rPr>
-              <w:t xml:space="preserve"> %}</w:t>
+              <w:t>{%tr endfor %}</w:t>
             </w:r>
           </w:p>
         </w:tc>
@@ -10648,11 +9224,7 @@
         <w:t>В соответствии с ПУЭ-7</w:t>
       </w:r>
       <w:r>
-        <w:t xml:space="preserve"> </w:t>
-      </w:r>
-      <w:proofErr w:type="gramStart"/>
-      <w:r>
-        <w:t xml:space="preserve">{{ </w:t>
+        <w:t xml:space="preserve"> {{ </w:t>
       </w:r>
       <w:r>
         <w:rPr>
@@ -10660,7 +9232,6 @@
         </w:rPr>
         <w:t>pole</w:t>
       </w:r>
-      <w:proofErr w:type="gramEnd"/>
       <w:r>
         <w:t>_</w:t>
       </w:r>
@@ -10695,7 +9266,6 @@
         </w:rPr>
         <w:t xml:space="preserve">Отклонение опоры составляет </w:t>
       </w:r>
-      <w:proofErr w:type="gramStart"/>
       <w:r>
         <w:rPr>
           <w:szCs w:val="24"/>
@@ -10709,7 +9279,6 @@
         </w:rPr>
         <w:t>deflection</w:t>
       </w:r>
-      <w:proofErr w:type="gramEnd"/>
       <w:r>
         <w:rPr>
           <w:szCs w:val="24"/>
@@ -10730,37 +9299,12 @@
           <w:lang w:val="en-US"/>
         </w:rPr>
       </w:pPr>
-      <w:proofErr w:type="gramStart"/>
       <w:r>
         <w:rPr>
           <w:szCs w:val="24"/>
           <w:lang w:val="en-US"/>
         </w:rPr>
-        <w:t xml:space="preserve">{{ </w:t>
-      </w:r>
-      <w:proofErr w:type="spellStart"/>
-      <w:r>
-        <w:rPr>
-          <w:szCs w:val="24"/>
-          <w:lang w:val="en-US"/>
-        </w:rPr>
-        <w:t>if</w:t>
-      </w:r>
-      <w:proofErr w:type="gramEnd"/>
-      <w:r>
-        <w:rPr>
-          <w:szCs w:val="24"/>
-          <w:lang w:val="en-US"/>
-        </w:rPr>
-        <w:t>_ankernaya</w:t>
-      </w:r>
-      <w:proofErr w:type="spellEnd"/>
-      <w:r>
-        <w:rPr>
-          <w:szCs w:val="24"/>
-          <w:lang w:val="en-US"/>
-        </w:rPr>
-        <w:t xml:space="preserve"> }}</w:t>
+        <w:t>{{ if_ankernaya }}</w:t>
       </w:r>
     </w:p>
     <w:p>
@@ -10905,11 +9449,7 @@
         <w:t>. Схема расположения фундаментов опоры</w:t>
       </w:r>
       <w:r>
-        <w:t xml:space="preserve"> </w:t>
-      </w:r>
-      <w:proofErr w:type="gramStart"/>
-      <w:r>
-        <w:t xml:space="preserve">{{ </w:t>
+        <w:t xml:space="preserve"> {{ </w:t>
       </w:r>
       <w:r>
         <w:rPr>
@@ -10917,7 +9457,6 @@
         </w:rPr>
         <w:t>pole</w:t>
       </w:r>
-      <w:proofErr w:type="gramEnd"/>
       <w:r>
         <w:t>_</w:t>
       </w:r>
@@ -11273,16 +9812,53 @@
     <w:p/>
     <w:p>
       <w:r>
-        <w:lastRenderedPageBreak/>
         <w:t xml:space="preserve">На основании проведенных расчетов </w:t>
       </w:r>
       <w:r>
         <w:t>многогранная металлическая опора</w:t>
       </w:r>
       <w:r>
+        <w:t xml:space="preserve"> {{ </w:t>
+      </w:r>
+      <w:r>
+        <w:rPr>
+          <w:lang w:val="en-US"/>
+        </w:rPr>
+        <w:t>pole</w:t>
+      </w:r>
+      <w:r>
+        <w:t>_</w:t>
+      </w:r>
+      <w:r>
+        <w:rPr>
+          <w:lang w:val="en-US"/>
+        </w:rPr>
+        <w:t>code</w:t>
+      </w:r>
+      <w:r>
+        <w:t xml:space="preserve"> }} </w:t>
+      </w:r>
+      <w:r>
+        <w:t>удовлетворяет требованиям по прочности и устойчивости и</w:t>
+      </w:r>
+      <w:r>
         <w:t xml:space="preserve"> </w:t>
       </w:r>
-      <w:proofErr w:type="gramStart"/>
+      <w:r>
+        <w:t xml:space="preserve">может быть </w:t>
+      </w:r>
+      <w:r>
+        <w:t>применена</w:t>
+      </w:r>
+      <w:r>
+        <w:t xml:space="preserve"> </w:t>
+      </w:r>
+      <w:r>
+        <w:t xml:space="preserve">для конкретных условий </w:t>
+      </w:r>
+      <w:r>
+        <w:t xml:space="preserve">ВЛ </w:t>
+      </w:r>
       <w:r>
         <w:t xml:space="preserve">{{ </w:t>
       </w:r>
@@ -11290,62 +9866,17 @@
         <w:rPr>
           <w:lang w:val="en-US"/>
         </w:rPr>
-        <w:t>pole</w:t>
-      </w:r>
-      <w:proofErr w:type="gramEnd"/>
-      <w:r>
-        <w:t>_</w:t>
-      </w:r>
-      <w:r>
-        <w:rPr>
-          <w:lang w:val="en-US"/>
-        </w:rPr>
-        <w:t>code</w:t>
+        <w:t>voltage</w:t>
       </w:r>
       <w:r>
         <w:t xml:space="preserve"> }} </w:t>
       </w:r>
       <w:r>
-        <w:t>удовлетворяет требованиям по прочности и устойчивости и</w:t>
-      </w:r>
-      <w:r>
-        <w:t xml:space="preserve"> </w:t>
-      </w:r>
-      <w:r>
-        <w:t xml:space="preserve">может быть </w:t>
-      </w:r>
-      <w:r>
-        <w:t>применена</w:t>
-      </w:r>
-      <w:r>
-        <w:t xml:space="preserve"> </w:t>
-      </w:r>
-      <w:r>
-        <w:t xml:space="preserve">для конкретных условий </w:t>
-      </w:r>
-      <w:r>
-        <w:t xml:space="preserve">ВЛ </w:t>
-      </w:r>
-      <w:r>
-        <w:t xml:space="preserve">{{ </w:t>
-      </w:r>
-      <w:r>
-        <w:rPr>
-          <w:lang w:val="en-US"/>
-        </w:rPr>
-        <w:t>voltage</w:t>
-      </w:r>
-      <w:r>
-        <w:t xml:space="preserve"> }} </w:t>
-      </w:r>
-      <w:proofErr w:type="spellStart"/>
-      <w:r>
         <w:t>кВ</w:t>
       </w:r>
       <w:r>
         <w:t>.</w:t>
       </w:r>
-      <w:proofErr w:type="spellEnd"/>
     </w:p>
     <w:p/>
     <w:p/>
@@ -11413,7 +9944,6 @@
           <w:szCs w:val="20"/>
         </w:rPr>
       </w:pPr>
-      <w:proofErr w:type="gramStart"/>
       <w:r>
         <w:rPr>
           <w:rFonts w:ascii="ISOCPEUR" w:hAnsi="ISOCPEUR"/>
@@ -11422,7 +9952,6 @@
         </w:rPr>
         <w:t xml:space="preserve">{{ </w:t>
       </w:r>
-      <w:proofErr w:type="spellStart"/>
       <w:r>
         <w:rPr>
           <w:rFonts w:ascii="ISOCPEUR" w:hAnsi="ISOCPEUR"/>
@@ -11432,8 +9961,6 @@
         </w:rPr>
         <w:t>mont</w:t>
       </w:r>
-      <w:proofErr w:type="spellEnd"/>
-      <w:proofErr w:type="gramEnd"/>
       <w:r>
         <w:rPr>
           <w:rFonts w:ascii="ISOCPEUR" w:hAnsi="ISOCPEUR"/>
@@ -11689,29 +10216,7 @@
               <w:szCs w:val="32"/>
               <w:lang w:val="en-US"/>
             </w:rPr>
-            <w:t xml:space="preserve">{{ </w:t>
-          </w:r>
-          <w:proofErr w:type="spellStart"/>
-          <w:r>
-            <w:rPr>
-              <w:rFonts w:cs="Arial"/>
-              <w:iCs/>
-              <w:sz w:val="32"/>
-              <w:szCs w:val="32"/>
-              <w:lang w:val="en-US"/>
-            </w:rPr>
-            <w:t>project_code</w:t>
-          </w:r>
-          <w:proofErr w:type="spellEnd"/>
-          <w:r>
-            <w:rPr>
-              <w:rFonts w:cs="Arial"/>
-              <w:iCs/>
-              <w:sz w:val="32"/>
-              <w:szCs w:val="32"/>
-              <w:lang w:val="en-US"/>
-            </w:rPr>
-            <w:t xml:space="preserve"> }}</w:t>
+            <w:t>{{ project_code }}</w:t>
           </w:r>
           <w:r>
             <w:rPr>
@@ -11936,7 +10441,6 @@
               <w:sz w:val="18"/>
             </w:rPr>
           </w:pPr>
-          <w:proofErr w:type="spellStart"/>
           <w:r>
             <w:rPr>
               <w:rFonts w:cs="Arial"/>
@@ -11945,7 +10449,6 @@
             </w:rPr>
             <w:t>Кол.уч</w:t>
           </w:r>
-          <w:proofErr w:type="spellEnd"/>
         </w:p>
       </w:tc>
       <w:tc>
@@ -12179,7 +10682,7 @@
                 <wp:extent cx="328295" cy="258445"/>
                 <wp:effectExtent l="0" t="0" r="0" b="0"/>
                 <wp:wrapNone/>
-                <wp:docPr id="230" name="Рисунок 230"/>
+                <wp:docPr id="16" name="Рисунок 16"/>
                 <wp:cNvGraphicFramePr>
                   <a:graphicFrameLocks xmlns:a="http://schemas.openxmlformats.org/drawingml/2006/main" noChangeAspect="1"/>
                 </wp:cNvGraphicFramePr>
@@ -12418,23 +10921,13 @@
               <w:sz w:val="18"/>
             </w:rPr>
           </w:pPr>
-          <w:proofErr w:type="spellStart"/>
           <w:r>
             <w:rPr>
               <w:rFonts w:cs="Arial"/>
               <w:spacing w:val="-6"/>
               <w:sz w:val="18"/>
             </w:rPr>
-            <w:t>Разраб</w:t>
-          </w:r>
-          <w:proofErr w:type="spellEnd"/>
-          <w:r>
-            <w:rPr>
-              <w:rFonts w:cs="Arial"/>
-              <w:spacing w:val="-6"/>
-              <w:sz w:val="18"/>
-            </w:rPr>
-            <w:t>.</w:t>
+            <w:t>Разраб.</w:t>
           </w:r>
         </w:p>
       </w:tc>
@@ -12530,7 +11023,16 @@
               <w:sz w:val="18"/>
               <w:lang w:val="en-US"/>
             </w:rPr>
-            <w:t>year</w:t>
+            <w:t>mm_</w:t>
+          </w:r>
+          <w:r>
+            <w:rPr>
+              <w:rFonts w:cs="Arial"/>
+              <w:spacing w:val="-12"/>
+              <w:sz w:val="18"/>
+              <w:lang w:val="en-US"/>
+            </w:rPr>
+            <w:t>yy</w:t>
           </w:r>
           <w:r>
             <w:rPr>
@@ -12709,7 +11211,6 @@
               <w:sz w:val="18"/>
             </w:rPr>
           </w:pPr>
-          <w:proofErr w:type="spellStart"/>
           <w:r>
             <w:rPr>
               <w:rFonts w:cs="Arial"/>
@@ -12718,7 +11219,6 @@
             </w:rPr>
             <w:t>Родчихин</w:t>
           </w:r>
-          <w:proofErr w:type="spellEnd"/>
         </w:p>
       </w:tc>
       <w:tc>
@@ -12757,7 +11257,7 @@
                 <wp:extent cx="334010" cy="233680"/>
                 <wp:effectExtent l="0" t="0" r="0" b="0"/>
                 <wp:wrapNone/>
-                <wp:docPr id="231" name="Рисунок 231"/>
+                <wp:docPr id="17" name="Рисунок 17"/>
                 <wp:cNvGraphicFramePr>
                   <a:graphicFrameLocks xmlns:a="http://schemas.openxmlformats.org/drawingml/2006/main" noChangeAspect="1"/>
                 </wp:cNvGraphicFramePr>
@@ -12840,7 +11340,7 @@
               <w:sz w:val="18"/>
               <w:lang w:val="en-US"/>
             </w:rPr>
-            <w:t>year</w:t>
+            <w:t>mm_yy</w:t>
           </w:r>
           <w:r>
             <w:rPr>
@@ -12895,39 +11395,7 @@
               <w:rFonts w:cs="Arial"/>
               <w:szCs w:val="24"/>
             </w:rPr>
-            <w:t>ООО «</w:t>
-          </w:r>
-          <w:proofErr w:type="spellStart"/>
-          <w:r>
-            <w:rPr>
-              <w:rFonts w:cs="Arial"/>
-              <w:szCs w:val="24"/>
-            </w:rPr>
-            <w:t>СевЗап</w:t>
-          </w:r>
-          <w:proofErr w:type="spellEnd"/>
-          <w:r>
-            <w:rPr>
-              <w:rFonts w:cs="Arial"/>
-              <w:szCs w:val="24"/>
-            </w:rPr>
-            <w:t xml:space="preserve"> НПЦ </w:t>
-          </w:r>
-          <w:proofErr w:type="spellStart"/>
-          <w:r>
-            <w:rPr>
-              <w:rFonts w:cs="Arial"/>
-              <w:szCs w:val="24"/>
-            </w:rPr>
-            <w:t>Архимет</w:t>
-          </w:r>
-          <w:proofErr w:type="spellEnd"/>
-          <w:r>
-            <w:rPr>
-              <w:rFonts w:cs="Arial"/>
-              <w:szCs w:val="24"/>
-            </w:rPr>
-            <w:t>»</w:t>
+            <w:t>ООО «СевЗап НПЦ Архимет»</w:t>
           </w:r>
         </w:p>
       </w:tc>
@@ -12989,7 +11457,6 @@
               <w:sz w:val="18"/>
             </w:rPr>
           </w:pPr>
-          <w:proofErr w:type="spellStart"/>
           <w:r>
             <w:rPr>
               <w:rFonts w:cs="Arial"/>
@@ -12998,7 +11465,6 @@
             </w:rPr>
             <w:t>Родчихин</w:t>
           </w:r>
-          <w:proofErr w:type="spellEnd"/>
         </w:p>
       </w:tc>
       <w:tc>
@@ -13037,7 +11503,7 @@
                 <wp:extent cx="334010" cy="233680"/>
                 <wp:effectExtent l="0" t="0" r="0" b="0"/>
                 <wp:wrapNone/>
-                <wp:docPr id="232" name="Рисунок 232"/>
+                <wp:docPr id="20" name="Рисунок 20"/>
                 <wp:cNvGraphicFramePr>
                   <a:graphicFrameLocks xmlns:a="http://schemas.openxmlformats.org/drawingml/2006/main" noChangeAspect="1"/>
                 </wp:cNvGraphicFramePr>
@@ -13120,7 +11586,7 @@
               <w:sz w:val="18"/>
               <w:lang w:val="en-US"/>
             </w:rPr>
-            <w:t>year</w:t>
+            <w:t>mm_yy</w:t>
           </w:r>
           <w:r>
             <w:rPr>
@@ -14012,29 +12478,7 @@
               <w:szCs w:val="32"/>
               <w:lang w:val="en-US"/>
             </w:rPr>
-            <w:t xml:space="preserve">{{ </w:t>
-          </w:r>
-          <w:proofErr w:type="spellStart"/>
-          <w:r>
-            <w:rPr>
-              <w:rFonts w:cs="Arial"/>
-              <w:iCs/>
-              <w:sz w:val="32"/>
-              <w:szCs w:val="32"/>
-              <w:lang w:val="en-US"/>
-            </w:rPr>
-            <w:t>project_code</w:t>
-          </w:r>
-          <w:proofErr w:type="spellEnd"/>
-          <w:r>
-            <w:rPr>
-              <w:rFonts w:cs="Arial"/>
-              <w:iCs/>
-              <w:sz w:val="32"/>
-              <w:szCs w:val="32"/>
-              <w:lang w:val="en-US"/>
-            </w:rPr>
-            <w:t xml:space="preserve"> }}</w:t>
+            <w:t>{{ project_code }}</w:t>
           </w:r>
           <w:r>
             <w:rPr>
@@ -14229,7 +12673,7 @@
               <w:rStyle w:val="a9"/>
               <w:noProof/>
             </w:rPr>
-            <w:t>16</w:t>
+            <w:t>9</w:t>
           </w:r>
           <w:r>
             <w:rPr>
@@ -14287,7 +12731,6 @@
               <w:sz w:val="20"/>
             </w:rPr>
           </w:pPr>
-          <w:proofErr w:type="spellStart"/>
           <w:r>
             <w:rPr>
               <w:spacing w:val="-10"/>
@@ -14295,7 +12738,6 @@
             </w:rPr>
             <w:t>Кол.уч</w:t>
           </w:r>
-          <w:proofErr w:type="spellEnd"/>
         </w:p>
       </w:tc>
       <w:tc>
@@ -14484,23 +12926,13 @@
                               <w:szCs w:val="16"/>
                             </w:rPr>
                           </w:pPr>
-                          <w:proofErr w:type="spellStart"/>
                           <w:r>
                             <w:rPr>
                               <w:rFonts w:ascii="ISOCPEUR" w:hAnsi="ISOCPEUR"/>
                               <w:sz w:val="16"/>
                               <w:szCs w:val="16"/>
                             </w:rPr>
-                            <w:t>Взам.инв</w:t>
-                          </w:r>
-                          <w:proofErr w:type="spellEnd"/>
-                          <w:r>
-                            <w:rPr>
-                              <w:rFonts w:ascii="ISOCPEUR" w:hAnsi="ISOCPEUR"/>
-                              <w:sz w:val="16"/>
-                              <w:szCs w:val="16"/>
-                            </w:rPr>
-                            <w:t>.№</w:t>
+                            <w:t>Взам.инв.№</w:t>
                           </w:r>
                         </w:p>
                       </w:txbxContent>
@@ -15449,23 +13881,13 @@
                               <w:szCs w:val="16"/>
                             </w:rPr>
                           </w:pPr>
-                          <w:proofErr w:type="spellStart"/>
                           <w:r>
                             <w:rPr>
                               <w:rFonts w:ascii="ISOCPEUR" w:hAnsi="ISOCPEUR"/>
                               <w:sz w:val="16"/>
                               <w:szCs w:val="16"/>
                             </w:rPr>
-                            <w:t>Взам.инв</w:t>
-                          </w:r>
-                          <w:proofErr w:type="spellEnd"/>
-                          <w:r>
-                            <w:rPr>
-                              <w:rFonts w:ascii="ISOCPEUR" w:hAnsi="ISOCPEUR"/>
-                              <w:sz w:val="16"/>
-                              <w:szCs w:val="16"/>
-                            </w:rPr>
-                            <w:t>.№</w:t>
+                            <w:t>Взам.инв.№</w:t>
                           </w:r>
                         </w:p>
                       </w:txbxContent>
@@ -21376,7 +19798,7 @@
 </file>
 
 <file path=customXml/itemProps1.xml><?xml version="1.0" encoding="utf-8"?>
-<ds:datastoreItem xmlns:ds="http://schemas.openxmlformats.org/officeDocument/2006/customXml" ds:itemID="{A3E6A967-3D22-4B3A-9C1A-0120E611FBEA}">
+<ds:datastoreItem xmlns:ds="http://schemas.openxmlformats.org/officeDocument/2006/customXml" ds:itemID="{36169C30-C5B3-4F56-BFC4-7B6F0379D13B}">
   <ds:schemaRefs>
     <ds:schemaRef ds:uri="http://schemas.openxmlformats.org/officeDocument/2006/bibliography"/>
   </ds:schemaRefs>

</xml_diff>